<commit_message>
- Update rating api.
</commit_message>
<xml_diff>
--- a/002 - DOCUMENT/API Documentation/Olives/api_endpoints_ratings.docx
+++ b/002 - DOCUMENT/API Documentation/Olives/api_endpoints_ratings.docx
@@ -1174,6 +1174,247 @@
               <w:t>Value of rating.</w:t>
             </w:r>
           </w:p>
+          <w:p>
+            <w:pPr>
+              <w:pStyle w:val="ListParagraph"/>
+              <w:numPr>
+                <w:ilvl w:val="0"/>
+                <w:numId w:val="3"/>
+              </w:numPr>
+              <w:rPr>
+                <w:rFonts w:ascii="Times New Roman" w:hAnsi="Times New Roman" w:cs="Times New Roman"/>
+                <w:color w:val="000000" w:themeColor="text1"/>
+                <w:sz w:val="20"/>
+                <w:szCs w:val="20"/>
+              </w:rPr>
+            </w:pPr>
+            <w:r>
+              <w:rPr>
+                <w:rFonts w:ascii="Times New Roman" w:hAnsi="Times New Roman" w:cs="Times New Roman"/>
+                <w:b/>
+                <w:color w:val="000000" w:themeColor="text1"/>
+                <w:sz w:val="20"/>
+                <w:szCs w:val="20"/>
+              </w:rPr>
+              <w:t>Required</w:t>
+            </w:r>
+          </w:p>
+          <w:p>
+            <w:pPr>
+              <w:pStyle w:val="ListParagraph"/>
+              <w:numPr>
+                <w:ilvl w:val="0"/>
+                <w:numId w:val="3"/>
+              </w:numPr>
+              <w:rPr>
+                <w:rFonts w:ascii="Times New Roman" w:hAnsi="Times New Roman" w:cs="Times New Roman"/>
+                <w:color w:val="000000" w:themeColor="text1"/>
+                <w:sz w:val="20"/>
+                <w:szCs w:val="20"/>
+              </w:rPr>
+            </w:pPr>
+            <w:r>
+              <w:rPr>
+                <w:rFonts w:ascii="Times New Roman" w:hAnsi="Times New Roman" w:cs="Times New Roman"/>
+                <w:b/>
+                <w:color w:val="000000" w:themeColor="text1"/>
+                <w:sz w:val="20"/>
+                <w:szCs w:val="20"/>
+              </w:rPr>
+              <w:t>Min: 1</w:t>
+            </w:r>
+          </w:p>
+          <w:p>
+            <w:pPr>
+              <w:pStyle w:val="ListParagraph"/>
+              <w:numPr>
+                <w:ilvl w:val="0"/>
+                <w:numId w:val="3"/>
+              </w:numPr>
+              <w:rPr>
+                <w:rFonts w:ascii="Times New Roman" w:hAnsi="Times New Roman" w:cs="Times New Roman"/>
+                <w:color w:val="000000" w:themeColor="text1"/>
+                <w:sz w:val="20"/>
+                <w:szCs w:val="20"/>
+              </w:rPr>
+            </w:pPr>
+            <w:r>
+              <w:rPr>
+                <w:rFonts w:ascii="Times New Roman" w:hAnsi="Times New Roman" w:cs="Times New Roman"/>
+                <w:b/>
+                <w:color w:val="000000" w:themeColor="text1"/>
+                <w:sz w:val="20"/>
+                <w:szCs w:val="20"/>
+              </w:rPr>
+              <w:t>Max : 5</w:t>
+            </w:r>
+          </w:p>
+        </w:tc>
+      </w:tr>
+      <w:tr>
+        <w:tc>
+          <w:tcPr>
+            <w:tcW w:w="1701" w:type="dxa"/>
+            <w:shd w:val="clear" w:color="auto" w:fill="FFFF00"/>
+            <w:vAlign w:val="center"/>
+          </w:tcPr>
+          <w:p>
+            <w:pPr>
+              <w:pStyle w:val="ListParagraph"/>
+              <w:ind w:left="0"/>
+              <w:jc w:val="center"/>
+              <w:rPr>
+                <w:rFonts w:ascii="Times New Roman" w:hAnsi="Times New Roman" w:cs="Times New Roman"/>
+                <w:color w:val="000000" w:themeColor="text1"/>
+                <w:sz w:val="20"/>
+                <w:szCs w:val="20"/>
+              </w:rPr>
+            </w:pPr>
+            <w:r>
+              <w:rPr>
+                <w:rFonts w:ascii="Times New Roman" w:hAnsi="Times New Roman" w:cs="Times New Roman"/>
+                <w:color w:val="000000" w:themeColor="text1"/>
+                <w:sz w:val="20"/>
+                <w:szCs w:val="20"/>
+              </w:rPr>
+              <w:t>BODY</w:t>
+            </w:r>
+          </w:p>
+        </w:tc>
+        <w:tc>
+          <w:tcPr>
+            <w:tcW w:w="1276" w:type="dxa"/>
+            <w:shd w:val="clear" w:color="auto" w:fill="FFFF00"/>
+            <w:vAlign w:val="center"/>
+          </w:tcPr>
+          <w:p>
+            <w:pPr>
+              <w:pStyle w:val="ListParagraph"/>
+              <w:ind w:left="0"/>
+              <w:rPr>
+                <w:rFonts w:ascii="Consolas" w:hAnsi="Consolas" w:cs="Consolas"/>
+                <w:b/>
+                <w:color w:val="000000"/>
+                <w:sz w:val="19"/>
+                <w:szCs w:val="19"/>
+                <w:highlight w:val="white"/>
+              </w:rPr>
+            </w:pPr>
+            <w:r>
+              <w:rPr>
+                <w:rFonts w:ascii="Consolas" w:hAnsi="Consolas" w:cs="Consolas"/>
+                <w:b/>
+                <w:color w:val="000000"/>
+                <w:sz w:val="19"/>
+                <w:szCs w:val="19"/>
+              </w:rPr>
+              <w:t>Comment</w:t>
+            </w:r>
+          </w:p>
+        </w:tc>
+        <w:tc>
+          <w:tcPr>
+            <w:tcW w:w="1134" w:type="dxa"/>
+            <w:shd w:val="clear" w:color="auto" w:fill="FFFF00"/>
+            <w:vAlign w:val="center"/>
+          </w:tcPr>
+          <w:p>
+            <w:pPr>
+              <w:pStyle w:val="ListParagraph"/>
+              <w:ind w:left="0"/>
+              <w:jc w:val="center"/>
+              <w:rPr>
+                <w:rFonts w:ascii="Times New Roman" w:hAnsi="Times New Roman" w:cs="Times New Roman"/>
+                <w:color w:val="000000" w:themeColor="text1"/>
+                <w:sz w:val="20"/>
+                <w:szCs w:val="20"/>
+              </w:rPr>
+            </w:pPr>
+            <w:r>
+              <w:rPr>
+                <w:rFonts w:ascii="Times New Roman" w:hAnsi="Times New Roman" w:cs="Times New Roman"/>
+                <w:color w:val="000000" w:themeColor="text1"/>
+                <w:sz w:val="20"/>
+                <w:szCs w:val="20"/>
+              </w:rPr>
+              <w:t>string</w:t>
+            </w:r>
+          </w:p>
+        </w:tc>
+        <w:tc>
+          <w:tcPr>
+            <w:tcW w:w="6804" w:type="dxa"/>
+            <w:shd w:val="clear" w:color="auto" w:fill="FFFF00"/>
+          </w:tcPr>
+          <w:p>
+            <w:pPr>
+              <w:rPr>
+                <w:rFonts w:ascii="Times New Roman" w:hAnsi="Times New Roman" w:cs="Times New Roman"/>
+                <w:color w:val="000000" w:themeColor="text1"/>
+                <w:sz w:val="20"/>
+                <w:szCs w:val="20"/>
+              </w:rPr>
+            </w:pPr>
+            <w:r>
+              <w:rPr>
+                <w:rFonts w:ascii="Times New Roman" w:hAnsi="Times New Roman" w:cs="Times New Roman"/>
+                <w:color w:val="000000" w:themeColor="text1"/>
+                <w:sz w:val="20"/>
+                <w:szCs w:val="20"/>
+              </w:rPr>
+              <w:t>Comment of rating.</w:t>
+            </w:r>
+          </w:p>
+          <w:p>
+            <w:pPr>
+              <w:pStyle w:val="ListParagraph"/>
+              <w:numPr>
+                <w:ilvl w:val="0"/>
+                <w:numId w:val="3"/>
+              </w:numPr>
+              <w:rPr>
+                <w:rFonts w:ascii="Times New Roman" w:hAnsi="Times New Roman" w:cs="Times New Roman"/>
+                <w:color w:val="000000" w:themeColor="text1"/>
+                <w:sz w:val="20"/>
+                <w:szCs w:val="20"/>
+              </w:rPr>
+            </w:pPr>
+            <w:r>
+              <w:rPr>
+                <w:rFonts w:ascii="Times New Roman" w:hAnsi="Times New Roman" w:cs="Times New Roman"/>
+                <w:b/>
+                <w:color w:val="000000" w:themeColor="text1"/>
+                <w:sz w:val="20"/>
+                <w:szCs w:val="20"/>
+              </w:rPr>
+              <w:t>Optional</w:t>
+            </w:r>
+          </w:p>
+          <w:p>
+            <w:pPr>
+              <w:pStyle w:val="ListParagraph"/>
+              <w:numPr>
+                <w:ilvl w:val="0"/>
+                <w:numId w:val="3"/>
+              </w:numPr>
+              <w:rPr>
+                <w:rFonts w:ascii="Times New Roman" w:hAnsi="Times New Roman" w:cs="Times New Roman"/>
+                <w:color w:val="000000" w:themeColor="text1"/>
+                <w:sz w:val="20"/>
+                <w:szCs w:val="20"/>
+              </w:rPr>
+            </w:pPr>
+            <w:r>
+              <w:rPr>
+                <w:rFonts w:ascii="Times New Roman" w:hAnsi="Times New Roman" w:cs="Times New Roman"/>
+                <w:b/>
+                <w:color w:val="000000" w:themeColor="text1"/>
+                <w:sz w:val="20"/>
+                <w:szCs w:val="20"/>
+              </w:rPr>
+              <w:t>Max length: 128</w:t>
+            </w:r>
+          </w:p>
         </w:tc>
       </w:tr>
     </w:tbl>
@@ -1289,6 +1530,759 @@
         <w:tc>
           <w:tcPr>
             <w:tcW w:w="1701" w:type="dxa"/>
+            <w:shd w:val="clear" w:color="auto" w:fill="FFFF00"/>
+            <w:vAlign w:val="center"/>
+          </w:tcPr>
+          <w:p>
+            <w:pPr>
+              <w:pStyle w:val="ListParagraph"/>
+              <w:ind w:left="0"/>
+              <w:jc w:val="center"/>
+              <w:rPr>
+                <w:rFonts w:ascii="Times New Roman" w:hAnsi="Times New Roman" w:cs="Times New Roman"/>
+                <w:b/>
+                <w:color w:val="000000" w:themeColor="text1"/>
+                <w:sz w:val="20"/>
+                <w:szCs w:val="20"/>
+              </w:rPr>
+            </w:pPr>
+            <w:r>
+              <w:rPr>
+                <w:rFonts w:ascii="Times New Roman" w:hAnsi="Times New Roman" w:cs="Times New Roman"/>
+                <w:b/>
+                <w:color w:val="00B050"/>
+                <w:sz w:val="20"/>
+                <w:szCs w:val="20"/>
+              </w:rPr>
+              <w:t>20</w:t>
+            </w:r>
+            <w:r>
+              <w:rPr>
+                <w:rFonts w:ascii="Times New Roman" w:hAnsi="Times New Roman" w:cs="Times New Roman"/>
+                <w:b/>
+                <w:color w:val="00B050"/>
+                <w:sz w:val="20"/>
+                <w:szCs w:val="20"/>
+              </w:rPr>
+              <w:t>0</w:t>
+            </w:r>
+          </w:p>
+        </w:tc>
+        <w:tc>
+          <w:tcPr>
+            <w:tcW w:w="9214" w:type="dxa"/>
+            <w:shd w:val="clear" w:color="auto" w:fill="FFFF00"/>
+            <w:vAlign w:val="center"/>
+          </w:tcPr>
+          <w:p>
+            <w:pPr>
+              <w:autoSpaceDE w:val="0"/>
+              <w:autoSpaceDN w:val="0"/>
+              <w:adjustRightInd w:val="0"/>
+              <w:rPr>
+                <w:rFonts w:ascii="Consolas" w:hAnsi="Consolas" w:cs="Consolas"/>
+                <w:color w:val="000000"/>
+                <w:sz w:val="19"/>
+                <w:szCs w:val="19"/>
+                <w:lang w:val="vi-VN"/>
+              </w:rPr>
+            </w:pPr>
+            <w:r>
+              <w:rPr>
+                <w:rFonts w:ascii="Consolas" w:hAnsi="Consolas" w:cs="Consolas"/>
+                <w:color w:val="000000"/>
+                <w:sz w:val="19"/>
+                <w:szCs w:val="19"/>
+                <w:lang w:val="vi-VN"/>
+              </w:rPr>
+              <w:t>{</w:t>
+            </w:r>
+          </w:p>
+          <w:p>
+            <w:pPr>
+              <w:autoSpaceDE w:val="0"/>
+              <w:autoSpaceDN w:val="0"/>
+              <w:adjustRightInd w:val="0"/>
+              <w:rPr>
+                <w:rFonts w:ascii="Consolas" w:hAnsi="Consolas" w:cs="Consolas"/>
+                <w:color w:val="000000"/>
+                <w:sz w:val="19"/>
+                <w:szCs w:val="19"/>
+                <w:lang w:val="vi-VN"/>
+              </w:rPr>
+            </w:pPr>
+            <w:r>
+              <w:rPr>
+                <w:rFonts w:ascii="Consolas" w:hAnsi="Consolas" w:cs="Consolas"/>
+                <w:color w:val="000000"/>
+                <w:sz w:val="19"/>
+                <w:szCs w:val="19"/>
+                <w:lang w:val="vi-VN"/>
+              </w:rPr>
+              <w:t xml:space="preserve">  </w:t>
+            </w:r>
+            <w:r>
+              <w:rPr>
+                <w:rFonts w:ascii="Consolas" w:hAnsi="Consolas" w:cs="Consolas"/>
+                <w:color w:val="2E75B6"/>
+                <w:sz w:val="19"/>
+                <w:szCs w:val="19"/>
+                <w:lang w:val="vi-VN"/>
+              </w:rPr>
+              <w:t>"Maker"</w:t>
+            </w:r>
+            <w:r>
+              <w:rPr>
+                <w:rFonts w:ascii="Consolas" w:hAnsi="Consolas" w:cs="Consolas"/>
+                <w:color w:val="000000"/>
+                <w:sz w:val="19"/>
+                <w:szCs w:val="19"/>
+                <w:lang w:val="vi-VN"/>
+              </w:rPr>
+              <w:t>: {</w:t>
+            </w:r>
+          </w:p>
+          <w:p>
+            <w:pPr>
+              <w:autoSpaceDE w:val="0"/>
+              <w:autoSpaceDN w:val="0"/>
+              <w:adjustRightInd w:val="0"/>
+              <w:rPr>
+                <w:rFonts w:ascii="Consolas" w:hAnsi="Consolas" w:cs="Consolas"/>
+                <w:color w:val="000000"/>
+                <w:sz w:val="19"/>
+                <w:szCs w:val="19"/>
+                <w:lang w:val="vi-VN"/>
+              </w:rPr>
+            </w:pPr>
+            <w:r>
+              <w:rPr>
+                <w:rFonts w:ascii="Consolas" w:hAnsi="Consolas" w:cs="Consolas"/>
+                <w:color w:val="000000"/>
+                <w:sz w:val="19"/>
+                <w:szCs w:val="19"/>
+                <w:lang w:val="vi-VN"/>
+              </w:rPr>
+              <w:t xml:space="preserve">    </w:t>
+            </w:r>
+            <w:r>
+              <w:rPr>
+                <w:rFonts w:ascii="Consolas" w:hAnsi="Consolas" w:cs="Consolas"/>
+                <w:color w:val="2E75B6"/>
+                <w:sz w:val="19"/>
+                <w:szCs w:val="19"/>
+                <w:lang w:val="vi-VN"/>
+              </w:rPr>
+              <w:t>"Id"</w:t>
+            </w:r>
+            <w:r>
+              <w:rPr>
+                <w:rFonts w:ascii="Consolas" w:hAnsi="Consolas" w:cs="Consolas"/>
+                <w:color w:val="000000"/>
+                <w:sz w:val="19"/>
+                <w:szCs w:val="19"/>
+                <w:lang w:val="vi-VN"/>
+              </w:rPr>
+              <w:t>: 0,</w:t>
+            </w:r>
+          </w:p>
+          <w:p>
+            <w:pPr>
+              <w:autoSpaceDE w:val="0"/>
+              <w:autoSpaceDN w:val="0"/>
+              <w:adjustRightInd w:val="0"/>
+              <w:rPr>
+                <w:rFonts w:ascii="Consolas" w:hAnsi="Consolas" w:cs="Consolas"/>
+                <w:color w:val="000000"/>
+                <w:sz w:val="19"/>
+                <w:szCs w:val="19"/>
+                <w:lang w:val="vi-VN"/>
+              </w:rPr>
+            </w:pPr>
+            <w:r>
+              <w:rPr>
+                <w:rFonts w:ascii="Consolas" w:hAnsi="Consolas" w:cs="Consolas"/>
+                <w:color w:val="000000"/>
+                <w:sz w:val="19"/>
+                <w:szCs w:val="19"/>
+                <w:lang w:val="vi-VN"/>
+              </w:rPr>
+              <w:t xml:space="preserve">    </w:t>
+            </w:r>
+            <w:r>
+              <w:rPr>
+                <w:rFonts w:ascii="Consolas" w:hAnsi="Consolas" w:cs="Consolas"/>
+                <w:color w:val="2E75B6"/>
+                <w:sz w:val="19"/>
+                <w:szCs w:val="19"/>
+                <w:lang w:val="vi-VN"/>
+              </w:rPr>
+              <w:t>"FirstName"</w:t>
+            </w:r>
+            <w:r>
+              <w:rPr>
+                <w:rFonts w:ascii="Consolas" w:hAnsi="Consolas" w:cs="Consolas"/>
+                <w:color w:val="000000"/>
+                <w:sz w:val="19"/>
+                <w:szCs w:val="19"/>
+                <w:lang w:val="vi-VN"/>
+              </w:rPr>
+              <w:t xml:space="preserve">: </w:t>
+            </w:r>
+            <w:r>
+              <w:rPr>
+                <w:rFonts w:ascii="Consolas" w:hAnsi="Consolas" w:cs="Consolas"/>
+                <w:color w:val="A31515"/>
+                <w:sz w:val="19"/>
+                <w:szCs w:val="19"/>
+                <w:lang w:val="vi-VN"/>
+              </w:rPr>
+              <w:t>""</w:t>
+            </w:r>
+            <w:r>
+              <w:rPr>
+                <w:rFonts w:ascii="Consolas" w:hAnsi="Consolas" w:cs="Consolas"/>
+                <w:color w:val="000000"/>
+                <w:sz w:val="19"/>
+                <w:szCs w:val="19"/>
+                <w:lang w:val="vi-VN"/>
+              </w:rPr>
+              <w:t>,</w:t>
+            </w:r>
+          </w:p>
+          <w:p>
+            <w:pPr>
+              <w:autoSpaceDE w:val="0"/>
+              <w:autoSpaceDN w:val="0"/>
+              <w:adjustRightInd w:val="0"/>
+              <w:rPr>
+                <w:rFonts w:ascii="Consolas" w:hAnsi="Consolas" w:cs="Consolas"/>
+                <w:color w:val="000000"/>
+                <w:sz w:val="19"/>
+                <w:szCs w:val="19"/>
+                <w:lang w:val="vi-VN"/>
+              </w:rPr>
+            </w:pPr>
+            <w:r>
+              <w:rPr>
+                <w:rFonts w:ascii="Consolas" w:hAnsi="Consolas" w:cs="Consolas"/>
+                <w:color w:val="000000"/>
+                <w:sz w:val="19"/>
+                <w:szCs w:val="19"/>
+                <w:lang w:val="vi-VN"/>
+              </w:rPr>
+              <w:t xml:space="preserve">    </w:t>
+            </w:r>
+            <w:r>
+              <w:rPr>
+                <w:rFonts w:ascii="Consolas" w:hAnsi="Consolas" w:cs="Consolas"/>
+                <w:color w:val="2E75B6"/>
+                <w:sz w:val="19"/>
+                <w:szCs w:val="19"/>
+                <w:lang w:val="vi-VN"/>
+              </w:rPr>
+              <w:t>"LastName"</w:t>
+            </w:r>
+            <w:r>
+              <w:rPr>
+                <w:rFonts w:ascii="Consolas" w:hAnsi="Consolas" w:cs="Consolas"/>
+                <w:color w:val="000000"/>
+                <w:sz w:val="19"/>
+                <w:szCs w:val="19"/>
+                <w:lang w:val="vi-VN"/>
+              </w:rPr>
+              <w:t xml:space="preserve">: </w:t>
+            </w:r>
+            <w:r>
+              <w:rPr>
+                <w:rFonts w:ascii="Consolas" w:hAnsi="Consolas" w:cs="Consolas"/>
+                <w:color w:val="A31515"/>
+                <w:sz w:val="19"/>
+                <w:szCs w:val="19"/>
+                <w:lang w:val="vi-VN"/>
+              </w:rPr>
+              <w:t>""</w:t>
+            </w:r>
+          </w:p>
+          <w:p>
+            <w:pPr>
+              <w:autoSpaceDE w:val="0"/>
+              <w:autoSpaceDN w:val="0"/>
+              <w:adjustRightInd w:val="0"/>
+              <w:rPr>
+                <w:rFonts w:ascii="Consolas" w:hAnsi="Consolas" w:cs="Consolas"/>
+                <w:color w:val="000000"/>
+                <w:sz w:val="19"/>
+                <w:szCs w:val="19"/>
+                <w:lang w:val="vi-VN"/>
+              </w:rPr>
+            </w:pPr>
+            <w:r>
+              <w:rPr>
+                <w:rFonts w:ascii="Consolas" w:hAnsi="Consolas" w:cs="Consolas"/>
+                <w:color w:val="000000"/>
+                <w:sz w:val="19"/>
+                <w:szCs w:val="19"/>
+                <w:lang w:val="vi-VN"/>
+              </w:rPr>
+              <w:t xml:space="preserve">  },</w:t>
+            </w:r>
+          </w:p>
+          <w:p>
+            <w:pPr>
+              <w:autoSpaceDE w:val="0"/>
+              <w:autoSpaceDN w:val="0"/>
+              <w:adjustRightInd w:val="0"/>
+              <w:rPr>
+                <w:rFonts w:ascii="Consolas" w:hAnsi="Consolas" w:cs="Consolas"/>
+                <w:color w:val="000000"/>
+                <w:sz w:val="19"/>
+                <w:szCs w:val="19"/>
+                <w:lang w:val="vi-VN"/>
+              </w:rPr>
+            </w:pPr>
+            <w:r>
+              <w:rPr>
+                <w:rFonts w:ascii="Consolas" w:hAnsi="Consolas" w:cs="Consolas"/>
+                <w:color w:val="000000"/>
+                <w:sz w:val="19"/>
+                <w:szCs w:val="19"/>
+                <w:lang w:val="vi-VN"/>
+              </w:rPr>
+              <w:t xml:space="preserve">  </w:t>
+            </w:r>
+            <w:r>
+              <w:rPr>
+                <w:rFonts w:ascii="Consolas" w:hAnsi="Consolas" w:cs="Consolas"/>
+                <w:color w:val="2E75B6"/>
+                <w:sz w:val="19"/>
+                <w:szCs w:val="19"/>
+                <w:lang w:val="vi-VN"/>
+              </w:rPr>
+              <w:t>"Target"</w:t>
+            </w:r>
+            <w:r>
+              <w:rPr>
+                <w:rFonts w:ascii="Consolas" w:hAnsi="Consolas" w:cs="Consolas"/>
+                <w:color w:val="000000"/>
+                <w:sz w:val="19"/>
+                <w:szCs w:val="19"/>
+                <w:lang w:val="vi-VN"/>
+              </w:rPr>
+              <w:t>: {</w:t>
+            </w:r>
+          </w:p>
+          <w:p>
+            <w:pPr>
+              <w:autoSpaceDE w:val="0"/>
+              <w:autoSpaceDN w:val="0"/>
+              <w:adjustRightInd w:val="0"/>
+              <w:rPr>
+                <w:rFonts w:ascii="Consolas" w:hAnsi="Consolas" w:cs="Consolas"/>
+                <w:color w:val="000000"/>
+                <w:sz w:val="19"/>
+                <w:szCs w:val="19"/>
+                <w:lang w:val="vi-VN"/>
+              </w:rPr>
+            </w:pPr>
+            <w:r>
+              <w:rPr>
+                <w:rFonts w:ascii="Consolas" w:hAnsi="Consolas" w:cs="Consolas"/>
+                <w:color w:val="000000"/>
+                <w:sz w:val="19"/>
+                <w:szCs w:val="19"/>
+                <w:lang w:val="vi-VN"/>
+              </w:rPr>
+              <w:t xml:space="preserve">    </w:t>
+            </w:r>
+            <w:r>
+              <w:rPr>
+                <w:rFonts w:ascii="Consolas" w:hAnsi="Consolas" w:cs="Consolas"/>
+                <w:color w:val="2E75B6"/>
+                <w:sz w:val="19"/>
+                <w:szCs w:val="19"/>
+                <w:lang w:val="vi-VN"/>
+              </w:rPr>
+              <w:t>"Id"</w:t>
+            </w:r>
+            <w:r>
+              <w:rPr>
+                <w:rFonts w:ascii="Consolas" w:hAnsi="Consolas" w:cs="Consolas"/>
+                <w:color w:val="000000"/>
+                <w:sz w:val="19"/>
+                <w:szCs w:val="19"/>
+                <w:lang w:val="vi-VN"/>
+              </w:rPr>
+              <w:t>: 0,</w:t>
+            </w:r>
+          </w:p>
+          <w:p>
+            <w:pPr>
+              <w:autoSpaceDE w:val="0"/>
+              <w:autoSpaceDN w:val="0"/>
+              <w:adjustRightInd w:val="0"/>
+              <w:rPr>
+                <w:rFonts w:ascii="Consolas" w:hAnsi="Consolas" w:cs="Consolas"/>
+                <w:color w:val="000000"/>
+                <w:sz w:val="19"/>
+                <w:szCs w:val="19"/>
+                <w:lang w:val="vi-VN"/>
+              </w:rPr>
+            </w:pPr>
+            <w:r>
+              <w:rPr>
+                <w:rFonts w:ascii="Consolas" w:hAnsi="Consolas" w:cs="Consolas"/>
+                <w:color w:val="000000"/>
+                <w:sz w:val="19"/>
+                <w:szCs w:val="19"/>
+                <w:lang w:val="vi-VN"/>
+              </w:rPr>
+              <w:t xml:space="preserve">    </w:t>
+            </w:r>
+            <w:r>
+              <w:rPr>
+                <w:rFonts w:ascii="Consolas" w:hAnsi="Consolas" w:cs="Consolas"/>
+                <w:color w:val="2E75B6"/>
+                <w:sz w:val="19"/>
+                <w:szCs w:val="19"/>
+                <w:lang w:val="vi-VN"/>
+              </w:rPr>
+              <w:t>"FirstName"</w:t>
+            </w:r>
+            <w:r>
+              <w:rPr>
+                <w:rFonts w:ascii="Consolas" w:hAnsi="Consolas" w:cs="Consolas"/>
+                <w:color w:val="000000"/>
+                <w:sz w:val="19"/>
+                <w:szCs w:val="19"/>
+                <w:lang w:val="vi-VN"/>
+              </w:rPr>
+              <w:t xml:space="preserve">: </w:t>
+            </w:r>
+            <w:r>
+              <w:rPr>
+                <w:rFonts w:ascii="Consolas" w:hAnsi="Consolas" w:cs="Consolas"/>
+                <w:color w:val="A31515"/>
+                <w:sz w:val="19"/>
+                <w:szCs w:val="19"/>
+                <w:lang w:val="vi-VN"/>
+              </w:rPr>
+              <w:t>""</w:t>
+            </w:r>
+            <w:r>
+              <w:rPr>
+                <w:rFonts w:ascii="Consolas" w:hAnsi="Consolas" w:cs="Consolas"/>
+                <w:color w:val="000000"/>
+                <w:sz w:val="19"/>
+                <w:szCs w:val="19"/>
+                <w:lang w:val="vi-VN"/>
+              </w:rPr>
+              <w:t>,</w:t>
+            </w:r>
+          </w:p>
+          <w:p>
+            <w:pPr>
+              <w:autoSpaceDE w:val="0"/>
+              <w:autoSpaceDN w:val="0"/>
+              <w:adjustRightInd w:val="0"/>
+              <w:rPr>
+                <w:rFonts w:ascii="Consolas" w:hAnsi="Consolas" w:cs="Consolas"/>
+                <w:color w:val="000000"/>
+                <w:sz w:val="19"/>
+                <w:szCs w:val="19"/>
+                <w:lang w:val="vi-VN"/>
+              </w:rPr>
+            </w:pPr>
+            <w:r>
+              <w:rPr>
+                <w:rFonts w:ascii="Consolas" w:hAnsi="Consolas" w:cs="Consolas"/>
+                <w:color w:val="000000"/>
+                <w:sz w:val="19"/>
+                <w:szCs w:val="19"/>
+                <w:lang w:val="vi-VN"/>
+              </w:rPr>
+              <w:t xml:space="preserve">    </w:t>
+            </w:r>
+            <w:r>
+              <w:rPr>
+                <w:rFonts w:ascii="Consolas" w:hAnsi="Consolas" w:cs="Consolas"/>
+                <w:color w:val="2E75B6"/>
+                <w:sz w:val="19"/>
+                <w:szCs w:val="19"/>
+                <w:lang w:val="vi-VN"/>
+              </w:rPr>
+              <w:t>"LastName"</w:t>
+            </w:r>
+            <w:r>
+              <w:rPr>
+                <w:rFonts w:ascii="Consolas" w:hAnsi="Consolas" w:cs="Consolas"/>
+                <w:color w:val="000000"/>
+                <w:sz w:val="19"/>
+                <w:szCs w:val="19"/>
+                <w:lang w:val="vi-VN"/>
+              </w:rPr>
+              <w:t xml:space="preserve">: </w:t>
+            </w:r>
+            <w:r>
+              <w:rPr>
+                <w:rFonts w:ascii="Consolas" w:hAnsi="Consolas" w:cs="Consolas"/>
+                <w:color w:val="A31515"/>
+                <w:sz w:val="19"/>
+                <w:szCs w:val="19"/>
+                <w:lang w:val="vi-VN"/>
+              </w:rPr>
+              <w:t>""</w:t>
+            </w:r>
+          </w:p>
+          <w:p>
+            <w:pPr>
+              <w:autoSpaceDE w:val="0"/>
+              <w:autoSpaceDN w:val="0"/>
+              <w:adjustRightInd w:val="0"/>
+              <w:rPr>
+                <w:rFonts w:ascii="Consolas" w:hAnsi="Consolas" w:cs="Consolas"/>
+                <w:color w:val="000000"/>
+                <w:sz w:val="19"/>
+                <w:szCs w:val="19"/>
+                <w:lang w:val="vi-VN"/>
+              </w:rPr>
+            </w:pPr>
+            <w:r>
+              <w:rPr>
+                <w:rFonts w:ascii="Consolas" w:hAnsi="Consolas" w:cs="Consolas"/>
+                <w:color w:val="000000"/>
+                <w:sz w:val="19"/>
+                <w:szCs w:val="19"/>
+                <w:lang w:val="vi-VN"/>
+              </w:rPr>
+              <w:t xml:space="preserve">  },</w:t>
+            </w:r>
+          </w:p>
+          <w:p>
+            <w:pPr>
+              <w:autoSpaceDE w:val="0"/>
+              <w:autoSpaceDN w:val="0"/>
+              <w:adjustRightInd w:val="0"/>
+              <w:rPr>
+                <w:rFonts w:ascii="Consolas" w:hAnsi="Consolas" w:cs="Consolas"/>
+                <w:color w:val="000000"/>
+                <w:sz w:val="19"/>
+                <w:szCs w:val="19"/>
+                <w:lang w:val="vi-VN"/>
+              </w:rPr>
+            </w:pPr>
+            <w:r>
+              <w:rPr>
+                <w:rFonts w:ascii="Consolas" w:hAnsi="Consolas" w:cs="Consolas"/>
+                <w:color w:val="000000"/>
+                <w:sz w:val="19"/>
+                <w:szCs w:val="19"/>
+                <w:lang w:val="vi-VN"/>
+              </w:rPr>
+              <w:t xml:space="preserve">  </w:t>
+            </w:r>
+            <w:r>
+              <w:rPr>
+                <w:rFonts w:ascii="Consolas" w:hAnsi="Consolas" w:cs="Consolas"/>
+                <w:color w:val="2E75B6"/>
+                <w:sz w:val="19"/>
+                <w:szCs w:val="19"/>
+                <w:lang w:val="vi-VN"/>
+              </w:rPr>
+              <w:t>"Value"</w:t>
+            </w:r>
+            <w:r>
+              <w:rPr>
+                <w:rFonts w:ascii="Consolas" w:hAnsi="Consolas" w:cs="Consolas"/>
+                <w:color w:val="000000"/>
+                <w:sz w:val="19"/>
+                <w:szCs w:val="19"/>
+                <w:lang w:val="vi-VN"/>
+              </w:rPr>
+              <w:t>: 0,</w:t>
+            </w:r>
+          </w:p>
+          <w:p>
+            <w:pPr>
+              <w:autoSpaceDE w:val="0"/>
+              <w:autoSpaceDN w:val="0"/>
+              <w:adjustRightInd w:val="0"/>
+              <w:rPr>
+                <w:rFonts w:ascii="Consolas" w:hAnsi="Consolas" w:cs="Consolas"/>
+                <w:color w:val="000000"/>
+                <w:sz w:val="19"/>
+                <w:szCs w:val="19"/>
+                <w:lang w:val="vi-VN"/>
+              </w:rPr>
+            </w:pPr>
+            <w:r>
+              <w:rPr>
+                <w:rFonts w:ascii="Consolas" w:hAnsi="Consolas" w:cs="Consolas"/>
+                <w:color w:val="000000"/>
+                <w:sz w:val="19"/>
+                <w:szCs w:val="19"/>
+                <w:lang w:val="vi-VN"/>
+              </w:rPr>
+              <w:t xml:space="preserve">  </w:t>
+            </w:r>
+            <w:r>
+              <w:rPr>
+                <w:rFonts w:ascii="Consolas" w:hAnsi="Consolas" w:cs="Consolas"/>
+                <w:color w:val="2E75B6"/>
+                <w:sz w:val="19"/>
+                <w:szCs w:val="19"/>
+                <w:lang w:val="vi-VN"/>
+              </w:rPr>
+              <w:t>"Comment"</w:t>
+            </w:r>
+            <w:r>
+              <w:rPr>
+                <w:rFonts w:ascii="Consolas" w:hAnsi="Consolas" w:cs="Consolas"/>
+                <w:color w:val="000000"/>
+                <w:sz w:val="19"/>
+                <w:szCs w:val="19"/>
+                <w:lang w:val="vi-VN"/>
+              </w:rPr>
+              <w:t xml:space="preserve">: </w:t>
+            </w:r>
+            <w:r>
+              <w:rPr>
+                <w:rFonts w:ascii="Consolas" w:hAnsi="Consolas" w:cs="Consolas"/>
+                <w:color w:val="A31515"/>
+                <w:sz w:val="19"/>
+                <w:szCs w:val="19"/>
+                <w:lang w:val="vi-VN"/>
+              </w:rPr>
+              <w:t>""</w:t>
+            </w:r>
+            <w:r>
+              <w:rPr>
+                <w:rFonts w:ascii="Consolas" w:hAnsi="Consolas" w:cs="Consolas"/>
+                <w:color w:val="000000"/>
+                <w:sz w:val="19"/>
+                <w:szCs w:val="19"/>
+                <w:lang w:val="vi-VN"/>
+              </w:rPr>
+              <w:t>,</w:t>
+            </w:r>
+          </w:p>
+          <w:p>
+            <w:pPr>
+              <w:autoSpaceDE w:val="0"/>
+              <w:autoSpaceDN w:val="0"/>
+              <w:adjustRightInd w:val="0"/>
+              <w:rPr>
+                <w:rFonts w:ascii="Consolas" w:hAnsi="Consolas" w:cs="Consolas"/>
+                <w:color w:val="000000"/>
+                <w:sz w:val="19"/>
+                <w:szCs w:val="19"/>
+                <w:lang w:val="vi-VN"/>
+              </w:rPr>
+            </w:pPr>
+            <w:r>
+              <w:rPr>
+                <w:rFonts w:ascii="Consolas" w:hAnsi="Consolas" w:cs="Consolas"/>
+                <w:color w:val="000000"/>
+                <w:sz w:val="19"/>
+                <w:szCs w:val="19"/>
+                <w:lang w:val="vi-VN"/>
+              </w:rPr>
+              <w:t xml:space="preserve">  </w:t>
+            </w:r>
+            <w:r>
+              <w:rPr>
+                <w:rFonts w:ascii="Consolas" w:hAnsi="Consolas" w:cs="Consolas"/>
+                <w:color w:val="2E75B6"/>
+                <w:sz w:val="19"/>
+                <w:szCs w:val="19"/>
+                <w:lang w:val="vi-VN"/>
+              </w:rPr>
+              <w:t>"Created"</w:t>
+            </w:r>
+            <w:r>
+              <w:rPr>
+                <w:rFonts w:ascii="Consolas" w:hAnsi="Consolas" w:cs="Consolas"/>
+                <w:color w:val="000000"/>
+                <w:sz w:val="19"/>
+                <w:szCs w:val="19"/>
+                <w:lang w:val="vi-VN"/>
+              </w:rPr>
+              <w:t>: 0,</w:t>
+            </w:r>
+          </w:p>
+          <w:p>
+            <w:pPr>
+              <w:autoSpaceDE w:val="0"/>
+              <w:autoSpaceDN w:val="0"/>
+              <w:adjustRightInd w:val="0"/>
+              <w:rPr>
+                <w:rFonts w:ascii="Consolas" w:hAnsi="Consolas" w:cs="Consolas"/>
+                <w:color w:val="000000"/>
+                <w:sz w:val="19"/>
+                <w:szCs w:val="19"/>
+                <w:lang w:val="vi-VN"/>
+              </w:rPr>
+            </w:pPr>
+            <w:r>
+              <w:rPr>
+                <w:rFonts w:ascii="Consolas" w:hAnsi="Consolas" w:cs="Consolas"/>
+                <w:color w:val="000000"/>
+                <w:sz w:val="19"/>
+                <w:szCs w:val="19"/>
+                <w:lang w:val="vi-VN"/>
+              </w:rPr>
+              <w:t xml:space="preserve">  </w:t>
+            </w:r>
+            <w:r>
+              <w:rPr>
+                <w:rFonts w:ascii="Consolas" w:hAnsi="Consolas" w:cs="Consolas"/>
+                <w:color w:val="2E75B6"/>
+                <w:sz w:val="19"/>
+                <w:szCs w:val="19"/>
+                <w:lang w:val="vi-VN"/>
+              </w:rPr>
+              <w:t>"LastModified"</w:t>
+            </w:r>
+            <w:r>
+              <w:rPr>
+                <w:rFonts w:ascii="Consolas" w:hAnsi="Consolas" w:cs="Consolas"/>
+                <w:color w:val="000000"/>
+                <w:sz w:val="19"/>
+                <w:szCs w:val="19"/>
+                <w:lang w:val="vi-VN"/>
+              </w:rPr>
+              <w:t>: 0</w:t>
+            </w:r>
+          </w:p>
+          <w:p>
+            <w:pPr>
+              <w:autoSpaceDE w:val="0"/>
+              <w:autoSpaceDN w:val="0"/>
+              <w:adjustRightInd w:val="0"/>
+              <w:rPr>
+                <w:rFonts w:ascii="Times New Roman" w:hAnsi="Times New Roman" w:cs="Times New Roman"/>
+                <w:color w:val="000000" w:themeColor="text1"/>
+                <w:sz w:val="20"/>
+                <w:szCs w:val="20"/>
+              </w:rPr>
+            </w:pPr>
+            <w:r>
+              <w:rPr>
+                <w:rFonts w:ascii="Consolas" w:hAnsi="Consolas" w:cs="Consolas"/>
+                <w:color w:val="000000"/>
+                <w:sz w:val="19"/>
+                <w:szCs w:val="19"/>
+                <w:lang w:val="vi-VN"/>
+              </w:rPr>
+              <w:t>}</w:t>
+            </w:r>
+          </w:p>
+        </w:tc>
+      </w:tr>
+      <w:tr>
+        <w:tc>
+          <w:tcPr>
+            <w:tcW w:w="1701" w:type="dxa"/>
             <w:shd w:val="clear" w:color="auto" w:fill="auto"/>
             <w:vAlign w:val="center"/>
           </w:tcPr>
@@ -1300,30 +2294,50 @@
               <w:rPr>
                 <w:rFonts w:ascii="Times New Roman" w:hAnsi="Times New Roman" w:cs="Times New Roman"/>
                 <w:b/>
-                <w:color w:val="000000" w:themeColor="text1"/>
-                <w:sz w:val="20"/>
-                <w:szCs w:val="20"/>
-              </w:rPr>
-            </w:pPr>
-            <w:r>
-              <w:rPr>
-                <w:rFonts w:ascii="Times New Roman" w:hAnsi="Times New Roman" w:cs="Times New Roman"/>
-                <w:b/>
-                <w:color w:val="00B050"/>
-                <w:sz w:val="20"/>
-                <w:szCs w:val="20"/>
-              </w:rPr>
-              <w:t>20</w:t>
-            </w:r>
-            <w:r>
-              <w:rPr>
-                <w:rFonts w:ascii="Times New Roman" w:hAnsi="Times New Roman" w:cs="Times New Roman"/>
-                <w:b/>
-                <w:color w:val="00B050"/>
-                <w:sz w:val="20"/>
-                <w:szCs w:val="20"/>
-              </w:rPr>
-              <w:t>0</w:t>
+                <w:color w:val="FF0000"/>
+                <w:sz w:val="20"/>
+                <w:szCs w:val="20"/>
+              </w:rPr>
+            </w:pPr>
+            <w:r>
+              <w:rPr>
+                <w:rFonts w:ascii="Times New Roman" w:hAnsi="Times New Roman" w:cs="Times New Roman"/>
+                <w:b/>
+                <w:color w:val="FF0000"/>
+                <w:sz w:val="20"/>
+                <w:szCs w:val="20"/>
+              </w:rPr>
+              <w:t>400</w:t>
+            </w:r>
+          </w:p>
+          <w:p>
+            <w:pPr>
+              <w:pStyle w:val="ListParagraph"/>
+              <w:ind w:left="0"/>
+              <w:rPr>
+                <w:rFonts w:ascii="Times New Roman" w:hAnsi="Times New Roman" w:cs="Times New Roman"/>
+                <w:color w:val="000000" w:themeColor="text1"/>
+                <w:sz w:val="20"/>
+                <w:szCs w:val="20"/>
+              </w:rPr>
+            </w:pPr>
+            <w:r>
+              <w:rPr>
+                <w:rFonts w:ascii="Times New Roman" w:hAnsi="Times New Roman" w:cs="Times New Roman"/>
+                <w:color w:val="000000" w:themeColor="text1"/>
+                <w:sz w:val="20"/>
+                <w:szCs w:val="20"/>
+              </w:rPr>
+              <w:t>Request paramters are invalid</w:t>
+            </w:r>
+            <w:r>
+              <w:rPr>
+                <w:rFonts w:ascii="Times New Roman" w:hAnsi="Times New Roman" w:cs="Times New Roman"/>
+                <w:color w:val="000000" w:themeColor="text1"/>
+                <w:sz w:val="20"/>
+                <w:szCs w:val="20"/>
+              </w:rPr>
+              <w:t>.</w:t>
             </w:r>
           </w:p>
         </w:tc>
@@ -1343,17 +2357,15 @@
                 <w:color w:val="000000"/>
                 <w:sz w:val="19"/>
                 <w:szCs w:val="19"/>
-                <w:highlight w:val="white"/>
-                <w:lang w:val="vi-VN"/>
-              </w:rPr>
-            </w:pPr>
-            <w:r>
-              <w:rPr>
-                <w:rFonts w:ascii="Consolas" w:hAnsi="Consolas" w:cs="Consolas"/>
-                <w:color w:val="000000"/>
-                <w:sz w:val="19"/>
-                <w:szCs w:val="19"/>
-                <w:highlight w:val="white"/>
+                <w:lang w:val="vi-VN"/>
+              </w:rPr>
+            </w:pPr>
+            <w:r>
+              <w:rPr>
+                <w:rFonts w:ascii="Consolas" w:hAnsi="Consolas" w:cs="Consolas"/>
+                <w:color w:val="000000"/>
+                <w:sz w:val="19"/>
+                <w:szCs w:val="19"/>
                 <w:lang w:val="vi-VN"/>
               </w:rPr>
               <w:t>{</w:t>
@@ -1369,17 +2381,15 @@
                 <w:color w:val="000000"/>
                 <w:sz w:val="19"/>
                 <w:szCs w:val="19"/>
-                <w:highlight w:val="white"/>
-                <w:lang w:val="vi-VN"/>
-              </w:rPr>
-            </w:pPr>
-            <w:r>
-              <w:rPr>
-                <w:rFonts w:ascii="Consolas" w:hAnsi="Consolas" w:cs="Consolas"/>
-                <w:color w:val="000000"/>
-                <w:sz w:val="19"/>
-                <w:szCs w:val="19"/>
-                <w:highlight w:val="white"/>
+                <w:lang w:val="vi-VN"/>
+              </w:rPr>
+            </w:pPr>
+            <w:r>
+              <w:rPr>
+                <w:rFonts w:ascii="Consolas" w:hAnsi="Consolas" w:cs="Consolas"/>
+                <w:color w:val="000000"/>
+                <w:sz w:val="19"/>
+                <w:szCs w:val="19"/>
                 <w:lang w:val="vi-VN"/>
               </w:rPr>
               <w:t xml:space="preserve">  </w:t>
@@ -1390,23 +2400,163 @@
                 <w:color w:val="2E75B6"/>
                 <w:sz w:val="19"/>
                 <w:szCs w:val="19"/>
-                <w:highlight w:val="white"/>
-                <w:lang w:val="vi-VN"/>
-              </w:rPr>
-              <w:t>"Country"</w:t>
-            </w:r>
-            <w:r>
-              <w:rPr>
-                <w:rFonts w:ascii="Consolas" w:hAnsi="Consolas" w:cs="Consolas"/>
-                <w:color w:val="000000"/>
-                <w:sz w:val="19"/>
-                <w:szCs w:val="19"/>
-                <w:highlight w:val="white"/>
-                <w:lang w:val="vi-VN"/>
-              </w:rPr>
-              <w:t>: {</w:t>
-            </w:r>
-          </w:p>
+                <w:lang w:val="vi-VN"/>
+              </w:rPr>
+              <w:t>"Errors"</w:t>
+            </w:r>
+            <w:r>
+              <w:rPr>
+                <w:rFonts w:ascii="Consolas" w:hAnsi="Consolas" w:cs="Consolas"/>
+                <w:color w:val="000000"/>
+                <w:sz w:val="19"/>
+                <w:szCs w:val="19"/>
+                <w:lang w:val="vi-VN"/>
+              </w:rPr>
+              <w:t>: [</w:t>
+            </w:r>
+            <w:r>
+              <w:rPr>
+                <w:rFonts w:ascii="Consolas" w:hAnsi="Consolas" w:cs="Consolas"/>
+                <w:color w:val="A31515"/>
+                <w:sz w:val="19"/>
+                <w:szCs w:val="19"/>
+                <w:lang w:val="vi-VN"/>
+              </w:rPr>
+              <w:t>""</w:t>
+            </w:r>
+            <w:r>
+              <w:rPr>
+                <w:rFonts w:ascii="Consolas" w:hAnsi="Consolas" w:cs="Consolas"/>
+                <w:color w:val="000000"/>
+                <w:sz w:val="19"/>
+                <w:szCs w:val="19"/>
+                <w:lang w:val="vi-VN"/>
+              </w:rPr>
+              <w:t xml:space="preserve">, </w:t>
+            </w:r>
+            <w:r>
+              <w:rPr>
+                <w:rFonts w:ascii="Consolas" w:hAnsi="Consolas" w:cs="Consolas"/>
+                <w:color w:val="A31515"/>
+                <w:sz w:val="19"/>
+                <w:szCs w:val="19"/>
+                <w:lang w:val="vi-VN"/>
+              </w:rPr>
+              <w:t>""</w:t>
+            </w:r>
+            <w:r>
+              <w:rPr>
+                <w:rFonts w:ascii="Consolas" w:hAnsi="Consolas" w:cs="Consolas"/>
+                <w:color w:val="000000"/>
+                <w:sz w:val="19"/>
+                <w:szCs w:val="19"/>
+                <w:lang w:val="vi-VN"/>
+              </w:rPr>
+              <w:t xml:space="preserve">, </w:t>
+            </w:r>
+            <w:r>
+              <w:rPr>
+                <w:rFonts w:ascii="Consolas" w:hAnsi="Consolas" w:cs="Consolas"/>
+                <w:color w:val="A31515"/>
+                <w:sz w:val="19"/>
+                <w:szCs w:val="19"/>
+                <w:lang w:val="vi-VN"/>
+              </w:rPr>
+              <w:t>""</w:t>
+            </w:r>
+            <w:r>
+              <w:rPr>
+                <w:rFonts w:ascii="Consolas" w:hAnsi="Consolas" w:cs="Consolas"/>
+                <w:color w:val="000000"/>
+                <w:sz w:val="19"/>
+                <w:szCs w:val="19"/>
+                <w:lang w:val="vi-VN"/>
+              </w:rPr>
+              <w:t>]</w:t>
+            </w:r>
+          </w:p>
+          <w:p>
+            <w:pPr>
+              <w:rPr>
+                <w:rStyle w:val="sbrace"/>
+                <w:rFonts w:ascii="Times New Roman" w:hAnsi="Times New Roman" w:cs="Times New Roman"/>
+                <w:color w:val="000000" w:themeColor="text1"/>
+                <w:sz w:val="20"/>
+                <w:szCs w:val="20"/>
+              </w:rPr>
+            </w:pPr>
+            <w:r>
+              <w:rPr>
+                <w:rFonts w:ascii="Consolas" w:hAnsi="Consolas" w:cs="Consolas"/>
+                <w:color w:val="000000"/>
+                <w:sz w:val="19"/>
+                <w:szCs w:val="19"/>
+                <w:lang w:val="vi-VN"/>
+              </w:rPr>
+              <w:t>}</w:t>
+            </w:r>
+          </w:p>
+        </w:tc>
+      </w:tr>
+      <w:tr>
+        <w:tc>
+          <w:tcPr>
+            <w:tcW w:w="1701" w:type="dxa"/>
+            <w:shd w:val="clear" w:color="auto" w:fill="auto"/>
+            <w:vAlign w:val="center"/>
+          </w:tcPr>
+          <w:p>
+            <w:pPr>
+              <w:pStyle w:val="ListParagraph"/>
+              <w:ind w:left="0"/>
+              <w:jc w:val="center"/>
+              <w:rPr>
+                <w:rFonts w:ascii="Times New Roman" w:hAnsi="Times New Roman" w:cs="Times New Roman"/>
+                <w:b/>
+                <w:color w:val="FF0000"/>
+                <w:sz w:val="20"/>
+                <w:szCs w:val="20"/>
+              </w:rPr>
+            </w:pPr>
+            <w:r>
+              <w:rPr>
+                <w:rFonts w:ascii="Times New Roman" w:hAnsi="Times New Roman" w:cs="Times New Roman"/>
+                <w:b/>
+                <w:color w:val="FF0000"/>
+                <w:sz w:val="20"/>
+                <w:szCs w:val="20"/>
+              </w:rPr>
+              <w:t>401</w:t>
+            </w:r>
+          </w:p>
+          <w:p>
+            <w:pPr>
+              <w:pStyle w:val="ListParagraph"/>
+              <w:ind w:left="0"/>
+              <w:rPr>
+                <w:rFonts w:ascii="Times New Roman" w:hAnsi="Times New Roman" w:cs="Times New Roman"/>
+                <w:color w:val="000000" w:themeColor="text1"/>
+                <w:sz w:val="20"/>
+                <w:szCs w:val="20"/>
+              </w:rPr>
+            </w:pPr>
+            <w:r>
+              <w:rPr>
+                <w:rFonts w:ascii="Times New Roman" w:hAnsi="Times New Roman" w:cs="Times New Roman"/>
+                <w:color w:val="000000" w:themeColor="text1"/>
+                <w:sz w:val="20"/>
+                <w:szCs w:val="20"/>
+              </w:rPr>
+              <w:t>No email or password contained in request header. Front-end should redirect user to login page.</w:t>
+            </w:r>
+          </w:p>
+        </w:tc>
+        <w:tc>
+          <w:tcPr>
+            <w:tcW w:w="9214" w:type="dxa"/>
+            <w:shd w:val="clear" w:color="auto" w:fill="auto"/>
+            <w:vAlign w:val="center"/>
+          </w:tcPr>
           <w:p>
             <w:pPr>
               <w:autoSpaceDE w:val="0"/>
@@ -1430,29 +2580,7 @@
                 <w:highlight w:val="white"/>
                 <w:lang w:val="vi-VN"/>
               </w:rPr>
-              <w:t xml:space="preserve">    </w:t>
-            </w:r>
-            <w:r>
-              <w:rPr>
-                <w:rFonts w:ascii="Consolas" w:hAnsi="Consolas" w:cs="Consolas"/>
-                <w:color w:val="2E75B6"/>
-                <w:sz w:val="19"/>
-                <w:szCs w:val="19"/>
-                <w:highlight w:val="white"/>
-                <w:lang w:val="vi-VN"/>
-              </w:rPr>
-              <w:t>"Id"</w:t>
-            </w:r>
-            <w:r>
-              <w:rPr>
-                <w:rFonts w:ascii="Consolas" w:hAnsi="Consolas" w:cs="Consolas"/>
-                <w:color w:val="000000"/>
-                <w:sz w:val="19"/>
-                <w:szCs w:val="19"/>
-                <w:highlight w:val="white"/>
-                <w:lang w:val="vi-VN"/>
-              </w:rPr>
-              <w:t>: 0,</w:t>
+              <w:t>{</w:t>
             </w:r>
           </w:p>
           <w:p>
@@ -1478,7 +2606,7 @@
                 <w:highlight w:val="white"/>
                 <w:lang w:val="vi-VN"/>
               </w:rPr>
-              <w:t xml:space="preserve">    </w:t>
+              <w:t xml:space="preserve">  </w:t>
             </w:r>
             <w:r>
               <w:rPr>
@@ -1489,7 +2617,7 @@
                 <w:highlight w:val="white"/>
                 <w:lang w:val="vi-VN"/>
               </w:rPr>
-              <w:t>"Name"</w:t>
+              <w:t>"Error"</w:t>
             </w:r>
             <w:r>
               <w:rPr>
@@ -1511,9 +2639,93 @@
                 <w:highlight w:val="white"/>
                 <w:lang w:val="vi-VN"/>
               </w:rPr>
-              <w:t>""</w:t>
-            </w:r>
-          </w:p>
+              <w:t>"W012"</w:t>
+            </w:r>
+          </w:p>
+          <w:p>
+            <w:pPr>
+              <w:rPr>
+                <w:rStyle w:val="sbrace"/>
+                <w:rFonts w:ascii="Times New Roman" w:hAnsi="Times New Roman" w:cs="Times New Roman"/>
+                <w:color w:val="000000" w:themeColor="text1"/>
+                <w:sz w:val="20"/>
+                <w:szCs w:val="20"/>
+              </w:rPr>
+            </w:pPr>
+            <w:r>
+              <w:rPr>
+                <w:rFonts w:ascii="Consolas" w:hAnsi="Consolas" w:cs="Consolas"/>
+                <w:color w:val="000000"/>
+                <w:sz w:val="19"/>
+                <w:szCs w:val="19"/>
+                <w:highlight w:val="white"/>
+                <w:lang w:val="vi-VN"/>
+              </w:rPr>
+              <w:t>}</w:t>
+            </w:r>
+          </w:p>
+        </w:tc>
+      </w:tr>
+      <w:tr>
+        <w:tc>
+          <w:tcPr>
+            <w:tcW w:w="1701" w:type="dxa"/>
+            <w:shd w:val="clear" w:color="auto" w:fill="auto"/>
+            <w:vAlign w:val="center"/>
+          </w:tcPr>
+          <w:p>
+            <w:pPr>
+              <w:pStyle w:val="ListParagraph"/>
+              <w:ind w:left="0"/>
+              <w:jc w:val="center"/>
+              <w:rPr>
+                <w:rFonts w:ascii="Times New Roman" w:hAnsi="Times New Roman" w:cs="Times New Roman"/>
+                <w:b/>
+                <w:color w:val="FF0000"/>
+                <w:sz w:val="20"/>
+                <w:szCs w:val="20"/>
+              </w:rPr>
+            </w:pPr>
+            <w:r>
+              <w:rPr>
+                <w:rFonts w:ascii="Times New Roman" w:hAnsi="Times New Roman" w:cs="Times New Roman"/>
+                <w:b/>
+                <w:color w:val="FF0000"/>
+                <w:sz w:val="20"/>
+                <w:szCs w:val="20"/>
+              </w:rPr>
+              <w:t>401</w:t>
+            </w:r>
+          </w:p>
+          <w:p>
+            <w:pPr>
+              <w:pStyle w:val="ListParagraph"/>
+              <w:ind w:left="0"/>
+              <w:rPr>
+                <w:rFonts w:ascii="Times New Roman" w:hAnsi="Times New Roman" w:cs="Times New Roman"/>
+                <w:color w:val="000000" w:themeColor="text1"/>
+                <w:sz w:val="20"/>
+                <w:szCs w:val="20"/>
+              </w:rPr>
+            </w:pPr>
+            <w:r>
+              <w:rPr>
+                <w:rFonts w:ascii="Times New Roman" w:hAnsi="Times New Roman" w:cs="Times New Roman"/>
+                <w:color w:val="000000" w:themeColor="text1"/>
+                <w:sz w:val="20"/>
+                <w:szCs w:val="20"/>
+              </w:rPr>
+              <w:lastRenderedPageBreak/>
+              <w:t>Account has been disabled.</w:t>
+            </w:r>
+          </w:p>
+        </w:tc>
+        <w:tc>
+          <w:tcPr>
+            <w:tcW w:w="9214" w:type="dxa"/>
+            <w:shd w:val="clear" w:color="auto" w:fill="auto"/>
+            <w:vAlign w:val="center"/>
+          </w:tcPr>
           <w:p>
             <w:pPr>
               <w:autoSpaceDE w:val="0"/>
@@ -1537,7 +2749,8 @@
                 <w:highlight w:val="white"/>
                 <w:lang w:val="vi-VN"/>
               </w:rPr>
-              <w:t xml:space="preserve">  }</w:t>
+              <w:lastRenderedPageBreak/>
+              <w:t>{</w:t>
             </w:r>
           </w:p>
           <w:p>
@@ -1546,10 +2759,93 @@
               <w:autoSpaceDN w:val="0"/>
               <w:adjustRightInd w:val="0"/>
               <w:rPr>
-                <w:rFonts w:ascii="Times New Roman" w:hAnsi="Times New Roman" w:cs="Times New Roman"/>
-                <w:color w:val="000000" w:themeColor="text1"/>
-                <w:sz w:val="20"/>
-                <w:szCs w:val="20"/>
+                <w:rFonts w:ascii="Consolas" w:hAnsi="Consolas" w:cs="Consolas"/>
+                <w:color w:val="000000"/>
+                <w:sz w:val="19"/>
+                <w:szCs w:val="19"/>
+                <w:highlight w:val="white"/>
+                <w:lang w:val="vi-VN"/>
+              </w:rPr>
+            </w:pPr>
+            <w:r>
+              <w:rPr>
+                <w:rFonts w:ascii="Consolas" w:hAnsi="Consolas" w:cs="Consolas"/>
+                <w:color w:val="000000"/>
+                <w:sz w:val="19"/>
+                <w:szCs w:val="19"/>
+                <w:highlight w:val="white"/>
+                <w:lang w:val="vi-VN"/>
+              </w:rPr>
+              <w:lastRenderedPageBreak/>
+              <w:t xml:space="preserve">  </w:t>
+            </w:r>
+            <w:r>
+              <w:rPr>
+                <w:rFonts w:ascii="Consolas" w:hAnsi="Consolas" w:cs="Consolas"/>
+                <w:color w:val="2E75B6"/>
+                <w:sz w:val="19"/>
+                <w:szCs w:val="19"/>
+                <w:highlight w:val="white"/>
+                <w:lang w:val="vi-VN"/>
+              </w:rPr>
+              <w:t>"Error"</w:t>
+            </w:r>
+            <w:r>
+              <w:rPr>
+                <w:rFonts w:ascii="Consolas" w:hAnsi="Consolas" w:cs="Consolas"/>
+                <w:color w:val="000000"/>
+                <w:sz w:val="19"/>
+                <w:szCs w:val="19"/>
+                <w:highlight w:val="white"/>
+                <w:lang w:val="vi-VN"/>
+              </w:rPr>
+              <w:t xml:space="preserve">: </w:t>
+            </w:r>
+            <w:r>
+              <w:rPr>
+                <w:rFonts w:ascii="Consolas" w:hAnsi="Consolas" w:cs="Consolas"/>
+                <w:color w:val="A31515"/>
+                <w:sz w:val="19"/>
+                <w:szCs w:val="19"/>
+                <w:highlight w:val="white"/>
+                <w:lang w:val="vi-VN"/>
+              </w:rPr>
+              <w:t>"</w:t>
+            </w:r>
+            <w:r>
+              <w:rPr>
+                <w:rFonts w:ascii="Consolas" w:hAnsi="Consolas" w:cs="Consolas"/>
+                <w:color w:val="A31515"/>
+                <w:sz w:val="19"/>
+                <w:szCs w:val="19"/>
+                <w:highlight w:val="white"/>
+              </w:rPr>
+              <w:t>W002</w:t>
+            </w:r>
+            <w:r>
+              <w:rPr>
+                <w:rFonts w:ascii="Consolas" w:hAnsi="Consolas" w:cs="Consolas"/>
+                <w:color w:val="A31515"/>
+                <w:sz w:val="19"/>
+                <w:szCs w:val="19"/>
+                <w:highlight w:val="white"/>
+                <w:lang w:val="vi-VN"/>
+              </w:rPr>
+              <w:t>"</w:t>
+            </w:r>
+          </w:p>
+          <w:p>
+            <w:pPr>
+              <w:autoSpaceDE w:val="0"/>
+              <w:autoSpaceDN w:val="0"/>
+              <w:adjustRightInd w:val="0"/>
+              <w:rPr>
+                <w:rFonts w:ascii="Consolas" w:hAnsi="Consolas" w:cs="Consolas"/>
+                <w:color w:val="000000"/>
+                <w:sz w:val="19"/>
+                <w:szCs w:val="19"/>
+                <w:highlight w:val="white"/>
+                <w:lang w:val="vi-VN"/>
               </w:rPr>
             </w:pPr>
             <w:r>
@@ -1594,6 +2890,7 @@
                 <w:sz w:val="20"/>
                 <w:szCs w:val="20"/>
               </w:rPr>
+              <w:lastRenderedPageBreak/>
               <w:t>401</w:t>
             </w:r>
           </w:p>
@@ -1615,7 +2912,16 @@
                 <w:sz w:val="20"/>
                 <w:szCs w:val="20"/>
               </w:rPr>
-              <w:t>No email or password contained in request header. Front-end should redirect user to login page.</w:t>
+              <w:t>Account is pending</w:t>
+            </w:r>
+            <w:r>
+              <w:rPr>
+                <w:rFonts w:ascii="Times New Roman" w:hAnsi="Times New Roman" w:cs="Times New Roman"/>
+                <w:color w:val="000000" w:themeColor="text1"/>
+                <w:sz w:val="20"/>
+                <w:szCs w:val="20"/>
+              </w:rPr>
+              <w:t>.</w:t>
             </w:r>
           </w:p>
         </w:tc>
@@ -1707,17 +3013,42 @@
                 <w:highlight w:val="white"/>
                 <w:lang w:val="vi-VN"/>
               </w:rPr>
-              <w:t>"W012"</w:t>
-            </w:r>
-          </w:p>
-          <w:p>
-            <w:pPr>
-              <w:rPr>
-                <w:rStyle w:val="sbrace"/>
-                <w:rFonts w:ascii="Times New Roman" w:hAnsi="Times New Roman" w:cs="Times New Roman"/>
-                <w:color w:val="000000" w:themeColor="text1"/>
-                <w:sz w:val="20"/>
-                <w:szCs w:val="20"/>
+              <w:t>"</w:t>
+            </w:r>
+            <w:r>
+              <w:rPr>
+                <w:rFonts w:ascii="Consolas" w:hAnsi="Consolas" w:cs="Consolas"/>
+                <w:color w:val="A31515"/>
+                <w:sz w:val="19"/>
+                <w:szCs w:val="19"/>
+                <w:highlight w:val="white"/>
+              </w:rPr>
+              <w:t>W001</w:t>
+            </w:r>
+            <w:r>
+              <w:rPr>
+                <w:rFonts w:ascii="Consolas" w:hAnsi="Consolas" w:cs="Consolas"/>
+                <w:color w:val="A31515"/>
+                <w:sz w:val="19"/>
+                <w:szCs w:val="19"/>
+                <w:highlight w:val="white"/>
+                <w:lang w:val="vi-VN"/>
+              </w:rPr>
+              <w:t>"</w:t>
+            </w:r>
+          </w:p>
+          <w:p>
+            <w:pPr>
+              <w:autoSpaceDE w:val="0"/>
+              <w:autoSpaceDN w:val="0"/>
+              <w:adjustRightInd w:val="0"/>
+              <w:rPr>
+                <w:rFonts w:ascii="Consolas" w:hAnsi="Consolas" w:cs="Consolas"/>
+                <w:color w:val="000000"/>
+                <w:sz w:val="19"/>
+                <w:szCs w:val="19"/>
+                <w:highlight w:val="white"/>
+                <w:lang w:val="vi-VN"/>
               </w:rPr>
             </w:pPr>
             <w:r>
@@ -1762,28 +3093,28 @@
                 <w:sz w:val="20"/>
                 <w:szCs w:val="20"/>
               </w:rPr>
-              <w:t>401</w:t>
-            </w:r>
-          </w:p>
-          <w:p>
-            <w:pPr>
-              <w:pStyle w:val="ListParagraph"/>
-              <w:ind w:left="0"/>
-              <w:rPr>
-                <w:rFonts w:ascii="Times New Roman" w:hAnsi="Times New Roman" w:cs="Times New Roman"/>
-                <w:color w:val="000000" w:themeColor="text1"/>
-                <w:sz w:val="20"/>
-                <w:szCs w:val="20"/>
-              </w:rPr>
-            </w:pPr>
-            <w:r>
-              <w:rPr>
-                <w:rFonts w:ascii="Times New Roman" w:hAnsi="Times New Roman" w:cs="Times New Roman"/>
-                <w:color w:val="000000" w:themeColor="text1"/>
-                <w:sz w:val="20"/>
-                <w:szCs w:val="20"/>
-              </w:rPr>
-              <w:t>Account has been disabled.</w:t>
+              <w:t>403</w:t>
+            </w:r>
+          </w:p>
+          <w:p>
+            <w:pPr>
+              <w:pStyle w:val="ListParagraph"/>
+              <w:ind w:left="0"/>
+              <w:rPr>
+                <w:rFonts w:ascii="Times New Roman" w:hAnsi="Times New Roman" w:cs="Times New Roman"/>
+                <w:color w:val="000000" w:themeColor="text1"/>
+                <w:sz w:val="20"/>
+                <w:szCs w:val="20"/>
+              </w:rPr>
+            </w:pPr>
+            <w:r>
+              <w:rPr>
+                <w:rFonts w:ascii="Times New Roman" w:hAnsi="Times New Roman" w:cs="Times New Roman"/>
+                <w:color w:val="000000" w:themeColor="text1"/>
+                <w:sz w:val="20"/>
+                <w:szCs w:val="20"/>
+              </w:rPr>
+              <w:t>Account is not allowed to access the function.</w:t>
             </w:r>
           </w:p>
         </w:tc>
@@ -1885,7 +3216,7 @@
                 <w:szCs w:val="19"/>
                 <w:highlight w:val="white"/>
               </w:rPr>
-              <w:t>W002</w:t>
+              <w:t>W013</w:t>
             </w:r>
             <w:r>
               <w:rPr>
@@ -1899,6 +3230,98 @@
               <w:t>"</w:t>
             </w:r>
           </w:p>
+          <w:p>
+            <w:pPr>
+              <w:rPr>
+                <w:rStyle w:val="sbrace"/>
+                <w:rFonts w:ascii="Times New Roman" w:hAnsi="Times New Roman" w:cs="Times New Roman"/>
+                <w:color w:val="000000" w:themeColor="text1"/>
+                <w:sz w:val="20"/>
+                <w:szCs w:val="20"/>
+              </w:rPr>
+            </w:pPr>
+            <w:r>
+              <w:rPr>
+                <w:rFonts w:ascii="Consolas" w:hAnsi="Consolas" w:cs="Consolas"/>
+                <w:color w:val="000000"/>
+                <w:sz w:val="19"/>
+                <w:szCs w:val="19"/>
+                <w:highlight w:val="white"/>
+                <w:lang w:val="vi-VN"/>
+              </w:rPr>
+              <w:t>}</w:t>
+            </w:r>
+          </w:p>
+        </w:tc>
+      </w:tr>
+      <w:tr>
+        <w:tc>
+          <w:tcPr>
+            <w:tcW w:w="1701" w:type="dxa"/>
+            <w:shd w:val="clear" w:color="auto" w:fill="FFFF00"/>
+            <w:vAlign w:val="center"/>
+          </w:tcPr>
+          <w:p>
+            <w:pPr>
+              <w:pStyle w:val="ListParagraph"/>
+              <w:ind w:left="0"/>
+              <w:jc w:val="center"/>
+              <w:rPr>
+                <w:rFonts w:ascii="Times New Roman" w:hAnsi="Times New Roman" w:cs="Times New Roman"/>
+                <w:b/>
+                <w:color w:val="FF0000"/>
+                <w:sz w:val="20"/>
+                <w:szCs w:val="20"/>
+              </w:rPr>
+            </w:pPr>
+            <w:r>
+              <w:rPr>
+                <w:rFonts w:ascii="Times New Roman" w:hAnsi="Times New Roman" w:cs="Times New Roman"/>
+                <w:b/>
+                <w:color w:val="FF0000"/>
+                <w:sz w:val="20"/>
+                <w:szCs w:val="20"/>
+              </w:rPr>
+              <w:t>403</w:t>
+            </w:r>
+          </w:p>
+          <w:p>
+            <w:pPr>
+              <w:pStyle w:val="ListParagraph"/>
+              <w:ind w:left="0"/>
+              <w:rPr>
+                <w:rFonts w:ascii="Times New Roman" w:hAnsi="Times New Roman" w:cs="Times New Roman"/>
+                <w:color w:val="000000" w:themeColor="text1"/>
+                <w:sz w:val="20"/>
+                <w:szCs w:val="20"/>
+              </w:rPr>
+            </w:pPr>
+            <w:r>
+              <w:rPr>
+                <w:rFonts w:ascii="Times New Roman" w:hAnsi="Times New Roman" w:cs="Times New Roman"/>
+                <w:color w:val="000000" w:themeColor="text1"/>
+                <w:sz w:val="20"/>
+                <w:szCs w:val="20"/>
+              </w:rPr>
+              <w:t>Rater and the rated doesn’t have any relationships</w:t>
+            </w:r>
+            <w:r>
+              <w:rPr>
+                <w:rFonts w:ascii="Times New Roman" w:hAnsi="Times New Roman" w:cs="Times New Roman"/>
+                <w:color w:val="000000" w:themeColor="text1"/>
+                <w:sz w:val="20"/>
+                <w:szCs w:val="20"/>
+              </w:rPr>
+              <w:t>.</w:t>
+            </w:r>
+          </w:p>
+        </w:tc>
+        <w:tc>
+          <w:tcPr>
+            <w:tcW w:w="9214" w:type="dxa"/>
+            <w:shd w:val="clear" w:color="auto" w:fill="FFFF00"/>
+            <w:vAlign w:val="center"/>
+          </w:tcPr>
           <w:p>
             <w:pPr>
               <w:autoSpaceDE w:val="0"/>
@@ -1909,92 +3332,20 @@
                 <w:color w:val="000000"/>
                 <w:sz w:val="19"/>
                 <w:szCs w:val="19"/>
-                <w:highlight w:val="white"/>
-                <w:lang w:val="vi-VN"/>
-              </w:rPr>
-            </w:pPr>
-            <w:r>
-              <w:rPr>
-                <w:rFonts w:ascii="Consolas" w:hAnsi="Consolas" w:cs="Consolas"/>
-                <w:color w:val="000000"/>
-                <w:sz w:val="19"/>
-                <w:szCs w:val="19"/>
-                <w:highlight w:val="white"/>
-                <w:lang w:val="vi-VN"/>
-              </w:rPr>
-              <w:t>}</w:t>
-            </w:r>
-          </w:p>
-        </w:tc>
-      </w:tr>
-      <w:tr>
-        <w:tc>
-          <w:tcPr>
-            <w:tcW w:w="1701" w:type="dxa"/>
-            <w:shd w:val="clear" w:color="auto" w:fill="auto"/>
-            <w:vAlign w:val="center"/>
-          </w:tcPr>
-          <w:p>
-            <w:pPr>
-              <w:pStyle w:val="ListParagraph"/>
-              <w:ind w:left="0"/>
-              <w:jc w:val="center"/>
-              <w:rPr>
-                <w:rFonts w:ascii="Times New Roman" w:hAnsi="Times New Roman" w:cs="Times New Roman"/>
-                <w:b/>
-                <w:color w:val="FF0000"/>
-                <w:sz w:val="20"/>
-                <w:szCs w:val="20"/>
-              </w:rPr>
-            </w:pPr>
-            <w:r>
-              <w:rPr>
-                <w:rFonts w:ascii="Times New Roman" w:hAnsi="Times New Roman" w:cs="Times New Roman"/>
-                <w:b/>
-                <w:color w:val="FF0000"/>
-                <w:sz w:val="20"/>
-                <w:szCs w:val="20"/>
-              </w:rPr>
-              <w:t>401</w:t>
-            </w:r>
-          </w:p>
-          <w:p>
-            <w:pPr>
-              <w:pStyle w:val="ListParagraph"/>
-              <w:ind w:left="0"/>
-              <w:rPr>
-                <w:rFonts w:ascii="Times New Roman" w:hAnsi="Times New Roman" w:cs="Times New Roman"/>
-                <w:color w:val="000000" w:themeColor="text1"/>
-                <w:sz w:val="20"/>
-                <w:szCs w:val="20"/>
-              </w:rPr>
-            </w:pPr>
-            <w:r>
-              <w:rPr>
-                <w:rFonts w:ascii="Times New Roman" w:hAnsi="Times New Roman" w:cs="Times New Roman"/>
-                <w:color w:val="000000" w:themeColor="text1"/>
-                <w:sz w:val="20"/>
-                <w:szCs w:val="20"/>
-              </w:rPr>
-              <w:t>Account is pending</w:t>
-            </w:r>
-            <w:r>
-              <w:rPr>
-                <w:rFonts w:ascii="Times New Roman" w:hAnsi="Times New Roman" w:cs="Times New Roman"/>
-                <w:color w:val="000000" w:themeColor="text1"/>
-                <w:sz w:val="20"/>
-                <w:szCs w:val="20"/>
-              </w:rPr>
-              <w:t>.</w:t>
-            </w:r>
-          </w:p>
-        </w:tc>
-        <w:tc>
-          <w:tcPr>
-            <w:tcW w:w="9214" w:type="dxa"/>
-            <w:shd w:val="clear" w:color="auto" w:fill="auto"/>
-            <w:vAlign w:val="center"/>
-          </w:tcPr>
+                <w:lang w:val="vi-VN"/>
+              </w:rPr>
+            </w:pPr>
+            <w:r>
+              <w:rPr>
+                <w:rFonts w:ascii="Consolas" w:hAnsi="Consolas" w:cs="Consolas"/>
+                <w:color w:val="000000"/>
+                <w:sz w:val="19"/>
+                <w:szCs w:val="19"/>
+                <w:lang w:val="vi-VN"/>
+              </w:rPr>
+              <w:t>{</w:t>
+            </w:r>
+          </w:p>
           <w:p>
             <w:pPr>
               <w:autoSpaceDE w:val="0"/>
@@ -2005,22 +3356,152 @@
                 <w:color w:val="000000"/>
                 <w:sz w:val="19"/>
                 <w:szCs w:val="19"/>
-                <w:highlight w:val="white"/>
-                <w:lang w:val="vi-VN"/>
-              </w:rPr>
-            </w:pPr>
-            <w:r>
-              <w:rPr>
-                <w:rFonts w:ascii="Consolas" w:hAnsi="Consolas" w:cs="Consolas"/>
-                <w:color w:val="000000"/>
-                <w:sz w:val="19"/>
-                <w:szCs w:val="19"/>
-                <w:highlight w:val="white"/>
-                <w:lang w:val="vi-VN"/>
-              </w:rPr>
-              <w:t>{</w:t>
-            </w:r>
-          </w:p>
+                <w:lang w:val="vi-VN"/>
+              </w:rPr>
+            </w:pPr>
+            <w:r>
+              <w:rPr>
+                <w:rFonts w:ascii="Consolas" w:hAnsi="Consolas" w:cs="Consolas"/>
+                <w:color w:val="000000"/>
+                <w:sz w:val="19"/>
+                <w:szCs w:val="19"/>
+                <w:lang w:val="vi-VN"/>
+              </w:rPr>
+              <w:t xml:space="preserve">  </w:t>
+            </w:r>
+            <w:r>
+              <w:rPr>
+                <w:rFonts w:ascii="Consolas" w:hAnsi="Consolas" w:cs="Consolas"/>
+                <w:color w:val="2E75B6"/>
+                <w:sz w:val="19"/>
+                <w:szCs w:val="19"/>
+                <w:lang w:val="vi-VN"/>
+              </w:rPr>
+              <w:t>"Error"</w:t>
+            </w:r>
+            <w:r>
+              <w:rPr>
+                <w:rFonts w:ascii="Consolas" w:hAnsi="Consolas" w:cs="Consolas"/>
+                <w:color w:val="000000"/>
+                <w:sz w:val="19"/>
+                <w:szCs w:val="19"/>
+                <w:lang w:val="vi-VN"/>
+              </w:rPr>
+              <w:t xml:space="preserve">: </w:t>
+            </w:r>
+            <w:r>
+              <w:rPr>
+                <w:rFonts w:ascii="Consolas" w:hAnsi="Consolas" w:cs="Consolas"/>
+                <w:color w:val="A31515"/>
+                <w:sz w:val="19"/>
+                <w:szCs w:val="19"/>
+                <w:lang w:val="vi-VN"/>
+              </w:rPr>
+              <w:t>"</w:t>
+            </w:r>
+            <w:r>
+              <w:rPr>
+                <w:rFonts w:ascii="Consolas" w:hAnsi="Consolas" w:cs="Consolas"/>
+                <w:color w:val="A31515"/>
+                <w:sz w:val="19"/>
+                <w:szCs w:val="19"/>
+              </w:rPr>
+              <w:t>W019</w:t>
+            </w:r>
+            <w:r>
+              <w:rPr>
+                <w:rFonts w:ascii="Consolas" w:hAnsi="Consolas" w:cs="Consolas"/>
+                <w:color w:val="A31515"/>
+                <w:sz w:val="19"/>
+                <w:szCs w:val="19"/>
+                <w:lang w:val="vi-VN"/>
+              </w:rPr>
+              <w:t>"</w:t>
+            </w:r>
+          </w:p>
+          <w:p>
+            <w:pPr>
+              <w:rPr>
+                <w:rStyle w:val="sbrace"/>
+                <w:rFonts w:ascii="Times New Roman" w:hAnsi="Times New Roman" w:cs="Times New Roman"/>
+                <w:color w:val="000000" w:themeColor="text1"/>
+                <w:sz w:val="20"/>
+                <w:szCs w:val="20"/>
+              </w:rPr>
+            </w:pPr>
+            <w:r>
+              <w:rPr>
+                <w:rFonts w:ascii="Consolas" w:hAnsi="Consolas" w:cs="Consolas"/>
+                <w:color w:val="000000"/>
+                <w:sz w:val="19"/>
+                <w:szCs w:val="19"/>
+                <w:lang w:val="vi-VN"/>
+              </w:rPr>
+              <w:t>}</w:t>
+            </w:r>
+          </w:p>
+        </w:tc>
+      </w:tr>
+      <w:tr>
+        <w:tc>
+          <w:tcPr>
+            <w:tcW w:w="1701" w:type="dxa"/>
+            <w:shd w:val="clear" w:color="auto" w:fill="FFFF00"/>
+            <w:vAlign w:val="center"/>
+          </w:tcPr>
+          <w:p>
+            <w:pPr>
+              <w:pStyle w:val="ListParagraph"/>
+              <w:ind w:left="0"/>
+              <w:jc w:val="center"/>
+              <w:rPr>
+                <w:rFonts w:ascii="Times New Roman" w:hAnsi="Times New Roman" w:cs="Times New Roman"/>
+                <w:b/>
+                <w:color w:val="FF0000"/>
+                <w:sz w:val="20"/>
+                <w:szCs w:val="20"/>
+              </w:rPr>
+            </w:pPr>
+            <w:r>
+              <w:rPr>
+                <w:rFonts w:ascii="Times New Roman" w:hAnsi="Times New Roman" w:cs="Times New Roman"/>
+                <w:b/>
+                <w:color w:val="FF0000"/>
+                <w:sz w:val="20"/>
+                <w:szCs w:val="20"/>
+              </w:rPr>
+              <w:t>404</w:t>
+            </w:r>
+          </w:p>
+          <w:p>
+            <w:pPr>
+              <w:pStyle w:val="ListParagraph"/>
+              <w:ind w:left="0"/>
+              <w:rPr>
+                <w:rFonts w:ascii="Times New Roman" w:hAnsi="Times New Roman" w:cs="Times New Roman"/>
+                <w:b/>
+                <w:color w:val="FF0000"/>
+                <w:sz w:val="20"/>
+                <w:szCs w:val="20"/>
+              </w:rPr>
+            </w:pPr>
+            <w:r>
+              <w:rPr>
+                <w:rFonts w:ascii="Times New Roman" w:hAnsi="Times New Roman" w:cs="Times New Roman"/>
+                <w:color w:val="000000" w:themeColor="text1"/>
+                <w:sz w:val="20"/>
+                <w:szCs w:val="20"/>
+              </w:rPr>
+              <w:t>The person who is rated is not found.</w:t>
+            </w:r>
+          </w:p>
+        </w:tc>
+        <w:tc>
+          <w:tcPr>
+            <w:tcW w:w="9214" w:type="dxa"/>
+            <w:shd w:val="clear" w:color="auto" w:fill="FFFF00"/>
+            <w:vAlign w:val="center"/>
+          </w:tcPr>
           <w:p>
             <w:pPr>
               <w:autoSpaceDE w:val="0"/>
@@ -2031,74 +3512,18 @@
                 <w:color w:val="000000"/>
                 <w:sz w:val="19"/>
                 <w:szCs w:val="19"/>
-                <w:highlight w:val="white"/>
-                <w:lang w:val="vi-VN"/>
-              </w:rPr>
-            </w:pPr>
-            <w:r>
-              <w:rPr>
-                <w:rFonts w:ascii="Consolas" w:hAnsi="Consolas" w:cs="Consolas"/>
-                <w:color w:val="000000"/>
-                <w:sz w:val="19"/>
-                <w:szCs w:val="19"/>
-                <w:highlight w:val="white"/>
-                <w:lang w:val="vi-VN"/>
-              </w:rPr>
-              <w:t xml:space="preserve">  </w:t>
-            </w:r>
-            <w:r>
-              <w:rPr>
-                <w:rFonts w:ascii="Consolas" w:hAnsi="Consolas" w:cs="Consolas"/>
-                <w:color w:val="2E75B6"/>
-                <w:sz w:val="19"/>
-                <w:szCs w:val="19"/>
-                <w:highlight w:val="white"/>
-                <w:lang w:val="vi-VN"/>
-              </w:rPr>
-              <w:t>"Error"</w:t>
-            </w:r>
-            <w:r>
-              <w:rPr>
-                <w:rFonts w:ascii="Consolas" w:hAnsi="Consolas" w:cs="Consolas"/>
-                <w:color w:val="000000"/>
-                <w:sz w:val="19"/>
-                <w:szCs w:val="19"/>
-                <w:highlight w:val="white"/>
-                <w:lang w:val="vi-VN"/>
-              </w:rPr>
-              <w:t xml:space="preserve">: </w:t>
-            </w:r>
-            <w:r>
-              <w:rPr>
-                <w:rFonts w:ascii="Consolas" w:hAnsi="Consolas" w:cs="Consolas"/>
-                <w:color w:val="A31515"/>
-                <w:sz w:val="19"/>
-                <w:szCs w:val="19"/>
-                <w:highlight w:val="white"/>
-                <w:lang w:val="vi-VN"/>
-              </w:rPr>
-              <w:t>"</w:t>
-            </w:r>
-            <w:r>
-              <w:rPr>
-                <w:rFonts w:ascii="Consolas" w:hAnsi="Consolas" w:cs="Consolas"/>
-                <w:color w:val="A31515"/>
-                <w:sz w:val="19"/>
-                <w:szCs w:val="19"/>
-                <w:highlight w:val="white"/>
-              </w:rPr>
-              <w:t>W001</w:t>
-            </w:r>
-            <w:r>
-              <w:rPr>
-                <w:rFonts w:ascii="Consolas" w:hAnsi="Consolas" w:cs="Consolas"/>
-                <w:color w:val="A31515"/>
-                <w:sz w:val="19"/>
-                <w:szCs w:val="19"/>
-                <w:highlight w:val="white"/>
-                <w:lang w:val="vi-VN"/>
-              </w:rPr>
-              <w:t>"</w:t>
+                <w:lang w:val="vi-VN"/>
+              </w:rPr>
+            </w:pPr>
+            <w:r>
+              <w:rPr>
+                <w:rFonts w:ascii="Consolas" w:hAnsi="Consolas" w:cs="Consolas"/>
+                <w:color w:val="000000"/>
+                <w:sz w:val="19"/>
+                <w:szCs w:val="19"/>
+                <w:lang w:val="vi-VN"/>
+              </w:rPr>
+              <w:t>{</w:t>
             </w:r>
           </w:p>
           <w:p>
@@ -2111,83 +3536,69 @@
                 <w:color w:val="000000"/>
                 <w:sz w:val="19"/>
                 <w:szCs w:val="19"/>
-                <w:highlight w:val="white"/>
-                <w:lang w:val="vi-VN"/>
-              </w:rPr>
-            </w:pPr>
-            <w:r>
-              <w:rPr>
-                <w:rFonts w:ascii="Consolas" w:hAnsi="Consolas" w:cs="Consolas"/>
-                <w:color w:val="000000"/>
-                <w:sz w:val="19"/>
-                <w:szCs w:val="19"/>
-                <w:highlight w:val="white"/>
-                <w:lang w:val="vi-VN"/>
-              </w:rPr>
-              <w:t>}</w:t>
-            </w:r>
-          </w:p>
-        </w:tc>
-      </w:tr>
-      <w:tr>
-        <w:tc>
-          <w:tcPr>
-            <w:tcW w:w="1701" w:type="dxa"/>
-            <w:shd w:val="clear" w:color="auto" w:fill="auto"/>
-            <w:vAlign w:val="center"/>
-          </w:tcPr>
-          <w:p>
-            <w:pPr>
-              <w:pStyle w:val="ListParagraph"/>
-              <w:ind w:left="0"/>
-              <w:jc w:val="center"/>
-              <w:rPr>
-                <w:rFonts w:ascii="Times New Roman" w:hAnsi="Times New Roman" w:cs="Times New Roman"/>
-                <w:b/>
-                <w:color w:val="FF0000"/>
-                <w:sz w:val="20"/>
-                <w:szCs w:val="20"/>
-              </w:rPr>
-            </w:pPr>
-            <w:r>
-              <w:rPr>
-                <w:rFonts w:ascii="Times New Roman" w:hAnsi="Times New Roman" w:cs="Times New Roman"/>
-                <w:b/>
-                <w:color w:val="FF0000"/>
-                <w:sz w:val="20"/>
-                <w:szCs w:val="20"/>
-              </w:rPr>
-              <w:t>403</w:t>
-            </w:r>
-          </w:p>
-          <w:p>
-            <w:pPr>
-              <w:pStyle w:val="ListParagraph"/>
-              <w:ind w:left="0"/>
-              <w:rPr>
-                <w:rFonts w:ascii="Times New Roman" w:hAnsi="Times New Roman" w:cs="Times New Roman"/>
-                <w:color w:val="000000" w:themeColor="text1"/>
-                <w:sz w:val="20"/>
-                <w:szCs w:val="20"/>
-              </w:rPr>
-            </w:pPr>
-            <w:r>
-              <w:rPr>
-                <w:rFonts w:ascii="Times New Roman" w:hAnsi="Times New Roman" w:cs="Times New Roman"/>
-                <w:color w:val="000000" w:themeColor="text1"/>
-                <w:sz w:val="20"/>
-                <w:szCs w:val="20"/>
-              </w:rPr>
-              <w:t>Account is not allowed to access the function.</w:t>
-            </w:r>
-          </w:p>
-        </w:tc>
-        <w:tc>
-          <w:tcPr>
-            <w:tcW w:w="9214" w:type="dxa"/>
-            <w:shd w:val="clear" w:color="auto" w:fill="auto"/>
-            <w:vAlign w:val="center"/>
-          </w:tcPr>
+                <w:lang w:val="vi-VN"/>
+              </w:rPr>
+            </w:pPr>
+            <w:r>
+              <w:rPr>
+                <w:rFonts w:ascii="Consolas" w:hAnsi="Consolas" w:cs="Consolas"/>
+                <w:color w:val="000000"/>
+                <w:sz w:val="19"/>
+                <w:szCs w:val="19"/>
+                <w:lang w:val="vi-VN"/>
+              </w:rPr>
+              <w:t xml:space="preserve">  </w:t>
+            </w:r>
+            <w:r>
+              <w:rPr>
+                <w:rFonts w:ascii="Consolas" w:hAnsi="Consolas" w:cs="Consolas"/>
+                <w:color w:val="2E75B6"/>
+                <w:sz w:val="19"/>
+                <w:szCs w:val="19"/>
+                <w:lang w:val="vi-VN"/>
+              </w:rPr>
+              <w:t>"Error"</w:t>
+            </w:r>
+            <w:r>
+              <w:rPr>
+                <w:rFonts w:ascii="Consolas" w:hAnsi="Consolas" w:cs="Consolas"/>
+                <w:color w:val="000000"/>
+                <w:sz w:val="19"/>
+                <w:szCs w:val="19"/>
+                <w:lang w:val="vi-VN"/>
+              </w:rPr>
+              <w:t xml:space="preserve">: </w:t>
+            </w:r>
+            <w:r>
+              <w:rPr>
+                <w:rFonts w:ascii="Consolas" w:hAnsi="Consolas" w:cs="Consolas"/>
+                <w:color w:val="A31515"/>
+                <w:sz w:val="19"/>
+                <w:szCs w:val="19"/>
+                <w:lang w:val="vi-VN"/>
+              </w:rPr>
+              <w:t>"</w:t>
+            </w:r>
+            <w:r>
+              <w:rPr>
+                <w:rFonts w:ascii="Consolas" w:hAnsi="Consolas" w:cs="Consolas"/>
+                <w:color w:val="A31515"/>
+                <w:sz w:val="19"/>
+                <w:szCs w:val="19"/>
+              </w:rPr>
+              <w:t>W027</w:t>
+            </w:r>
+            <w:r>
+              <w:rPr>
+                <w:rFonts w:ascii="Consolas" w:hAnsi="Consolas" w:cs="Consolas"/>
+                <w:color w:val="A31515"/>
+                <w:sz w:val="19"/>
+                <w:szCs w:val="19"/>
+                <w:lang w:val="vi-VN"/>
+              </w:rPr>
+              <w:t>"</w:t>
+            </w:r>
+          </w:p>
           <w:p>
             <w:pPr>
               <w:autoSpaceDE w:val="0"/>
@@ -2208,12 +3619,82 @@
                 <w:color w:val="000000"/>
                 <w:sz w:val="19"/>
                 <w:szCs w:val="19"/>
-                <w:highlight w:val="white"/>
-                <w:lang w:val="vi-VN"/>
-              </w:rPr>
-              <w:t>{</w:t>
-            </w:r>
-          </w:p>
+                <w:lang w:val="vi-VN"/>
+              </w:rPr>
+              <w:t>}</w:t>
+            </w:r>
+          </w:p>
+        </w:tc>
+      </w:tr>
+      <w:tr>
+        <w:tc>
+          <w:tcPr>
+            <w:tcW w:w="1701" w:type="dxa"/>
+            <w:shd w:val="clear" w:color="auto" w:fill="FFFF00"/>
+            <w:vAlign w:val="center"/>
+          </w:tcPr>
+          <w:p>
+            <w:pPr>
+              <w:pStyle w:val="ListParagraph"/>
+              <w:ind w:left="0"/>
+              <w:jc w:val="center"/>
+              <w:rPr>
+                <w:rFonts w:ascii="Times New Roman" w:hAnsi="Times New Roman" w:cs="Times New Roman"/>
+                <w:b/>
+                <w:color w:val="FF0000"/>
+                <w:sz w:val="20"/>
+                <w:szCs w:val="20"/>
+              </w:rPr>
+            </w:pPr>
+            <w:r>
+              <w:rPr>
+                <w:rFonts w:ascii="Times New Roman" w:hAnsi="Times New Roman" w:cs="Times New Roman"/>
+                <w:b/>
+                <w:color w:val="FF0000"/>
+                <w:sz w:val="20"/>
+                <w:szCs w:val="20"/>
+              </w:rPr>
+              <w:t>500</w:t>
+            </w:r>
+          </w:p>
+          <w:p>
+            <w:pPr>
+              <w:pStyle w:val="ListParagraph"/>
+              <w:ind w:left="0"/>
+              <w:rPr>
+                <w:rFonts w:ascii="Times New Roman" w:hAnsi="Times New Roman" w:cs="Times New Roman"/>
+                <w:b/>
+                <w:color w:val="FF0000"/>
+                <w:sz w:val="20"/>
+                <w:szCs w:val="20"/>
+              </w:rPr>
+            </w:pPr>
+            <w:r>
+              <w:rPr>
+                <w:rFonts w:ascii="Times New Roman" w:hAnsi="Times New Roman" w:cs="Times New Roman"/>
+                <w:color w:val="000000" w:themeColor="text1"/>
+                <w:sz w:val="20"/>
+                <w:szCs w:val="20"/>
+              </w:rPr>
+              <w:t>Internal server error</w:t>
+            </w:r>
+            <w:r>
+              <w:rPr>
+                <w:rFonts w:ascii="Times New Roman" w:hAnsi="Times New Roman" w:cs="Times New Roman"/>
+                <w:color w:val="000000" w:themeColor="text1"/>
+                <w:sz w:val="20"/>
+                <w:szCs w:val="20"/>
+              </w:rPr>
+              <w:t>.</w:t>
+            </w:r>
+          </w:p>
+        </w:tc>
+        <w:tc>
+          <w:tcPr>
+            <w:tcW w:w="9214" w:type="dxa"/>
+            <w:shd w:val="clear" w:color="auto" w:fill="FFFF00"/>
+            <w:vAlign w:val="center"/>
+          </w:tcPr>
           <w:p>
             <w:pPr>
               <w:autoSpaceDE w:val="0"/>
@@ -2228,287 +3709,6 @@
                 <w:lang w:val="vi-VN"/>
               </w:rPr>
             </w:pPr>
-            <w:r>
-              <w:rPr>
-                <w:rFonts w:ascii="Consolas" w:hAnsi="Consolas" w:cs="Consolas"/>
-                <w:color w:val="000000"/>
-                <w:sz w:val="19"/>
-                <w:szCs w:val="19"/>
-                <w:highlight w:val="white"/>
-                <w:lang w:val="vi-VN"/>
-              </w:rPr>
-              <w:t xml:space="preserve">  </w:t>
-            </w:r>
-            <w:r>
-              <w:rPr>
-                <w:rFonts w:ascii="Consolas" w:hAnsi="Consolas" w:cs="Consolas"/>
-                <w:color w:val="2E75B6"/>
-                <w:sz w:val="19"/>
-                <w:szCs w:val="19"/>
-                <w:highlight w:val="white"/>
-                <w:lang w:val="vi-VN"/>
-              </w:rPr>
-              <w:t>"Error"</w:t>
-            </w:r>
-            <w:r>
-              <w:rPr>
-                <w:rFonts w:ascii="Consolas" w:hAnsi="Consolas" w:cs="Consolas"/>
-                <w:color w:val="000000"/>
-                <w:sz w:val="19"/>
-                <w:szCs w:val="19"/>
-                <w:highlight w:val="white"/>
-                <w:lang w:val="vi-VN"/>
-              </w:rPr>
-              <w:t xml:space="preserve">: </w:t>
-            </w:r>
-            <w:r>
-              <w:rPr>
-                <w:rFonts w:ascii="Consolas" w:hAnsi="Consolas" w:cs="Consolas"/>
-                <w:color w:val="A31515"/>
-                <w:sz w:val="19"/>
-                <w:szCs w:val="19"/>
-                <w:highlight w:val="white"/>
-                <w:lang w:val="vi-VN"/>
-              </w:rPr>
-              <w:t>"</w:t>
-            </w:r>
-            <w:r>
-              <w:rPr>
-                <w:rFonts w:ascii="Consolas" w:hAnsi="Consolas" w:cs="Consolas"/>
-                <w:color w:val="A31515"/>
-                <w:sz w:val="19"/>
-                <w:szCs w:val="19"/>
-                <w:highlight w:val="white"/>
-              </w:rPr>
-              <w:t>W013</w:t>
-            </w:r>
-            <w:r>
-              <w:rPr>
-                <w:rFonts w:ascii="Consolas" w:hAnsi="Consolas" w:cs="Consolas"/>
-                <w:color w:val="A31515"/>
-                <w:sz w:val="19"/>
-                <w:szCs w:val="19"/>
-                <w:highlight w:val="white"/>
-                <w:lang w:val="vi-VN"/>
-              </w:rPr>
-              <w:t>"</w:t>
-            </w:r>
-          </w:p>
-          <w:p>
-            <w:pPr>
-              <w:rPr>
-                <w:rStyle w:val="sbrace"/>
-                <w:rFonts w:ascii="Times New Roman" w:hAnsi="Times New Roman" w:cs="Times New Roman"/>
-                <w:color w:val="000000" w:themeColor="text1"/>
-                <w:sz w:val="20"/>
-                <w:szCs w:val="20"/>
-              </w:rPr>
-            </w:pPr>
-            <w:r>
-              <w:rPr>
-                <w:rFonts w:ascii="Consolas" w:hAnsi="Consolas" w:cs="Consolas"/>
-                <w:color w:val="000000"/>
-                <w:sz w:val="19"/>
-                <w:szCs w:val="19"/>
-                <w:highlight w:val="white"/>
-                <w:lang w:val="vi-VN"/>
-              </w:rPr>
-              <w:t>}</w:t>
-            </w:r>
-          </w:p>
-        </w:tc>
-      </w:tr>
-      <w:tr>
-        <w:tc>
-          <w:tcPr>
-            <w:tcW w:w="1701" w:type="dxa"/>
-            <w:shd w:val="clear" w:color="auto" w:fill="auto"/>
-            <w:vAlign w:val="center"/>
-          </w:tcPr>
-          <w:p>
-            <w:pPr>
-              <w:pStyle w:val="ListParagraph"/>
-              <w:ind w:left="0"/>
-              <w:jc w:val="center"/>
-              <w:rPr>
-                <w:rFonts w:ascii="Times New Roman" w:hAnsi="Times New Roman" w:cs="Times New Roman"/>
-                <w:b/>
-                <w:color w:val="FF0000"/>
-                <w:sz w:val="20"/>
-                <w:szCs w:val="20"/>
-              </w:rPr>
-            </w:pPr>
-            <w:r>
-              <w:rPr>
-                <w:rFonts w:ascii="Times New Roman" w:hAnsi="Times New Roman" w:cs="Times New Roman"/>
-                <w:b/>
-                <w:color w:val="FF0000"/>
-                <w:sz w:val="20"/>
-                <w:szCs w:val="20"/>
-              </w:rPr>
-              <w:t>404</w:t>
-            </w:r>
-          </w:p>
-          <w:p>
-            <w:pPr>
-              <w:pStyle w:val="ListParagraph"/>
-              <w:ind w:left="0"/>
-              <w:rPr>
-                <w:rFonts w:ascii="Times New Roman" w:hAnsi="Times New Roman" w:cs="Times New Roman"/>
-                <w:b/>
-                <w:color w:val="FF0000"/>
-                <w:sz w:val="20"/>
-                <w:szCs w:val="20"/>
-              </w:rPr>
-            </w:pPr>
-            <w:r>
-              <w:rPr>
-                <w:rFonts w:ascii="Times New Roman" w:hAnsi="Times New Roman" w:cs="Times New Roman"/>
-                <w:color w:val="000000" w:themeColor="text1"/>
-                <w:sz w:val="20"/>
-                <w:szCs w:val="20"/>
-              </w:rPr>
-              <w:t>Country with the given id cannot be found.</w:t>
-            </w:r>
-          </w:p>
-        </w:tc>
-        <w:tc>
-          <w:tcPr>
-            <w:tcW w:w="9214" w:type="dxa"/>
-            <w:shd w:val="clear" w:color="auto" w:fill="auto"/>
-            <w:vAlign w:val="center"/>
-          </w:tcPr>
-          <w:p>
-            <w:pPr>
-              <w:autoSpaceDE w:val="0"/>
-              <w:autoSpaceDN w:val="0"/>
-              <w:adjustRightInd w:val="0"/>
-              <w:rPr>
-                <w:rFonts w:ascii="Consolas" w:hAnsi="Consolas" w:cs="Consolas"/>
-                <w:color w:val="000000"/>
-                <w:sz w:val="19"/>
-                <w:szCs w:val="19"/>
-                <w:highlight w:val="white"/>
-                <w:lang w:val="vi-VN"/>
-              </w:rPr>
-            </w:pPr>
-            <w:r>
-              <w:rPr>
-                <w:rFonts w:ascii="Consolas" w:hAnsi="Consolas" w:cs="Consolas"/>
-                <w:color w:val="000000"/>
-                <w:sz w:val="19"/>
-                <w:szCs w:val="19"/>
-                <w:highlight w:val="white"/>
-                <w:lang w:val="vi-VN"/>
-              </w:rPr>
-              <w:t>{</w:t>
-            </w:r>
-          </w:p>
-          <w:p>
-            <w:pPr>
-              <w:autoSpaceDE w:val="0"/>
-              <w:autoSpaceDN w:val="0"/>
-              <w:adjustRightInd w:val="0"/>
-              <w:rPr>
-                <w:rFonts w:ascii="Consolas" w:hAnsi="Consolas" w:cs="Consolas"/>
-                <w:color w:val="000000"/>
-                <w:sz w:val="19"/>
-                <w:szCs w:val="19"/>
-                <w:highlight w:val="white"/>
-                <w:lang w:val="vi-VN"/>
-              </w:rPr>
-            </w:pPr>
-            <w:r>
-              <w:rPr>
-                <w:rFonts w:ascii="Consolas" w:hAnsi="Consolas" w:cs="Consolas"/>
-                <w:color w:val="000000"/>
-                <w:sz w:val="19"/>
-                <w:szCs w:val="19"/>
-                <w:highlight w:val="white"/>
-                <w:lang w:val="vi-VN"/>
-              </w:rPr>
-              <w:t xml:space="preserve">  </w:t>
-            </w:r>
-            <w:r>
-              <w:rPr>
-                <w:rFonts w:ascii="Consolas" w:hAnsi="Consolas" w:cs="Consolas"/>
-                <w:color w:val="2E75B6"/>
-                <w:sz w:val="19"/>
-                <w:szCs w:val="19"/>
-                <w:highlight w:val="white"/>
-                <w:lang w:val="vi-VN"/>
-              </w:rPr>
-              <w:t>"Error"</w:t>
-            </w:r>
-            <w:r>
-              <w:rPr>
-                <w:rFonts w:ascii="Consolas" w:hAnsi="Consolas" w:cs="Consolas"/>
-                <w:color w:val="000000"/>
-                <w:sz w:val="19"/>
-                <w:szCs w:val="19"/>
-                <w:highlight w:val="white"/>
-                <w:lang w:val="vi-VN"/>
-              </w:rPr>
-              <w:t xml:space="preserve">: </w:t>
-            </w:r>
-            <w:r>
-              <w:rPr>
-                <w:rFonts w:ascii="Consolas" w:hAnsi="Consolas" w:cs="Consolas"/>
-                <w:color w:val="A31515"/>
-                <w:sz w:val="19"/>
-                <w:szCs w:val="19"/>
-                <w:highlight w:val="white"/>
-                <w:lang w:val="vi-VN"/>
-              </w:rPr>
-              <w:t>"</w:t>
-            </w:r>
-            <w:r>
-              <w:rPr>
-                <w:rFonts w:ascii="Consolas" w:hAnsi="Consolas" w:cs="Consolas"/>
-                <w:color w:val="A31515"/>
-                <w:sz w:val="19"/>
-                <w:szCs w:val="19"/>
-                <w:highlight w:val="white"/>
-              </w:rPr>
-              <w:t>W006</w:t>
-            </w:r>
-            <w:r>
-              <w:rPr>
-                <w:rFonts w:ascii="Consolas" w:hAnsi="Consolas" w:cs="Consolas"/>
-                <w:color w:val="A31515"/>
-                <w:sz w:val="19"/>
-                <w:szCs w:val="19"/>
-                <w:highlight w:val="white"/>
-                <w:lang w:val="vi-VN"/>
-              </w:rPr>
-              <w:t>"</w:t>
-            </w:r>
-          </w:p>
-          <w:p>
-            <w:pPr>
-              <w:autoSpaceDE w:val="0"/>
-              <w:autoSpaceDN w:val="0"/>
-              <w:adjustRightInd w:val="0"/>
-              <w:rPr>
-                <w:rFonts w:ascii="Consolas" w:hAnsi="Consolas" w:cs="Consolas"/>
-                <w:color w:val="000000"/>
-                <w:sz w:val="19"/>
-                <w:szCs w:val="19"/>
-                <w:highlight w:val="white"/>
-                <w:lang w:val="vi-VN"/>
-              </w:rPr>
-            </w:pPr>
-            <w:r>
-              <w:rPr>
-                <w:rFonts w:ascii="Consolas" w:hAnsi="Consolas" w:cs="Consolas"/>
-                <w:color w:val="000000"/>
-                <w:sz w:val="19"/>
-                <w:szCs w:val="19"/>
-                <w:highlight w:val="white"/>
-                <w:lang w:val="vi-VN"/>
-              </w:rPr>
-              <w:t>}</w:t>
-            </w:r>
           </w:p>
         </w:tc>
       </w:tr>
@@ -2520,6 +3720,206 @@
           <w:color w:val="000000" w:themeColor="text1"/>
           <w:sz w:val="20"/>
           <w:szCs w:val="20"/>
+        </w:rPr>
+      </w:pPr>
+    </w:p>
+    <w:p>
+      <w:pPr>
+        <w:rPr>
+          <w:rFonts w:ascii="Times New Roman" w:hAnsi="Times New Roman" w:cs="Times New Roman"/>
+          <w:color w:val="000000" w:themeColor="text1"/>
+          <w:sz w:val="28"/>
+          <w:szCs w:val="28"/>
+        </w:rPr>
+      </w:pPr>
+    </w:p>
+    <w:p>
+      <w:pPr>
+        <w:rPr>
+          <w:rFonts w:ascii="Times New Roman" w:hAnsi="Times New Roman" w:cs="Times New Roman"/>
+          <w:color w:val="000000" w:themeColor="text1"/>
+          <w:sz w:val="28"/>
+          <w:szCs w:val="28"/>
+        </w:rPr>
+      </w:pPr>
+    </w:p>
+    <w:p>
+      <w:pPr>
+        <w:rPr>
+          <w:rFonts w:ascii="Times New Roman" w:hAnsi="Times New Roman" w:cs="Times New Roman"/>
+          <w:color w:val="000000" w:themeColor="text1"/>
+          <w:sz w:val="28"/>
+          <w:szCs w:val="28"/>
+        </w:rPr>
+      </w:pPr>
+    </w:p>
+    <w:p>
+      <w:pPr>
+        <w:rPr>
+          <w:rFonts w:ascii="Times New Roman" w:hAnsi="Times New Roman" w:cs="Times New Roman"/>
+          <w:color w:val="000000" w:themeColor="text1"/>
+          <w:sz w:val="28"/>
+          <w:szCs w:val="28"/>
+        </w:rPr>
+      </w:pPr>
+    </w:p>
+    <w:p>
+      <w:pPr>
+        <w:rPr>
+          <w:rFonts w:ascii="Times New Roman" w:hAnsi="Times New Roman" w:cs="Times New Roman"/>
+          <w:color w:val="000000" w:themeColor="text1"/>
+          <w:sz w:val="28"/>
+          <w:szCs w:val="28"/>
+        </w:rPr>
+      </w:pPr>
+    </w:p>
+    <w:p>
+      <w:pPr>
+        <w:rPr>
+          <w:rFonts w:ascii="Times New Roman" w:hAnsi="Times New Roman" w:cs="Times New Roman"/>
+          <w:color w:val="000000" w:themeColor="text1"/>
+          <w:sz w:val="28"/>
+          <w:szCs w:val="28"/>
+        </w:rPr>
+      </w:pPr>
+    </w:p>
+    <w:p>
+      <w:pPr>
+        <w:rPr>
+          <w:rFonts w:ascii="Times New Roman" w:hAnsi="Times New Roman" w:cs="Times New Roman"/>
+          <w:color w:val="000000" w:themeColor="text1"/>
+          <w:sz w:val="28"/>
+          <w:szCs w:val="28"/>
+        </w:rPr>
+      </w:pPr>
+    </w:p>
+    <w:p>
+      <w:pPr>
+        <w:rPr>
+          <w:rFonts w:ascii="Times New Roman" w:hAnsi="Times New Roman" w:cs="Times New Roman"/>
+          <w:color w:val="000000" w:themeColor="text1"/>
+          <w:sz w:val="28"/>
+          <w:szCs w:val="28"/>
+        </w:rPr>
+      </w:pPr>
+    </w:p>
+    <w:p>
+      <w:pPr>
+        <w:rPr>
+          <w:rFonts w:ascii="Times New Roman" w:hAnsi="Times New Roman" w:cs="Times New Roman"/>
+          <w:color w:val="000000" w:themeColor="text1"/>
+          <w:sz w:val="28"/>
+          <w:szCs w:val="28"/>
+        </w:rPr>
+      </w:pPr>
+    </w:p>
+    <w:p>
+      <w:pPr>
+        <w:rPr>
+          <w:rFonts w:ascii="Times New Roman" w:hAnsi="Times New Roman" w:cs="Times New Roman"/>
+          <w:color w:val="000000" w:themeColor="text1"/>
+          <w:sz w:val="28"/>
+          <w:szCs w:val="28"/>
+        </w:rPr>
+      </w:pPr>
+    </w:p>
+    <w:p>
+      <w:pPr>
+        <w:rPr>
+          <w:rFonts w:ascii="Times New Roman" w:hAnsi="Times New Roman" w:cs="Times New Roman"/>
+          <w:color w:val="000000" w:themeColor="text1"/>
+          <w:sz w:val="28"/>
+          <w:szCs w:val="28"/>
+        </w:rPr>
+      </w:pPr>
+    </w:p>
+    <w:p>
+      <w:pPr>
+        <w:rPr>
+          <w:rFonts w:ascii="Times New Roman" w:hAnsi="Times New Roman" w:cs="Times New Roman"/>
+          <w:color w:val="000000" w:themeColor="text1"/>
+          <w:sz w:val="28"/>
+          <w:szCs w:val="28"/>
+        </w:rPr>
+      </w:pPr>
+    </w:p>
+    <w:p>
+      <w:pPr>
+        <w:rPr>
+          <w:rFonts w:ascii="Times New Roman" w:hAnsi="Times New Roman" w:cs="Times New Roman"/>
+          <w:color w:val="000000" w:themeColor="text1"/>
+          <w:sz w:val="28"/>
+          <w:szCs w:val="28"/>
+        </w:rPr>
+      </w:pPr>
+    </w:p>
+    <w:p>
+      <w:pPr>
+        <w:rPr>
+          <w:rFonts w:ascii="Times New Roman" w:hAnsi="Times New Roman" w:cs="Times New Roman"/>
+          <w:color w:val="000000" w:themeColor="text1"/>
+          <w:sz w:val="28"/>
+          <w:szCs w:val="28"/>
+        </w:rPr>
+      </w:pPr>
+    </w:p>
+    <w:p>
+      <w:pPr>
+        <w:rPr>
+          <w:rFonts w:ascii="Times New Roman" w:hAnsi="Times New Roman" w:cs="Times New Roman"/>
+          <w:color w:val="000000" w:themeColor="text1"/>
+          <w:sz w:val="28"/>
+          <w:szCs w:val="28"/>
+        </w:rPr>
+      </w:pPr>
+    </w:p>
+    <w:p>
+      <w:pPr>
+        <w:rPr>
+          <w:rFonts w:ascii="Times New Roman" w:hAnsi="Times New Roman" w:cs="Times New Roman"/>
+          <w:color w:val="000000" w:themeColor="text1"/>
+          <w:sz w:val="28"/>
+          <w:szCs w:val="28"/>
+        </w:rPr>
+      </w:pPr>
+    </w:p>
+    <w:p>
+      <w:pPr>
+        <w:rPr>
+          <w:rFonts w:ascii="Times New Roman" w:hAnsi="Times New Roman" w:cs="Times New Roman"/>
+          <w:color w:val="000000" w:themeColor="text1"/>
+          <w:sz w:val="28"/>
+          <w:szCs w:val="28"/>
+        </w:rPr>
+      </w:pPr>
+    </w:p>
+    <w:p>
+      <w:pPr>
+        <w:rPr>
+          <w:rFonts w:ascii="Times New Roman" w:hAnsi="Times New Roman" w:cs="Times New Roman"/>
+          <w:color w:val="000000" w:themeColor="text1"/>
+          <w:sz w:val="28"/>
+          <w:szCs w:val="28"/>
+        </w:rPr>
+      </w:pPr>
+    </w:p>
+    <w:p>
+      <w:pPr>
+        <w:rPr>
+          <w:rFonts w:ascii="Times New Roman" w:hAnsi="Times New Roman" w:cs="Times New Roman"/>
+          <w:color w:val="000000" w:themeColor="text1"/>
+          <w:sz w:val="28"/>
+          <w:szCs w:val="28"/>
+        </w:rPr>
+      </w:pPr>
+    </w:p>
+    <w:p>
+      <w:pPr>
+        <w:rPr>
+          <w:rFonts w:ascii="Times New Roman" w:hAnsi="Times New Roman" w:cs="Times New Roman"/>
+          <w:color w:val="000000" w:themeColor="text1"/>
+          <w:sz w:val="28"/>
+          <w:szCs w:val="28"/>
         </w:rPr>
       </w:pPr>
     </w:p>
@@ -2596,7 +3996,20 @@
           <w:sz w:val="28"/>
           <w:szCs w:val="28"/>
         </w:rPr>
-        <w:t>Filter</w:t>
+        <w:lastRenderedPageBreak/>
+        <w:t>Filt</w:t>
+      </w:r>
+      <w:bookmarkStart w:id="0" w:name="_GoBack"/>
+      <w:bookmarkEnd w:id="0"/>
+      <w:r>
+        <w:rPr>
+          <w:rFonts w:ascii="Times New Roman" w:hAnsi="Times New Roman" w:cs="Times New Roman"/>
+          <w:b/>
+          <w:color w:val="000000" w:themeColor="text1"/>
+          <w:sz w:val="28"/>
+          <w:szCs w:val="28"/>
+        </w:rPr>
+        <w:t>er</w:t>
       </w:r>
     </w:p>
     <w:p>
@@ -3304,7 +4717,7 @@
         <w:tc>
           <w:tcPr>
             <w:tcW w:w="1701" w:type="dxa"/>
-            <w:shd w:val="clear" w:color="auto" w:fill="auto"/>
+            <w:shd w:val="clear" w:color="auto" w:fill="FFFF00"/>
             <w:vAlign w:val="center"/>
           </w:tcPr>
           <w:p>
@@ -3333,7 +4746,7 @@
         <w:tc>
           <w:tcPr>
             <w:tcW w:w="1276" w:type="dxa"/>
-            <w:shd w:val="clear" w:color="auto" w:fill="auto"/>
+            <w:shd w:val="clear" w:color="auto" w:fill="FFFF00"/>
             <w:vAlign w:val="center"/>
           </w:tcPr>
           <w:p>
@@ -3356,14 +4769,14 @@
                 <w:sz w:val="20"/>
                 <w:szCs w:val="20"/>
               </w:rPr>
-              <w:t>Target</w:t>
+              <w:t>Partner</w:t>
             </w:r>
           </w:p>
         </w:tc>
         <w:tc>
           <w:tcPr>
             <w:tcW w:w="1134" w:type="dxa"/>
-            <w:shd w:val="clear" w:color="auto" w:fill="auto"/>
+            <w:shd w:val="clear" w:color="auto" w:fill="FFFF00"/>
             <w:vAlign w:val="center"/>
           </w:tcPr>
           <w:p>
@@ -3392,25 +4805,140 @@
         <w:tc>
           <w:tcPr>
             <w:tcW w:w="6804" w:type="dxa"/>
-            <w:shd w:val="clear" w:color="auto" w:fill="auto"/>
-          </w:tcPr>
-          <w:p>
-            <w:pPr>
-              <w:rPr>
-                <w:rFonts w:ascii="Times New Roman" w:hAnsi="Times New Roman" w:cs="Times New Roman"/>
-                <w:color w:val="000000" w:themeColor="text1"/>
-                <w:sz w:val="20"/>
-                <w:szCs w:val="20"/>
-              </w:rPr>
-            </w:pPr>
-            <w:r>
-              <w:rPr>
-                <w:rFonts w:ascii="Times New Roman" w:hAnsi="Times New Roman" w:cs="Times New Roman"/>
-                <w:color w:val="000000" w:themeColor="text1"/>
-                <w:sz w:val="20"/>
-                <w:szCs w:val="20"/>
-              </w:rPr>
-              <w:t>Id of person who is rated.</w:t>
+            <w:shd w:val="clear" w:color="auto" w:fill="FFFF00"/>
+          </w:tcPr>
+          <w:p>
+            <w:pPr>
+              <w:rPr>
+                <w:rFonts w:ascii="Times New Roman" w:hAnsi="Times New Roman" w:cs="Times New Roman"/>
+                <w:color w:val="000000" w:themeColor="text1"/>
+                <w:sz w:val="20"/>
+                <w:szCs w:val="20"/>
+              </w:rPr>
+            </w:pPr>
+            <w:r>
+              <w:rPr>
+                <w:rFonts w:ascii="Times New Roman" w:hAnsi="Times New Roman" w:cs="Times New Roman"/>
+                <w:color w:val="000000" w:themeColor="text1"/>
+                <w:sz w:val="20"/>
+                <w:szCs w:val="20"/>
+              </w:rPr>
+              <w:t>Person who is included in rating.</w:t>
+            </w:r>
+          </w:p>
+        </w:tc>
+      </w:tr>
+      <w:tr>
+        <w:tc>
+          <w:tcPr>
+            <w:tcW w:w="1701" w:type="dxa"/>
+            <w:shd w:val="clear" w:color="auto" w:fill="FFFF00"/>
+            <w:vAlign w:val="center"/>
+          </w:tcPr>
+          <w:p>
+            <w:pPr>
+              <w:pStyle w:val="ListParagraph"/>
+              <w:ind w:left="0"/>
+              <w:jc w:val="center"/>
+              <w:rPr>
+                <w:rFonts w:ascii="Times New Roman" w:hAnsi="Times New Roman" w:cs="Times New Roman"/>
+                <w:color w:val="000000" w:themeColor="text1"/>
+                <w:sz w:val="20"/>
+                <w:szCs w:val="20"/>
+              </w:rPr>
+            </w:pPr>
+            <w:r>
+              <w:rPr>
+                <w:rFonts w:ascii="Times New Roman" w:hAnsi="Times New Roman" w:cs="Times New Roman"/>
+                <w:color w:val="000000" w:themeColor="text1"/>
+                <w:sz w:val="20"/>
+                <w:szCs w:val="20"/>
+              </w:rPr>
+              <w:t>BODY</w:t>
+            </w:r>
+          </w:p>
+        </w:tc>
+        <w:tc>
+          <w:tcPr>
+            <w:tcW w:w="1276" w:type="dxa"/>
+            <w:shd w:val="clear" w:color="auto" w:fill="FFFF00"/>
+            <w:vAlign w:val="center"/>
+          </w:tcPr>
+          <w:p>
+            <w:pPr>
+              <w:pStyle w:val="ListParagraph"/>
+              <w:ind w:left="0"/>
+              <w:rPr>
+                <w:rFonts w:ascii="Times New Roman" w:hAnsi="Times New Roman" w:cs="Times New Roman"/>
+                <w:b/>
+                <w:color w:val="000000" w:themeColor="text1"/>
+                <w:sz w:val="20"/>
+                <w:szCs w:val="20"/>
+              </w:rPr>
+            </w:pPr>
+            <w:r>
+              <w:rPr>
+                <w:rFonts w:ascii="Times New Roman" w:hAnsi="Times New Roman" w:cs="Times New Roman"/>
+                <w:b/>
+                <w:color w:val="000000" w:themeColor="text1"/>
+                <w:sz w:val="20"/>
+                <w:szCs w:val="20"/>
+              </w:rPr>
+              <w:t>Mode</w:t>
+            </w:r>
+          </w:p>
+        </w:tc>
+        <w:tc>
+          <w:tcPr>
+            <w:tcW w:w="1134" w:type="dxa"/>
+            <w:shd w:val="clear" w:color="auto" w:fill="FFFF00"/>
+            <w:vAlign w:val="center"/>
+          </w:tcPr>
+          <w:p>
+            <w:pPr>
+              <w:pStyle w:val="ListParagraph"/>
+              <w:ind w:left="0"/>
+              <w:jc w:val="center"/>
+              <w:rPr>
+                <w:rFonts w:ascii="Times New Roman" w:hAnsi="Times New Roman" w:cs="Times New Roman"/>
+                <w:color w:val="000000" w:themeColor="text1"/>
+                <w:sz w:val="20"/>
+                <w:szCs w:val="20"/>
+              </w:rPr>
+            </w:pPr>
+            <w:r>
+              <w:rPr>
+                <w:rFonts w:ascii="Times New Roman" w:hAnsi="Times New Roman" w:cs="Times New Roman"/>
+                <w:color w:val="000000" w:themeColor="text1"/>
+                <w:sz w:val="20"/>
+                <w:szCs w:val="20"/>
+              </w:rPr>
+              <w:t>int</w:t>
+            </w:r>
+          </w:p>
+        </w:tc>
+        <w:tc>
+          <w:tcPr>
+            <w:tcW w:w="6804" w:type="dxa"/>
+            <w:shd w:val="clear" w:color="auto" w:fill="FFFF00"/>
+          </w:tcPr>
+          <w:p>
+            <w:pPr>
+              <w:rPr>
+                <w:rFonts w:ascii="Times New Roman" w:hAnsi="Times New Roman" w:cs="Times New Roman"/>
+                <w:color w:val="000000" w:themeColor="text1"/>
+                <w:sz w:val="20"/>
+                <w:szCs w:val="20"/>
+              </w:rPr>
+            </w:pPr>
+            <w:r>
+              <w:rPr>
+                <w:rFonts w:ascii="Times New Roman" w:hAnsi="Times New Roman" w:cs="Times New Roman"/>
+                <w:color w:val="000000" w:themeColor="text1"/>
+                <w:sz w:val="20"/>
+                <w:szCs w:val="20"/>
+              </w:rPr>
+              <w:t>Filtering mode</w:t>
             </w:r>
           </w:p>
           <w:p>
@@ -3435,7 +4963,16 @@
                 <w:sz w:val="20"/>
                 <w:szCs w:val="20"/>
               </w:rPr>
-              <w:t>Optional</w:t>
+              <w:t xml:space="preserve">0: </w:t>
+            </w:r>
+            <w:r>
+              <w:rPr>
+                <w:rFonts w:ascii="Times New Roman" w:hAnsi="Times New Roman" w:cs="Times New Roman"/>
+                <w:color w:val="000000" w:themeColor="text1"/>
+                <w:sz w:val="20"/>
+                <w:szCs w:val="20"/>
+              </w:rPr>
+              <w:t>Requester is the rater.</w:t>
             </w:r>
           </w:p>
           <w:p>
@@ -3460,122 +4997,16 @@
                 <w:sz w:val="20"/>
                 <w:szCs w:val="20"/>
               </w:rPr>
-              <w:t>If the requester is a doctor, target is always doctor’s id.</w:t>
-            </w:r>
-          </w:p>
-        </w:tc>
-      </w:tr>
-      <w:tr>
-        <w:tc>
-          <w:tcPr>
-            <w:tcW w:w="1701" w:type="dxa"/>
-            <w:shd w:val="clear" w:color="auto" w:fill="auto"/>
-            <w:vAlign w:val="center"/>
-          </w:tcPr>
-          <w:p>
-            <w:pPr>
-              <w:pStyle w:val="ListParagraph"/>
-              <w:ind w:left="0"/>
-              <w:jc w:val="center"/>
-              <w:rPr>
-                <w:rFonts w:ascii="Times New Roman" w:hAnsi="Times New Roman" w:cs="Times New Roman"/>
-                <w:color w:val="000000" w:themeColor="text1"/>
-                <w:sz w:val="20"/>
-                <w:szCs w:val="20"/>
-              </w:rPr>
-            </w:pPr>
-            <w:r>
-              <w:rPr>
-                <w:rFonts w:ascii="Times New Roman" w:hAnsi="Times New Roman" w:cs="Times New Roman"/>
-                <w:color w:val="000000" w:themeColor="text1"/>
-                <w:sz w:val="20"/>
-                <w:szCs w:val="20"/>
-              </w:rPr>
-              <w:t>BODY</w:t>
-            </w:r>
-          </w:p>
-        </w:tc>
-        <w:tc>
-          <w:tcPr>
-            <w:tcW w:w="1276" w:type="dxa"/>
-            <w:shd w:val="clear" w:color="auto" w:fill="auto"/>
-            <w:vAlign w:val="center"/>
-          </w:tcPr>
-          <w:p>
-            <w:pPr>
-              <w:pStyle w:val="ListParagraph"/>
-              <w:ind w:left="0"/>
-              <w:rPr>
-                <w:rFonts w:ascii="Times New Roman" w:hAnsi="Times New Roman" w:cs="Times New Roman"/>
-                <w:b/>
-                <w:color w:val="000000" w:themeColor="text1"/>
-                <w:sz w:val="20"/>
-                <w:szCs w:val="20"/>
-              </w:rPr>
-            </w:pPr>
-            <w:r>
-              <w:rPr>
-                <w:rFonts w:ascii="Times New Roman" w:hAnsi="Times New Roman" w:cs="Times New Roman"/>
-                <w:b/>
-                <w:color w:val="000000" w:themeColor="text1"/>
-                <w:sz w:val="20"/>
-                <w:szCs w:val="20"/>
-              </w:rPr>
-              <w:t>Maker</w:t>
-            </w:r>
-          </w:p>
-        </w:tc>
-        <w:tc>
-          <w:tcPr>
-            <w:tcW w:w="1134" w:type="dxa"/>
-            <w:shd w:val="clear" w:color="auto" w:fill="auto"/>
-            <w:vAlign w:val="center"/>
-          </w:tcPr>
-          <w:p>
-            <w:pPr>
-              <w:pStyle w:val="ListParagraph"/>
-              <w:ind w:left="0"/>
-              <w:jc w:val="center"/>
-              <w:rPr>
-                <w:rFonts w:ascii="Times New Roman" w:hAnsi="Times New Roman" w:cs="Times New Roman"/>
-                <w:color w:val="000000" w:themeColor="text1"/>
-                <w:sz w:val="20"/>
-                <w:szCs w:val="20"/>
-              </w:rPr>
-            </w:pPr>
-            <w:r>
-              <w:rPr>
-                <w:rFonts w:ascii="Times New Roman" w:hAnsi="Times New Roman" w:cs="Times New Roman"/>
-                <w:color w:val="000000" w:themeColor="text1"/>
-                <w:sz w:val="20"/>
-                <w:szCs w:val="20"/>
-              </w:rPr>
-              <w:t>int</w:t>
-            </w:r>
-          </w:p>
-        </w:tc>
-        <w:tc>
-          <w:tcPr>
-            <w:tcW w:w="6804" w:type="dxa"/>
-            <w:shd w:val="clear" w:color="auto" w:fill="auto"/>
-          </w:tcPr>
-          <w:p>
-            <w:pPr>
-              <w:rPr>
-                <w:rFonts w:ascii="Times New Roman" w:hAnsi="Times New Roman" w:cs="Times New Roman"/>
-                <w:color w:val="000000" w:themeColor="text1"/>
-                <w:sz w:val="20"/>
-                <w:szCs w:val="20"/>
-              </w:rPr>
-            </w:pPr>
-            <w:r>
-              <w:rPr>
-                <w:rFonts w:ascii="Times New Roman" w:hAnsi="Times New Roman" w:cs="Times New Roman"/>
-                <w:color w:val="000000" w:themeColor="text1"/>
-                <w:sz w:val="20"/>
-                <w:szCs w:val="20"/>
-              </w:rPr>
-              <w:t>Id of person who makes rating</w:t>
+              <w:t>1:</w:t>
+            </w:r>
+            <w:r>
+              <w:rPr>
+                <w:rFonts w:ascii="Times New Roman" w:hAnsi="Times New Roman" w:cs="Times New Roman"/>
+                <w:color w:val="000000" w:themeColor="text1"/>
+                <w:sz w:val="20"/>
+                <w:szCs w:val="20"/>
+              </w:rPr>
+              <w:t xml:space="preserve"> Requester is the rated.</w:t>
             </w:r>
           </w:p>
           <w:p>
@@ -3600,35 +5031,17 @@
                 <w:sz w:val="20"/>
                 <w:szCs w:val="20"/>
               </w:rPr>
-              <w:t>Optional</w:t>
-            </w:r>
-          </w:p>
-          <w:p>
-            <w:pPr>
-              <w:pStyle w:val="ListParagraph"/>
-              <w:numPr>
-                <w:ilvl w:val="0"/>
-                <w:numId w:val="3"/>
-              </w:numPr>
-              <w:rPr>
-                <w:rFonts w:ascii="Times New Roman" w:hAnsi="Times New Roman" w:cs="Times New Roman"/>
-                <w:color w:val="000000" w:themeColor="text1"/>
-                <w:sz w:val="20"/>
-                <w:szCs w:val="20"/>
-              </w:rPr>
-            </w:pPr>
-            <w:r>
-              <w:rPr>
-                <w:rFonts w:ascii="Times New Roman" w:hAnsi="Times New Roman" w:cs="Times New Roman"/>
-                <w:b/>
-                <w:color w:val="000000" w:themeColor="text1"/>
-                <w:sz w:val="20"/>
-                <w:szCs w:val="20"/>
-              </w:rPr>
-              <w:t>If the requester is a patient, maker is always patient’s id.</w:t>
-            </w:r>
-            <w:bookmarkStart w:id="0" w:name="_GoBack"/>
-            <w:bookmarkEnd w:id="0"/>
+              <w:t>Null :</w:t>
+            </w:r>
+            <w:r>
+              <w:rPr>
+                <w:rFonts w:ascii="Times New Roman" w:hAnsi="Times New Roman" w:cs="Times New Roman"/>
+                <w:color w:val="000000" w:themeColor="text1"/>
+                <w:sz w:val="20"/>
+                <w:szCs w:val="20"/>
+              </w:rPr>
+              <w:t xml:space="preserve"> Requester is included in rating.</w:t>
+            </w:r>
           </w:p>
         </w:tc>
       </w:tr>
@@ -5539,7 +6952,6 @@
                 <w:szCs w:val="19"/>
                 <w:highlight w:val="white"/>
               </w:rPr>
-              <w:lastRenderedPageBreak/>
               <w:t xml:space="preserve">        </w:t>
             </w:r>
             <w:r>
@@ -5706,6 +7118,7 @@
                 <w:szCs w:val="19"/>
                 <w:highlight w:val="white"/>
               </w:rPr>
+              <w:lastRenderedPageBreak/>
               <w:t xml:space="preserve">        </w:t>
             </w:r>
             <w:r>
@@ -6125,28 +7538,37 @@
                 <w:szCs w:val="20"/>
               </w:rPr>
               <w:lastRenderedPageBreak/>
-              <w:t>401</w:t>
-            </w:r>
-          </w:p>
-          <w:p>
-            <w:pPr>
-              <w:pStyle w:val="ListParagraph"/>
-              <w:ind w:left="0"/>
-              <w:rPr>
-                <w:rFonts w:ascii="Times New Roman" w:hAnsi="Times New Roman" w:cs="Times New Roman"/>
-                <w:color w:val="000000" w:themeColor="text1"/>
-                <w:sz w:val="20"/>
-                <w:szCs w:val="20"/>
-              </w:rPr>
-            </w:pPr>
-            <w:r>
-              <w:rPr>
-                <w:rFonts w:ascii="Times New Roman" w:hAnsi="Times New Roman" w:cs="Times New Roman"/>
-                <w:color w:val="000000" w:themeColor="text1"/>
-                <w:sz w:val="20"/>
-                <w:szCs w:val="20"/>
-              </w:rPr>
-              <w:t>No email or password contained in request header. Front-end should redirect user to login page.</w:t>
+              <w:t>400</w:t>
+            </w:r>
+          </w:p>
+          <w:p>
+            <w:pPr>
+              <w:pStyle w:val="ListParagraph"/>
+              <w:ind w:left="0"/>
+              <w:rPr>
+                <w:rFonts w:ascii="Times New Roman" w:hAnsi="Times New Roman" w:cs="Times New Roman"/>
+                <w:color w:val="000000" w:themeColor="text1"/>
+                <w:sz w:val="20"/>
+                <w:szCs w:val="20"/>
+              </w:rPr>
+            </w:pPr>
+            <w:r>
+              <w:rPr>
+                <w:rFonts w:ascii="Times New Roman" w:hAnsi="Times New Roman" w:cs="Times New Roman"/>
+                <w:color w:val="000000" w:themeColor="text1"/>
+                <w:sz w:val="20"/>
+                <w:szCs w:val="20"/>
+              </w:rPr>
+              <w:t>Request paramters are invalid</w:t>
+            </w:r>
+            <w:r>
+              <w:rPr>
+                <w:rFonts w:ascii="Times New Roman" w:hAnsi="Times New Roman" w:cs="Times New Roman"/>
+                <w:color w:val="000000" w:themeColor="text1"/>
+                <w:sz w:val="20"/>
+                <w:szCs w:val="20"/>
+              </w:rPr>
+              <w:t>.</w:t>
             </w:r>
           </w:p>
         </w:tc>
@@ -6166,17 +7588,15 @@
                 <w:color w:val="000000"/>
                 <w:sz w:val="19"/>
                 <w:szCs w:val="19"/>
-                <w:highlight w:val="white"/>
-                <w:lang w:val="vi-VN"/>
-              </w:rPr>
-            </w:pPr>
-            <w:r>
-              <w:rPr>
-                <w:rFonts w:ascii="Consolas" w:hAnsi="Consolas" w:cs="Consolas"/>
-                <w:color w:val="000000"/>
-                <w:sz w:val="19"/>
-                <w:szCs w:val="19"/>
-                <w:highlight w:val="white"/>
+                <w:lang w:val="vi-VN"/>
+              </w:rPr>
+            </w:pPr>
+            <w:r>
+              <w:rPr>
+                <w:rFonts w:ascii="Consolas" w:hAnsi="Consolas" w:cs="Consolas"/>
+                <w:color w:val="000000"/>
+                <w:sz w:val="19"/>
+                <w:szCs w:val="19"/>
                 <w:lang w:val="vi-VN"/>
               </w:rPr>
               <w:t>{</w:t>
@@ -6192,17 +7612,15 @@
                 <w:color w:val="000000"/>
                 <w:sz w:val="19"/>
                 <w:szCs w:val="19"/>
-                <w:highlight w:val="white"/>
-                <w:lang w:val="vi-VN"/>
-              </w:rPr>
-            </w:pPr>
-            <w:r>
-              <w:rPr>
-                <w:rFonts w:ascii="Consolas" w:hAnsi="Consolas" w:cs="Consolas"/>
-                <w:color w:val="000000"/>
-                <w:sz w:val="19"/>
-                <w:szCs w:val="19"/>
-                <w:highlight w:val="white"/>
+                <w:lang w:val="vi-VN"/>
+              </w:rPr>
+            </w:pPr>
+            <w:r>
+              <w:rPr>
+                <w:rFonts w:ascii="Consolas" w:hAnsi="Consolas" w:cs="Consolas"/>
+                <w:color w:val="000000"/>
+                <w:sz w:val="19"/>
+                <w:szCs w:val="19"/>
                 <w:lang w:val="vi-VN"/>
               </w:rPr>
               <w:t xml:space="preserve">  </w:t>
@@ -6213,21 +7631,19 @@
                 <w:color w:val="2E75B6"/>
                 <w:sz w:val="19"/>
                 <w:szCs w:val="19"/>
-                <w:highlight w:val="white"/>
-                <w:lang w:val="vi-VN"/>
-              </w:rPr>
-              <w:t>"Error"</w:t>
-            </w:r>
-            <w:r>
-              <w:rPr>
-                <w:rFonts w:ascii="Consolas" w:hAnsi="Consolas" w:cs="Consolas"/>
-                <w:color w:val="000000"/>
-                <w:sz w:val="19"/>
-                <w:szCs w:val="19"/>
-                <w:highlight w:val="white"/>
-                <w:lang w:val="vi-VN"/>
-              </w:rPr>
-              <w:t xml:space="preserve">: </w:t>
+                <w:lang w:val="vi-VN"/>
+              </w:rPr>
+              <w:t>"Errors"</w:t>
+            </w:r>
+            <w:r>
+              <w:rPr>
+                <w:rFonts w:ascii="Consolas" w:hAnsi="Consolas" w:cs="Consolas"/>
+                <w:color w:val="000000"/>
+                <w:sz w:val="19"/>
+                <w:szCs w:val="19"/>
+                <w:lang w:val="vi-VN"/>
+              </w:rPr>
+              <w:t>: [</w:t>
             </w:r>
             <w:r>
               <w:rPr>
@@ -6235,10 +7651,59 @@
                 <w:color w:val="A31515"/>
                 <w:sz w:val="19"/>
                 <w:szCs w:val="19"/>
-                <w:highlight w:val="white"/>
-                <w:lang w:val="vi-VN"/>
-              </w:rPr>
-              <w:t>"W012"</w:t>
+                <w:lang w:val="vi-VN"/>
+              </w:rPr>
+              <w:t>""</w:t>
+            </w:r>
+            <w:r>
+              <w:rPr>
+                <w:rFonts w:ascii="Consolas" w:hAnsi="Consolas" w:cs="Consolas"/>
+                <w:color w:val="000000"/>
+                <w:sz w:val="19"/>
+                <w:szCs w:val="19"/>
+                <w:lang w:val="vi-VN"/>
+              </w:rPr>
+              <w:t xml:space="preserve">, </w:t>
+            </w:r>
+            <w:r>
+              <w:rPr>
+                <w:rFonts w:ascii="Consolas" w:hAnsi="Consolas" w:cs="Consolas"/>
+                <w:color w:val="A31515"/>
+                <w:sz w:val="19"/>
+                <w:szCs w:val="19"/>
+                <w:lang w:val="vi-VN"/>
+              </w:rPr>
+              <w:t>""</w:t>
+            </w:r>
+            <w:r>
+              <w:rPr>
+                <w:rFonts w:ascii="Consolas" w:hAnsi="Consolas" w:cs="Consolas"/>
+                <w:color w:val="000000"/>
+                <w:sz w:val="19"/>
+                <w:szCs w:val="19"/>
+                <w:lang w:val="vi-VN"/>
+              </w:rPr>
+              <w:t xml:space="preserve">, </w:t>
+            </w:r>
+            <w:r>
+              <w:rPr>
+                <w:rFonts w:ascii="Consolas" w:hAnsi="Consolas" w:cs="Consolas"/>
+                <w:color w:val="A31515"/>
+                <w:sz w:val="19"/>
+                <w:szCs w:val="19"/>
+                <w:lang w:val="vi-VN"/>
+              </w:rPr>
+              <w:t>""</w:t>
+            </w:r>
+            <w:r>
+              <w:rPr>
+                <w:rFonts w:ascii="Consolas" w:hAnsi="Consolas" w:cs="Consolas"/>
+                <w:color w:val="000000"/>
+                <w:sz w:val="19"/>
+                <w:szCs w:val="19"/>
+                <w:lang w:val="vi-VN"/>
+              </w:rPr>
+              <w:t>]</w:t>
             </w:r>
           </w:p>
           <w:p>
@@ -6257,7 +7722,6 @@
                 <w:color w:val="000000"/>
                 <w:sz w:val="19"/>
                 <w:szCs w:val="19"/>
-                <w:highlight w:val="white"/>
                 <w:lang w:val="vi-VN"/>
               </w:rPr>
               <w:t>}</w:t>
@@ -6314,7 +7778,7 @@
                 <w:sz w:val="20"/>
                 <w:szCs w:val="20"/>
               </w:rPr>
-              <w:t>Account has been disabled.</w:t>
+              <w:t>No email or password contained in request header. Front-end should redirect user to login page.</w:t>
             </w:r>
           </w:p>
         </w:tc>
@@ -6406,30 +7870,92 @@
                 <w:highlight w:val="white"/>
                 <w:lang w:val="vi-VN"/>
               </w:rPr>
-              <w:t>"</w:t>
-            </w:r>
-            <w:r>
-              <w:rPr>
-                <w:rFonts w:ascii="Consolas" w:hAnsi="Consolas" w:cs="Consolas"/>
-                <w:color w:val="A31515"/>
-                <w:sz w:val="19"/>
-                <w:szCs w:val="19"/>
-                <w:highlight w:val="white"/>
-              </w:rPr>
-              <w:t>W002</w:t>
-            </w:r>
-            <w:r>
-              <w:rPr>
-                <w:rFonts w:ascii="Consolas" w:hAnsi="Consolas" w:cs="Consolas"/>
-                <w:color w:val="A31515"/>
-                <w:sz w:val="19"/>
-                <w:szCs w:val="19"/>
-                <w:highlight w:val="white"/>
-                <w:lang w:val="vi-VN"/>
-              </w:rPr>
-              <w:t>"</w:t>
-            </w:r>
-          </w:p>
+              <w:t>"W012"</w:t>
+            </w:r>
+          </w:p>
+          <w:p>
+            <w:pPr>
+              <w:rPr>
+                <w:rStyle w:val="sbrace"/>
+                <w:rFonts w:ascii="Times New Roman" w:hAnsi="Times New Roman" w:cs="Times New Roman"/>
+                <w:color w:val="000000" w:themeColor="text1"/>
+                <w:sz w:val="20"/>
+                <w:szCs w:val="20"/>
+              </w:rPr>
+            </w:pPr>
+            <w:r>
+              <w:rPr>
+                <w:rFonts w:ascii="Consolas" w:hAnsi="Consolas" w:cs="Consolas"/>
+                <w:color w:val="000000"/>
+                <w:sz w:val="19"/>
+                <w:szCs w:val="19"/>
+                <w:highlight w:val="white"/>
+                <w:lang w:val="vi-VN"/>
+              </w:rPr>
+              <w:t>}</w:t>
+            </w:r>
+          </w:p>
+        </w:tc>
+      </w:tr>
+      <w:tr>
+        <w:tc>
+          <w:tcPr>
+            <w:tcW w:w="1701" w:type="dxa"/>
+            <w:shd w:val="clear" w:color="auto" w:fill="auto"/>
+            <w:vAlign w:val="center"/>
+          </w:tcPr>
+          <w:p>
+            <w:pPr>
+              <w:pStyle w:val="ListParagraph"/>
+              <w:ind w:left="0"/>
+              <w:jc w:val="center"/>
+              <w:rPr>
+                <w:rFonts w:ascii="Times New Roman" w:hAnsi="Times New Roman" w:cs="Times New Roman"/>
+                <w:b/>
+                <w:color w:val="FF0000"/>
+                <w:sz w:val="20"/>
+                <w:szCs w:val="20"/>
+              </w:rPr>
+            </w:pPr>
+            <w:r>
+              <w:rPr>
+                <w:rFonts w:ascii="Times New Roman" w:hAnsi="Times New Roman" w:cs="Times New Roman"/>
+                <w:b/>
+                <w:color w:val="FF0000"/>
+                <w:sz w:val="20"/>
+                <w:szCs w:val="20"/>
+              </w:rPr>
+              <w:t>401</w:t>
+            </w:r>
+          </w:p>
+          <w:p>
+            <w:pPr>
+              <w:pStyle w:val="ListParagraph"/>
+              <w:ind w:left="0"/>
+              <w:rPr>
+                <w:rFonts w:ascii="Times New Roman" w:hAnsi="Times New Roman" w:cs="Times New Roman"/>
+                <w:color w:val="000000" w:themeColor="text1"/>
+                <w:sz w:val="20"/>
+                <w:szCs w:val="20"/>
+              </w:rPr>
+            </w:pPr>
+            <w:r>
+              <w:rPr>
+                <w:rFonts w:ascii="Times New Roman" w:hAnsi="Times New Roman" w:cs="Times New Roman"/>
+                <w:color w:val="000000" w:themeColor="text1"/>
+                <w:sz w:val="20"/>
+                <w:szCs w:val="20"/>
+              </w:rPr>
+              <w:t>Account has been disabled.</w:t>
+            </w:r>
+          </w:p>
+        </w:tc>
+        <w:tc>
+          <w:tcPr>
+            <w:tcW w:w="9214" w:type="dxa"/>
+            <w:shd w:val="clear" w:color="auto" w:fill="auto"/>
+            <w:vAlign w:val="center"/>
+          </w:tcPr>
           <w:p>
             <w:pPr>
               <w:autoSpaceDE w:val="0"/>
@@ -6453,6 +7979,112 @@
                 <w:highlight w:val="white"/>
                 <w:lang w:val="vi-VN"/>
               </w:rPr>
+              <w:t>{</w:t>
+            </w:r>
+          </w:p>
+          <w:p>
+            <w:pPr>
+              <w:autoSpaceDE w:val="0"/>
+              <w:autoSpaceDN w:val="0"/>
+              <w:adjustRightInd w:val="0"/>
+              <w:rPr>
+                <w:rFonts w:ascii="Consolas" w:hAnsi="Consolas" w:cs="Consolas"/>
+                <w:color w:val="000000"/>
+                <w:sz w:val="19"/>
+                <w:szCs w:val="19"/>
+                <w:highlight w:val="white"/>
+                <w:lang w:val="vi-VN"/>
+              </w:rPr>
+            </w:pPr>
+            <w:r>
+              <w:rPr>
+                <w:rFonts w:ascii="Consolas" w:hAnsi="Consolas" w:cs="Consolas"/>
+                <w:color w:val="000000"/>
+                <w:sz w:val="19"/>
+                <w:szCs w:val="19"/>
+                <w:highlight w:val="white"/>
+                <w:lang w:val="vi-VN"/>
+              </w:rPr>
+              <w:t xml:space="preserve">  </w:t>
+            </w:r>
+            <w:r>
+              <w:rPr>
+                <w:rFonts w:ascii="Consolas" w:hAnsi="Consolas" w:cs="Consolas"/>
+                <w:color w:val="2E75B6"/>
+                <w:sz w:val="19"/>
+                <w:szCs w:val="19"/>
+                <w:highlight w:val="white"/>
+                <w:lang w:val="vi-VN"/>
+              </w:rPr>
+              <w:t>"Error"</w:t>
+            </w:r>
+            <w:r>
+              <w:rPr>
+                <w:rFonts w:ascii="Consolas" w:hAnsi="Consolas" w:cs="Consolas"/>
+                <w:color w:val="000000"/>
+                <w:sz w:val="19"/>
+                <w:szCs w:val="19"/>
+                <w:highlight w:val="white"/>
+                <w:lang w:val="vi-VN"/>
+              </w:rPr>
+              <w:t xml:space="preserve">: </w:t>
+            </w:r>
+            <w:r>
+              <w:rPr>
+                <w:rFonts w:ascii="Consolas" w:hAnsi="Consolas" w:cs="Consolas"/>
+                <w:color w:val="A31515"/>
+                <w:sz w:val="19"/>
+                <w:szCs w:val="19"/>
+                <w:highlight w:val="white"/>
+                <w:lang w:val="vi-VN"/>
+              </w:rPr>
+              <w:t>"</w:t>
+            </w:r>
+            <w:r>
+              <w:rPr>
+                <w:rFonts w:ascii="Consolas" w:hAnsi="Consolas" w:cs="Consolas"/>
+                <w:color w:val="A31515"/>
+                <w:sz w:val="19"/>
+                <w:szCs w:val="19"/>
+                <w:highlight w:val="white"/>
+              </w:rPr>
+              <w:t>W002</w:t>
+            </w:r>
+            <w:r>
+              <w:rPr>
+                <w:rFonts w:ascii="Consolas" w:hAnsi="Consolas" w:cs="Consolas"/>
+                <w:color w:val="A31515"/>
+                <w:sz w:val="19"/>
+                <w:szCs w:val="19"/>
+                <w:highlight w:val="white"/>
+                <w:lang w:val="vi-VN"/>
+              </w:rPr>
+              <w:t>"</w:t>
+            </w:r>
+          </w:p>
+          <w:p>
+            <w:pPr>
+              <w:autoSpaceDE w:val="0"/>
+              <w:autoSpaceDN w:val="0"/>
+              <w:adjustRightInd w:val="0"/>
+              <w:rPr>
+                <w:rFonts w:ascii="Consolas" w:hAnsi="Consolas" w:cs="Consolas"/>
+                <w:color w:val="000000"/>
+                <w:sz w:val="19"/>
+                <w:szCs w:val="19"/>
+                <w:highlight w:val="white"/>
+                <w:lang w:val="vi-VN"/>
+              </w:rPr>
+            </w:pPr>
+            <w:r>
+              <w:rPr>
+                <w:rFonts w:ascii="Consolas" w:hAnsi="Consolas" w:cs="Consolas"/>
+                <w:color w:val="000000"/>
+                <w:sz w:val="19"/>
+                <w:szCs w:val="19"/>
+                <w:highlight w:val="white"/>
+                <w:lang w:val="vi-VN"/>
+              </w:rPr>
               <w:t>}</w:t>
             </w:r>
           </w:p>
@@ -6846,6 +8478,87 @@
               </w:rPr>
               <w:t>}</w:t>
             </w:r>
+          </w:p>
+        </w:tc>
+      </w:tr>
+      <w:tr>
+        <w:tc>
+          <w:tcPr>
+            <w:tcW w:w="1701" w:type="dxa"/>
+            <w:shd w:val="clear" w:color="auto" w:fill="FFFF00"/>
+            <w:vAlign w:val="center"/>
+          </w:tcPr>
+          <w:p>
+            <w:pPr>
+              <w:pStyle w:val="ListParagraph"/>
+              <w:ind w:left="0"/>
+              <w:jc w:val="center"/>
+              <w:rPr>
+                <w:rFonts w:ascii="Times New Roman" w:hAnsi="Times New Roman" w:cs="Times New Roman"/>
+                <w:b/>
+                <w:color w:val="FF0000"/>
+                <w:sz w:val="20"/>
+                <w:szCs w:val="20"/>
+              </w:rPr>
+            </w:pPr>
+            <w:r>
+              <w:rPr>
+                <w:rFonts w:ascii="Times New Roman" w:hAnsi="Times New Roman" w:cs="Times New Roman"/>
+                <w:b/>
+                <w:color w:val="FF0000"/>
+                <w:sz w:val="20"/>
+                <w:szCs w:val="20"/>
+              </w:rPr>
+              <w:t>500</w:t>
+            </w:r>
+          </w:p>
+          <w:p>
+            <w:pPr>
+              <w:pStyle w:val="ListParagraph"/>
+              <w:ind w:left="0"/>
+              <w:rPr>
+                <w:rFonts w:ascii="Times New Roman" w:hAnsi="Times New Roman" w:cs="Times New Roman"/>
+                <w:color w:val="000000" w:themeColor="text1"/>
+                <w:sz w:val="20"/>
+                <w:szCs w:val="20"/>
+              </w:rPr>
+            </w:pPr>
+            <w:r>
+              <w:rPr>
+                <w:rFonts w:ascii="Times New Roman" w:hAnsi="Times New Roman" w:cs="Times New Roman"/>
+                <w:color w:val="000000" w:themeColor="text1"/>
+                <w:sz w:val="20"/>
+                <w:szCs w:val="20"/>
+              </w:rPr>
+              <w:t>Internal server error</w:t>
+            </w:r>
+            <w:r>
+              <w:rPr>
+                <w:rFonts w:ascii="Times New Roman" w:hAnsi="Times New Roman" w:cs="Times New Roman"/>
+                <w:color w:val="000000" w:themeColor="text1"/>
+                <w:sz w:val="20"/>
+                <w:szCs w:val="20"/>
+              </w:rPr>
+              <w:t>.</w:t>
+            </w:r>
+          </w:p>
+        </w:tc>
+        <w:tc>
+          <w:tcPr>
+            <w:tcW w:w="9214" w:type="dxa"/>
+            <w:shd w:val="clear" w:color="auto" w:fill="FFFF00"/>
+            <w:vAlign w:val="center"/>
+          </w:tcPr>
+          <w:p>
+            <w:pPr>
+              <w:rPr>
+                <w:rStyle w:val="sbrace"/>
+                <w:rFonts w:ascii="Times New Roman" w:hAnsi="Times New Roman" w:cs="Times New Roman"/>
+                <w:color w:val="000000" w:themeColor="text1"/>
+                <w:sz w:val="20"/>
+                <w:szCs w:val="20"/>
+              </w:rPr>
+            </w:pPr>
           </w:p>
         </w:tc>
       </w:tr>

</xml_diff>

<commit_message>
- Removed status 404 of rating create - Removed object returned in status 200 of rating create.
</commit_message>
<xml_diff>
--- a/002 - DOCUMENT/API Documentation/Olives/api_endpoints_ratings.docx
+++ b/002 - DOCUMENT/API Documentation/Olives/api_endpoints_ratings.docx
@@ -1255,7 +1255,7 @@
         <w:tc>
           <w:tcPr>
             <w:tcW w:w="1701" w:type="dxa"/>
-            <w:shd w:val="clear" w:color="auto" w:fill="FFFF00"/>
+            <w:shd w:val="clear" w:color="auto" w:fill="auto"/>
             <w:vAlign w:val="center"/>
           </w:tcPr>
           <w:p>
@@ -1284,7 +1284,7 @@
         <w:tc>
           <w:tcPr>
             <w:tcW w:w="1276" w:type="dxa"/>
-            <w:shd w:val="clear" w:color="auto" w:fill="FFFF00"/>
+            <w:shd w:val="clear" w:color="auto" w:fill="auto"/>
             <w:vAlign w:val="center"/>
           </w:tcPr>
           <w:p>
@@ -1315,7 +1315,7 @@
         <w:tc>
           <w:tcPr>
             <w:tcW w:w="1134" w:type="dxa"/>
-            <w:shd w:val="clear" w:color="auto" w:fill="FFFF00"/>
+            <w:shd w:val="clear" w:color="auto" w:fill="auto"/>
             <w:vAlign w:val="center"/>
           </w:tcPr>
           <w:p>
@@ -1344,7 +1344,7 @@
         <w:tc>
           <w:tcPr>
             <w:tcW w:w="6804" w:type="dxa"/>
-            <w:shd w:val="clear" w:color="auto" w:fill="FFFF00"/>
+            <w:shd w:val="clear" w:color="auto" w:fill="auto"/>
           </w:tcPr>
           <w:p>
             <w:pPr>
@@ -1530,7 +1530,7 @@
         <w:tc>
           <w:tcPr>
             <w:tcW w:w="1701" w:type="dxa"/>
-            <w:shd w:val="clear" w:color="auto" w:fill="FFFF00"/>
+            <w:shd w:val="clear" w:color="auto" w:fill="B2A1C7" w:themeFill="accent4" w:themeFillTint="99"/>
             <w:vAlign w:val="center"/>
           </w:tcPr>
           <w:p>
@@ -1571,7 +1571,7 @@
         <w:tc>
           <w:tcPr>
             <w:tcW w:w="9214" w:type="dxa"/>
-            <w:shd w:val="clear" w:color="auto" w:fill="FFFF00"/>
+            <w:shd w:val="clear" w:color="auto" w:fill="B2A1C7" w:themeFill="accent4" w:themeFillTint="99"/>
             <w:vAlign w:val="center"/>
           </w:tcPr>
           <w:p>
@@ -1580,24 +1580,74 @@
               <w:autoSpaceDN w:val="0"/>
               <w:adjustRightInd w:val="0"/>
               <w:rPr>
-                <w:rFonts w:ascii="Consolas" w:hAnsi="Consolas" w:cs="Consolas"/>
-                <w:color w:val="000000"/>
-                <w:sz w:val="19"/>
-                <w:szCs w:val="19"/>
-                <w:lang w:val="vi-VN"/>
-              </w:rPr>
-            </w:pPr>
-            <w:r>
-              <w:rPr>
-                <w:rFonts w:ascii="Consolas" w:hAnsi="Consolas" w:cs="Consolas"/>
-                <w:color w:val="000000"/>
-                <w:sz w:val="19"/>
-                <w:szCs w:val="19"/>
-                <w:lang w:val="vi-VN"/>
-              </w:rPr>
-              <w:t>{</w:t>
-            </w:r>
-          </w:p>
+                <w:rFonts w:ascii="Times New Roman" w:hAnsi="Times New Roman" w:cs="Times New Roman"/>
+                <w:color w:val="000000" w:themeColor="text1"/>
+                <w:sz w:val="20"/>
+                <w:szCs w:val="20"/>
+              </w:rPr>
+            </w:pPr>
+          </w:p>
+        </w:tc>
+      </w:tr>
+      <w:tr>
+        <w:tc>
+          <w:tcPr>
+            <w:tcW w:w="1701" w:type="dxa"/>
+            <w:shd w:val="clear" w:color="auto" w:fill="auto"/>
+            <w:vAlign w:val="center"/>
+          </w:tcPr>
+          <w:p>
+            <w:pPr>
+              <w:pStyle w:val="ListParagraph"/>
+              <w:ind w:left="0"/>
+              <w:jc w:val="center"/>
+              <w:rPr>
+                <w:rFonts w:ascii="Times New Roman" w:hAnsi="Times New Roman" w:cs="Times New Roman"/>
+                <w:b/>
+                <w:color w:val="FF0000"/>
+                <w:sz w:val="20"/>
+                <w:szCs w:val="20"/>
+              </w:rPr>
+            </w:pPr>
+            <w:r>
+              <w:rPr>
+                <w:rFonts w:ascii="Times New Roman" w:hAnsi="Times New Roman" w:cs="Times New Roman"/>
+                <w:b/>
+                <w:color w:val="FF0000"/>
+                <w:sz w:val="20"/>
+                <w:szCs w:val="20"/>
+              </w:rPr>
+              <w:t>400</w:t>
+            </w:r>
+          </w:p>
+          <w:p>
+            <w:pPr>
+              <w:pStyle w:val="ListParagraph"/>
+              <w:ind w:left="0"/>
+              <w:rPr>
+                <w:rFonts w:ascii="Times New Roman" w:hAnsi="Times New Roman" w:cs="Times New Roman"/>
+                <w:color w:val="000000" w:themeColor="text1"/>
+                <w:sz w:val="20"/>
+                <w:szCs w:val="20"/>
+              </w:rPr>
+            </w:pPr>
+            <w:r>
+              <w:rPr>
+                <w:rFonts w:ascii="Times New Roman" w:hAnsi="Times New Roman" w:cs="Times New Roman"/>
+                <w:color w:val="000000" w:themeColor="text1"/>
+                <w:sz w:val="20"/>
+                <w:szCs w:val="20"/>
+              </w:rPr>
+              <w:t>Request paramters are invalid.</w:t>
+            </w:r>
+          </w:p>
+        </w:tc>
+        <w:tc>
+          <w:tcPr>
+            <w:tcW w:w="9214" w:type="dxa"/>
+            <w:shd w:val="clear" w:color="auto" w:fill="auto"/>
+            <w:vAlign w:val="center"/>
+          </w:tcPr>
           <w:p>
             <w:pPr>
               <w:autoSpaceDE w:val="0"/>
@@ -1619,27 +1669,7 @@
                 <w:szCs w:val="19"/>
                 <w:lang w:val="vi-VN"/>
               </w:rPr>
-              <w:t xml:space="preserve">  </w:t>
-            </w:r>
-            <w:r>
-              <w:rPr>
-                <w:rFonts w:ascii="Consolas" w:hAnsi="Consolas" w:cs="Consolas"/>
-                <w:color w:val="2E75B6"/>
-                <w:sz w:val="19"/>
-                <w:szCs w:val="19"/>
-                <w:lang w:val="vi-VN"/>
-              </w:rPr>
-              <w:t>"Maker"</w:t>
-            </w:r>
-            <w:r>
-              <w:rPr>
-                <w:rFonts w:ascii="Consolas" w:hAnsi="Consolas" w:cs="Consolas"/>
-                <w:color w:val="000000"/>
-                <w:sz w:val="19"/>
-                <w:szCs w:val="19"/>
-                <w:lang w:val="vi-VN"/>
-              </w:rPr>
-              <w:t>: {</w:t>
+              <w:t>{</w:t>
             </w:r>
           </w:p>
           <w:p>
@@ -1663,7 +1693,7 @@
                 <w:szCs w:val="19"/>
                 <w:lang w:val="vi-VN"/>
               </w:rPr>
-              <w:t xml:space="preserve">    </w:t>
+              <w:t xml:space="preserve">  </w:t>
             </w:r>
             <w:r>
               <w:rPr>
@@ -1673,19 +1703,161 @@
                 <w:szCs w:val="19"/>
                 <w:lang w:val="vi-VN"/>
               </w:rPr>
-              <w:t>"Id"</w:t>
-            </w:r>
-            <w:r>
-              <w:rPr>
-                <w:rFonts w:ascii="Consolas" w:hAnsi="Consolas" w:cs="Consolas"/>
-                <w:color w:val="000000"/>
-                <w:sz w:val="19"/>
-                <w:szCs w:val="19"/>
-                <w:lang w:val="vi-VN"/>
-              </w:rPr>
-              <w:t>: 0,</w:t>
-            </w:r>
-          </w:p>
+              <w:t>"Errors"</w:t>
+            </w:r>
+            <w:r>
+              <w:rPr>
+                <w:rFonts w:ascii="Consolas" w:hAnsi="Consolas" w:cs="Consolas"/>
+                <w:color w:val="000000"/>
+                <w:sz w:val="19"/>
+                <w:szCs w:val="19"/>
+                <w:lang w:val="vi-VN"/>
+              </w:rPr>
+              <w:t>: [</w:t>
+            </w:r>
+            <w:r>
+              <w:rPr>
+                <w:rFonts w:ascii="Consolas" w:hAnsi="Consolas" w:cs="Consolas"/>
+                <w:color w:val="A31515"/>
+                <w:sz w:val="19"/>
+                <w:szCs w:val="19"/>
+                <w:lang w:val="vi-VN"/>
+              </w:rPr>
+              <w:t>""</w:t>
+            </w:r>
+            <w:r>
+              <w:rPr>
+                <w:rFonts w:ascii="Consolas" w:hAnsi="Consolas" w:cs="Consolas"/>
+                <w:color w:val="000000"/>
+                <w:sz w:val="19"/>
+                <w:szCs w:val="19"/>
+                <w:lang w:val="vi-VN"/>
+              </w:rPr>
+              <w:t xml:space="preserve">, </w:t>
+            </w:r>
+            <w:r>
+              <w:rPr>
+                <w:rFonts w:ascii="Consolas" w:hAnsi="Consolas" w:cs="Consolas"/>
+                <w:color w:val="A31515"/>
+                <w:sz w:val="19"/>
+                <w:szCs w:val="19"/>
+                <w:lang w:val="vi-VN"/>
+              </w:rPr>
+              <w:t>""</w:t>
+            </w:r>
+            <w:r>
+              <w:rPr>
+                <w:rFonts w:ascii="Consolas" w:hAnsi="Consolas" w:cs="Consolas"/>
+                <w:color w:val="000000"/>
+                <w:sz w:val="19"/>
+                <w:szCs w:val="19"/>
+                <w:lang w:val="vi-VN"/>
+              </w:rPr>
+              <w:t xml:space="preserve">, </w:t>
+            </w:r>
+            <w:r>
+              <w:rPr>
+                <w:rFonts w:ascii="Consolas" w:hAnsi="Consolas" w:cs="Consolas"/>
+                <w:color w:val="A31515"/>
+                <w:sz w:val="19"/>
+                <w:szCs w:val="19"/>
+                <w:lang w:val="vi-VN"/>
+              </w:rPr>
+              <w:t>""</w:t>
+            </w:r>
+            <w:r>
+              <w:rPr>
+                <w:rFonts w:ascii="Consolas" w:hAnsi="Consolas" w:cs="Consolas"/>
+                <w:color w:val="000000"/>
+                <w:sz w:val="19"/>
+                <w:szCs w:val="19"/>
+                <w:lang w:val="vi-VN"/>
+              </w:rPr>
+              <w:t>]</w:t>
+            </w:r>
+          </w:p>
+          <w:p>
+            <w:pPr>
+              <w:rPr>
+                <w:rStyle w:val="sbrace"/>
+                <w:rFonts w:ascii="Times New Roman" w:hAnsi="Times New Roman" w:cs="Times New Roman"/>
+                <w:color w:val="000000" w:themeColor="text1"/>
+                <w:sz w:val="20"/>
+                <w:szCs w:val="20"/>
+              </w:rPr>
+            </w:pPr>
+            <w:r>
+              <w:rPr>
+                <w:rFonts w:ascii="Consolas" w:hAnsi="Consolas" w:cs="Consolas"/>
+                <w:color w:val="000000"/>
+                <w:sz w:val="19"/>
+                <w:szCs w:val="19"/>
+                <w:lang w:val="vi-VN"/>
+              </w:rPr>
+              <w:t>}</w:t>
+            </w:r>
+          </w:p>
+        </w:tc>
+      </w:tr>
+      <w:tr>
+        <w:tc>
+          <w:tcPr>
+            <w:tcW w:w="1701" w:type="dxa"/>
+            <w:shd w:val="clear" w:color="auto" w:fill="auto"/>
+            <w:vAlign w:val="center"/>
+          </w:tcPr>
+          <w:p>
+            <w:pPr>
+              <w:pStyle w:val="ListParagraph"/>
+              <w:ind w:left="0"/>
+              <w:jc w:val="center"/>
+              <w:rPr>
+                <w:rFonts w:ascii="Times New Roman" w:hAnsi="Times New Roman" w:cs="Times New Roman"/>
+                <w:b/>
+                <w:color w:val="FF0000"/>
+                <w:sz w:val="20"/>
+                <w:szCs w:val="20"/>
+              </w:rPr>
+            </w:pPr>
+            <w:r>
+              <w:rPr>
+                <w:rFonts w:ascii="Times New Roman" w:hAnsi="Times New Roman" w:cs="Times New Roman"/>
+                <w:b/>
+                <w:color w:val="FF0000"/>
+                <w:sz w:val="20"/>
+                <w:szCs w:val="20"/>
+              </w:rPr>
+              <w:t>401</w:t>
+            </w:r>
+          </w:p>
+          <w:p>
+            <w:pPr>
+              <w:pStyle w:val="ListParagraph"/>
+              <w:ind w:left="0"/>
+              <w:rPr>
+                <w:rFonts w:ascii="Times New Roman" w:hAnsi="Times New Roman" w:cs="Times New Roman"/>
+                <w:color w:val="000000" w:themeColor="text1"/>
+                <w:sz w:val="20"/>
+                <w:szCs w:val="20"/>
+              </w:rPr>
+            </w:pPr>
+            <w:r>
+              <w:rPr>
+                <w:rFonts w:ascii="Times New Roman" w:hAnsi="Times New Roman" w:cs="Times New Roman"/>
+                <w:color w:val="000000" w:themeColor="text1"/>
+                <w:sz w:val="20"/>
+                <w:szCs w:val="20"/>
+              </w:rPr>
+              <w:t>No email or password contained in request header. Front-end should redirect user to login page.</w:t>
+            </w:r>
+          </w:p>
+        </w:tc>
+        <w:tc>
+          <w:tcPr>
+            <w:tcW w:w="9214" w:type="dxa"/>
+            <w:shd w:val="clear" w:color="auto" w:fill="auto"/>
+            <w:vAlign w:val="center"/>
+          </w:tcPr>
           <w:p>
             <w:pPr>
               <w:autoSpaceDE w:val="0"/>
@@ -1696,58 +1868,20 @@
                 <w:color w:val="000000"/>
                 <w:sz w:val="19"/>
                 <w:szCs w:val="19"/>
-                <w:lang w:val="vi-VN"/>
-              </w:rPr>
-            </w:pPr>
-            <w:r>
-              <w:rPr>
-                <w:rFonts w:ascii="Consolas" w:hAnsi="Consolas" w:cs="Consolas"/>
-                <w:color w:val="000000"/>
-                <w:sz w:val="19"/>
-                <w:szCs w:val="19"/>
-                <w:lang w:val="vi-VN"/>
-              </w:rPr>
-              <w:t xml:space="preserve">    </w:t>
-            </w:r>
-            <w:r>
-              <w:rPr>
-                <w:rFonts w:ascii="Consolas" w:hAnsi="Consolas" w:cs="Consolas"/>
-                <w:color w:val="2E75B6"/>
-                <w:sz w:val="19"/>
-                <w:szCs w:val="19"/>
-                <w:lang w:val="vi-VN"/>
-              </w:rPr>
-              <w:t>"FirstName"</w:t>
-            </w:r>
-            <w:r>
-              <w:rPr>
-                <w:rFonts w:ascii="Consolas" w:hAnsi="Consolas" w:cs="Consolas"/>
-                <w:color w:val="000000"/>
-                <w:sz w:val="19"/>
-                <w:szCs w:val="19"/>
-                <w:lang w:val="vi-VN"/>
-              </w:rPr>
-              <w:t xml:space="preserve">: </w:t>
-            </w:r>
-            <w:r>
-              <w:rPr>
-                <w:rFonts w:ascii="Consolas" w:hAnsi="Consolas" w:cs="Consolas"/>
-                <w:color w:val="A31515"/>
-                <w:sz w:val="19"/>
-                <w:szCs w:val="19"/>
-                <w:lang w:val="vi-VN"/>
-              </w:rPr>
-              <w:t>""</w:t>
-            </w:r>
-            <w:r>
-              <w:rPr>
-                <w:rFonts w:ascii="Consolas" w:hAnsi="Consolas" w:cs="Consolas"/>
-                <w:color w:val="000000"/>
-                <w:sz w:val="19"/>
-                <w:szCs w:val="19"/>
-                <w:lang w:val="vi-VN"/>
-              </w:rPr>
-              <w:t>,</w:t>
+                <w:highlight w:val="white"/>
+                <w:lang w:val="vi-VN"/>
+              </w:rPr>
+            </w:pPr>
+            <w:r>
+              <w:rPr>
+                <w:rFonts w:ascii="Consolas" w:hAnsi="Consolas" w:cs="Consolas"/>
+                <w:color w:val="000000"/>
+                <w:sz w:val="19"/>
+                <w:szCs w:val="19"/>
+                <w:highlight w:val="white"/>
+                <w:lang w:val="vi-VN"/>
+              </w:rPr>
+              <w:t>{</w:t>
             </w:r>
           </w:p>
           <w:p>
@@ -1760,18 +1894,20 @@
                 <w:color w:val="000000"/>
                 <w:sz w:val="19"/>
                 <w:szCs w:val="19"/>
-                <w:lang w:val="vi-VN"/>
-              </w:rPr>
-            </w:pPr>
-            <w:r>
-              <w:rPr>
-                <w:rFonts w:ascii="Consolas" w:hAnsi="Consolas" w:cs="Consolas"/>
-                <w:color w:val="000000"/>
-                <w:sz w:val="19"/>
-                <w:szCs w:val="19"/>
-                <w:lang w:val="vi-VN"/>
-              </w:rPr>
-              <w:t xml:space="preserve">    </w:t>
+                <w:highlight w:val="white"/>
+                <w:lang w:val="vi-VN"/>
+              </w:rPr>
+            </w:pPr>
+            <w:r>
+              <w:rPr>
+                <w:rFonts w:ascii="Consolas" w:hAnsi="Consolas" w:cs="Consolas"/>
+                <w:color w:val="000000"/>
+                <w:sz w:val="19"/>
+                <w:szCs w:val="19"/>
+                <w:highlight w:val="white"/>
+                <w:lang w:val="vi-VN"/>
+              </w:rPr>
+              <w:t xml:space="preserve">  </w:t>
             </w:r>
             <w:r>
               <w:rPr>
@@ -1779,16 +1915,18 @@
                 <w:color w:val="2E75B6"/>
                 <w:sz w:val="19"/>
                 <w:szCs w:val="19"/>
-                <w:lang w:val="vi-VN"/>
-              </w:rPr>
-              <w:t>"LastName"</w:t>
-            </w:r>
-            <w:r>
-              <w:rPr>
-                <w:rFonts w:ascii="Consolas" w:hAnsi="Consolas" w:cs="Consolas"/>
-                <w:color w:val="000000"/>
-                <w:sz w:val="19"/>
-                <w:szCs w:val="19"/>
+                <w:highlight w:val="white"/>
+                <w:lang w:val="vi-VN"/>
+              </w:rPr>
+              <w:t>"Error"</w:t>
+            </w:r>
+            <w:r>
+              <w:rPr>
+                <w:rFonts w:ascii="Consolas" w:hAnsi="Consolas" w:cs="Consolas"/>
+                <w:color w:val="000000"/>
+                <w:sz w:val="19"/>
+                <w:szCs w:val="19"/>
+                <w:highlight w:val="white"/>
                 <w:lang w:val="vi-VN"/>
               </w:rPr>
               <w:t xml:space="preserve">: </w:t>
@@ -1799,11 +1937,95 @@
                 <w:color w:val="A31515"/>
                 <w:sz w:val="19"/>
                 <w:szCs w:val="19"/>
-                <w:lang w:val="vi-VN"/>
-              </w:rPr>
-              <w:t>""</w:t>
-            </w:r>
-          </w:p>
+                <w:highlight w:val="white"/>
+                <w:lang w:val="vi-VN"/>
+              </w:rPr>
+              <w:t>"W012"</w:t>
+            </w:r>
+          </w:p>
+          <w:p>
+            <w:pPr>
+              <w:rPr>
+                <w:rStyle w:val="sbrace"/>
+                <w:rFonts w:ascii="Times New Roman" w:hAnsi="Times New Roman" w:cs="Times New Roman"/>
+                <w:color w:val="000000" w:themeColor="text1"/>
+                <w:sz w:val="20"/>
+                <w:szCs w:val="20"/>
+              </w:rPr>
+            </w:pPr>
+            <w:r>
+              <w:rPr>
+                <w:rFonts w:ascii="Consolas" w:hAnsi="Consolas" w:cs="Consolas"/>
+                <w:color w:val="000000"/>
+                <w:sz w:val="19"/>
+                <w:szCs w:val="19"/>
+                <w:highlight w:val="white"/>
+                <w:lang w:val="vi-VN"/>
+              </w:rPr>
+              <w:t>}</w:t>
+            </w:r>
+          </w:p>
+        </w:tc>
+      </w:tr>
+      <w:tr>
+        <w:tc>
+          <w:tcPr>
+            <w:tcW w:w="1701" w:type="dxa"/>
+            <w:shd w:val="clear" w:color="auto" w:fill="auto"/>
+            <w:vAlign w:val="center"/>
+          </w:tcPr>
+          <w:p>
+            <w:pPr>
+              <w:pStyle w:val="ListParagraph"/>
+              <w:ind w:left="0"/>
+              <w:jc w:val="center"/>
+              <w:rPr>
+                <w:rFonts w:ascii="Times New Roman" w:hAnsi="Times New Roman" w:cs="Times New Roman"/>
+                <w:b/>
+                <w:color w:val="FF0000"/>
+                <w:sz w:val="20"/>
+                <w:szCs w:val="20"/>
+              </w:rPr>
+            </w:pPr>
+            <w:r>
+              <w:rPr>
+                <w:rFonts w:ascii="Times New Roman" w:hAnsi="Times New Roman" w:cs="Times New Roman"/>
+                <w:b/>
+                <w:color w:val="FF0000"/>
+                <w:sz w:val="20"/>
+                <w:szCs w:val="20"/>
+              </w:rPr>
+              <w:t>401</w:t>
+            </w:r>
+          </w:p>
+          <w:p>
+            <w:pPr>
+              <w:pStyle w:val="ListParagraph"/>
+              <w:ind w:left="0"/>
+              <w:rPr>
+                <w:rFonts w:ascii="Times New Roman" w:hAnsi="Times New Roman" w:cs="Times New Roman"/>
+                <w:color w:val="000000" w:themeColor="text1"/>
+                <w:sz w:val="20"/>
+                <w:szCs w:val="20"/>
+              </w:rPr>
+            </w:pPr>
+            <w:r>
+              <w:rPr>
+                <w:rFonts w:ascii="Times New Roman" w:hAnsi="Times New Roman" w:cs="Times New Roman"/>
+                <w:color w:val="000000" w:themeColor="text1"/>
+                <w:sz w:val="20"/>
+                <w:szCs w:val="20"/>
+              </w:rPr>
+              <w:t>Account has been disabled.</w:t>
+            </w:r>
+          </w:p>
+        </w:tc>
+        <w:tc>
+          <w:tcPr>
+            <w:tcW w:w="9214" w:type="dxa"/>
+            <w:shd w:val="clear" w:color="auto" w:fill="auto"/>
+            <w:vAlign w:val="center"/>
+          </w:tcPr>
           <w:p>
             <w:pPr>
               <w:autoSpaceDE w:val="0"/>
@@ -1814,18 +2036,20 @@
                 <w:color w:val="000000"/>
                 <w:sz w:val="19"/>
                 <w:szCs w:val="19"/>
-                <w:lang w:val="vi-VN"/>
-              </w:rPr>
-            </w:pPr>
-            <w:r>
-              <w:rPr>
-                <w:rFonts w:ascii="Consolas" w:hAnsi="Consolas" w:cs="Consolas"/>
-                <w:color w:val="000000"/>
-                <w:sz w:val="19"/>
-                <w:szCs w:val="19"/>
-                <w:lang w:val="vi-VN"/>
-              </w:rPr>
-              <w:t xml:space="preserve">  },</w:t>
+                <w:highlight w:val="white"/>
+                <w:lang w:val="vi-VN"/>
+              </w:rPr>
+            </w:pPr>
+            <w:r>
+              <w:rPr>
+                <w:rFonts w:ascii="Consolas" w:hAnsi="Consolas" w:cs="Consolas"/>
+                <w:color w:val="000000"/>
+                <w:sz w:val="19"/>
+                <w:szCs w:val="19"/>
+                <w:highlight w:val="white"/>
+                <w:lang w:val="vi-VN"/>
+              </w:rPr>
+              <w:t>{</w:t>
             </w:r>
           </w:p>
           <w:p>
@@ -1838,15 +2062,17 @@
                 <w:color w:val="000000"/>
                 <w:sz w:val="19"/>
                 <w:szCs w:val="19"/>
-                <w:lang w:val="vi-VN"/>
-              </w:rPr>
-            </w:pPr>
-            <w:r>
-              <w:rPr>
-                <w:rFonts w:ascii="Consolas" w:hAnsi="Consolas" w:cs="Consolas"/>
-                <w:color w:val="000000"/>
-                <w:sz w:val="19"/>
-                <w:szCs w:val="19"/>
+                <w:highlight w:val="white"/>
+                <w:lang w:val="vi-VN"/>
+              </w:rPr>
+            </w:pPr>
+            <w:r>
+              <w:rPr>
+                <w:rFonts w:ascii="Consolas" w:hAnsi="Consolas" w:cs="Consolas"/>
+                <w:color w:val="000000"/>
+                <w:sz w:val="19"/>
+                <w:szCs w:val="19"/>
+                <w:highlight w:val="white"/>
                 <w:lang w:val="vi-VN"/>
               </w:rPr>
               <w:t xml:space="preserve">  </w:t>
@@ -1857,19 +2083,53 @@
                 <w:color w:val="2E75B6"/>
                 <w:sz w:val="19"/>
                 <w:szCs w:val="19"/>
-                <w:lang w:val="vi-VN"/>
-              </w:rPr>
-              <w:t>"Target"</w:t>
-            </w:r>
-            <w:r>
-              <w:rPr>
-                <w:rFonts w:ascii="Consolas" w:hAnsi="Consolas" w:cs="Consolas"/>
-                <w:color w:val="000000"/>
-                <w:sz w:val="19"/>
-                <w:szCs w:val="19"/>
-                <w:lang w:val="vi-VN"/>
-              </w:rPr>
-              <w:t>: {</w:t>
+                <w:highlight w:val="white"/>
+                <w:lang w:val="vi-VN"/>
+              </w:rPr>
+              <w:t>"Error"</w:t>
+            </w:r>
+            <w:r>
+              <w:rPr>
+                <w:rFonts w:ascii="Consolas" w:hAnsi="Consolas" w:cs="Consolas"/>
+                <w:color w:val="000000"/>
+                <w:sz w:val="19"/>
+                <w:szCs w:val="19"/>
+                <w:highlight w:val="white"/>
+                <w:lang w:val="vi-VN"/>
+              </w:rPr>
+              <w:t xml:space="preserve">: </w:t>
+            </w:r>
+            <w:r>
+              <w:rPr>
+                <w:rFonts w:ascii="Consolas" w:hAnsi="Consolas" w:cs="Consolas"/>
+                <w:color w:val="A31515"/>
+                <w:sz w:val="19"/>
+                <w:szCs w:val="19"/>
+                <w:highlight w:val="white"/>
+                <w:lang w:val="vi-VN"/>
+              </w:rPr>
+              <w:t>"</w:t>
+            </w:r>
+            <w:r>
+              <w:rPr>
+                <w:rFonts w:ascii="Consolas" w:hAnsi="Consolas" w:cs="Consolas"/>
+                <w:color w:val="A31515"/>
+                <w:sz w:val="19"/>
+                <w:szCs w:val="19"/>
+                <w:highlight w:val="white"/>
+              </w:rPr>
+              <w:t>W002</w:t>
+            </w:r>
+            <w:r>
+              <w:rPr>
+                <w:rFonts w:ascii="Consolas" w:hAnsi="Consolas" w:cs="Consolas"/>
+                <w:color w:val="A31515"/>
+                <w:sz w:val="19"/>
+                <w:szCs w:val="19"/>
+                <w:highlight w:val="white"/>
+                <w:lang w:val="vi-VN"/>
+              </w:rPr>
+              <w:t>"</w:t>
             </w:r>
           </w:p>
           <w:p>
@@ -1882,40 +2142,92 @@
                 <w:color w:val="000000"/>
                 <w:sz w:val="19"/>
                 <w:szCs w:val="19"/>
-                <w:lang w:val="vi-VN"/>
-              </w:rPr>
-            </w:pPr>
-            <w:r>
-              <w:rPr>
-                <w:rFonts w:ascii="Consolas" w:hAnsi="Consolas" w:cs="Consolas"/>
-                <w:color w:val="000000"/>
-                <w:sz w:val="19"/>
-                <w:szCs w:val="19"/>
-                <w:lang w:val="vi-VN"/>
-              </w:rPr>
-              <w:t xml:space="preserve">    </w:t>
-            </w:r>
-            <w:r>
-              <w:rPr>
-                <w:rFonts w:ascii="Consolas" w:hAnsi="Consolas" w:cs="Consolas"/>
-                <w:color w:val="2E75B6"/>
-                <w:sz w:val="19"/>
-                <w:szCs w:val="19"/>
-                <w:lang w:val="vi-VN"/>
-              </w:rPr>
-              <w:t>"Id"</w:t>
-            </w:r>
-            <w:r>
-              <w:rPr>
-                <w:rFonts w:ascii="Consolas" w:hAnsi="Consolas" w:cs="Consolas"/>
-                <w:color w:val="000000"/>
-                <w:sz w:val="19"/>
-                <w:szCs w:val="19"/>
-                <w:lang w:val="vi-VN"/>
-              </w:rPr>
-              <w:t>: 0,</w:t>
-            </w:r>
-          </w:p>
+                <w:highlight w:val="white"/>
+                <w:lang w:val="vi-VN"/>
+              </w:rPr>
+            </w:pPr>
+            <w:r>
+              <w:rPr>
+                <w:rFonts w:ascii="Consolas" w:hAnsi="Consolas" w:cs="Consolas"/>
+                <w:color w:val="000000"/>
+                <w:sz w:val="19"/>
+                <w:szCs w:val="19"/>
+                <w:highlight w:val="white"/>
+                <w:lang w:val="vi-VN"/>
+              </w:rPr>
+              <w:t>}</w:t>
+            </w:r>
+          </w:p>
+        </w:tc>
+      </w:tr>
+      <w:tr>
+        <w:tc>
+          <w:tcPr>
+            <w:tcW w:w="1701" w:type="dxa"/>
+            <w:shd w:val="clear" w:color="auto" w:fill="auto"/>
+            <w:vAlign w:val="center"/>
+          </w:tcPr>
+          <w:p>
+            <w:pPr>
+              <w:pStyle w:val="ListParagraph"/>
+              <w:ind w:left="0"/>
+              <w:jc w:val="center"/>
+              <w:rPr>
+                <w:rFonts w:ascii="Times New Roman" w:hAnsi="Times New Roman" w:cs="Times New Roman"/>
+                <w:b/>
+                <w:color w:val="FF0000"/>
+                <w:sz w:val="20"/>
+                <w:szCs w:val="20"/>
+              </w:rPr>
+            </w:pPr>
+            <w:r>
+              <w:rPr>
+                <w:rFonts w:ascii="Times New Roman" w:hAnsi="Times New Roman" w:cs="Times New Roman"/>
+                <w:b/>
+                <w:color w:val="FF0000"/>
+                <w:sz w:val="20"/>
+                <w:szCs w:val="20"/>
+              </w:rPr>
+              <w:t>401</w:t>
+            </w:r>
+          </w:p>
+          <w:p>
+            <w:pPr>
+              <w:pStyle w:val="ListParagraph"/>
+              <w:ind w:left="0"/>
+              <w:rPr>
+                <w:rFonts w:ascii="Times New Roman" w:hAnsi="Times New Roman" w:cs="Times New Roman"/>
+                <w:color w:val="000000" w:themeColor="text1"/>
+                <w:sz w:val="20"/>
+                <w:szCs w:val="20"/>
+              </w:rPr>
+            </w:pPr>
+            <w:r>
+              <w:rPr>
+                <w:rFonts w:ascii="Times New Roman" w:hAnsi="Times New Roman" w:cs="Times New Roman"/>
+                <w:color w:val="000000" w:themeColor="text1"/>
+                <w:sz w:val="20"/>
+                <w:szCs w:val="20"/>
+              </w:rPr>
+              <w:t>Account is pending</w:t>
+            </w:r>
+            <w:r>
+              <w:rPr>
+                <w:rFonts w:ascii="Times New Roman" w:hAnsi="Times New Roman" w:cs="Times New Roman"/>
+                <w:color w:val="000000" w:themeColor="text1"/>
+                <w:sz w:val="20"/>
+                <w:szCs w:val="20"/>
+              </w:rPr>
+              <w:t>.</w:t>
+            </w:r>
+          </w:p>
+        </w:tc>
+        <w:tc>
+          <w:tcPr>
+            <w:tcW w:w="9214" w:type="dxa"/>
+            <w:shd w:val="clear" w:color="auto" w:fill="auto"/>
+            <w:vAlign w:val="center"/>
+          </w:tcPr>
           <w:p>
             <w:pPr>
               <w:autoSpaceDE w:val="0"/>
@@ -1926,58 +2238,20 @@
                 <w:color w:val="000000"/>
                 <w:sz w:val="19"/>
                 <w:szCs w:val="19"/>
-                <w:lang w:val="vi-VN"/>
-              </w:rPr>
-            </w:pPr>
-            <w:r>
-              <w:rPr>
-                <w:rFonts w:ascii="Consolas" w:hAnsi="Consolas" w:cs="Consolas"/>
-                <w:color w:val="000000"/>
-                <w:sz w:val="19"/>
-                <w:szCs w:val="19"/>
-                <w:lang w:val="vi-VN"/>
-              </w:rPr>
-              <w:t xml:space="preserve">    </w:t>
-            </w:r>
-            <w:r>
-              <w:rPr>
-                <w:rFonts w:ascii="Consolas" w:hAnsi="Consolas" w:cs="Consolas"/>
-                <w:color w:val="2E75B6"/>
-                <w:sz w:val="19"/>
-                <w:szCs w:val="19"/>
-                <w:lang w:val="vi-VN"/>
-              </w:rPr>
-              <w:t>"FirstName"</w:t>
-            </w:r>
-            <w:r>
-              <w:rPr>
-                <w:rFonts w:ascii="Consolas" w:hAnsi="Consolas" w:cs="Consolas"/>
-                <w:color w:val="000000"/>
-                <w:sz w:val="19"/>
-                <w:szCs w:val="19"/>
-                <w:lang w:val="vi-VN"/>
-              </w:rPr>
-              <w:t xml:space="preserve">: </w:t>
-            </w:r>
-            <w:r>
-              <w:rPr>
-                <w:rFonts w:ascii="Consolas" w:hAnsi="Consolas" w:cs="Consolas"/>
-                <w:color w:val="A31515"/>
-                <w:sz w:val="19"/>
-                <w:szCs w:val="19"/>
-                <w:lang w:val="vi-VN"/>
-              </w:rPr>
-              <w:t>""</w:t>
-            </w:r>
-            <w:r>
-              <w:rPr>
-                <w:rFonts w:ascii="Consolas" w:hAnsi="Consolas" w:cs="Consolas"/>
-                <w:color w:val="000000"/>
-                <w:sz w:val="19"/>
-                <w:szCs w:val="19"/>
-                <w:lang w:val="vi-VN"/>
-              </w:rPr>
-              <w:t>,</w:t>
+                <w:highlight w:val="white"/>
+                <w:lang w:val="vi-VN"/>
+              </w:rPr>
+            </w:pPr>
+            <w:r>
+              <w:rPr>
+                <w:rFonts w:ascii="Consolas" w:hAnsi="Consolas" w:cs="Consolas"/>
+                <w:color w:val="000000"/>
+                <w:sz w:val="19"/>
+                <w:szCs w:val="19"/>
+                <w:highlight w:val="white"/>
+                <w:lang w:val="vi-VN"/>
+              </w:rPr>
+              <w:t>{</w:t>
             </w:r>
           </w:p>
           <w:p>
@@ -1990,18 +2264,20 @@
                 <w:color w:val="000000"/>
                 <w:sz w:val="19"/>
                 <w:szCs w:val="19"/>
-                <w:lang w:val="vi-VN"/>
-              </w:rPr>
-            </w:pPr>
-            <w:r>
-              <w:rPr>
-                <w:rFonts w:ascii="Consolas" w:hAnsi="Consolas" w:cs="Consolas"/>
-                <w:color w:val="000000"/>
-                <w:sz w:val="19"/>
-                <w:szCs w:val="19"/>
-                <w:lang w:val="vi-VN"/>
-              </w:rPr>
-              <w:t xml:space="preserve">    </w:t>
+                <w:highlight w:val="white"/>
+                <w:lang w:val="vi-VN"/>
+              </w:rPr>
+            </w:pPr>
+            <w:r>
+              <w:rPr>
+                <w:rFonts w:ascii="Consolas" w:hAnsi="Consolas" w:cs="Consolas"/>
+                <w:color w:val="000000"/>
+                <w:sz w:val="19"/>
+                <w:szCs w:val="19"/>
+                <w:highlight w:val="white"/>
+                <w:lang w:val="vi-VN"/>
+              </w:rPr>
+              <w:t xml:space="preserve">  </w:t>
             </w:r>
             <w:r>
               <w:rPr>
@@ -2009,16 +2285,18 @@
                 <w:color w:val="2E75B6"/>
                 <w:sz w:val="19"/>
                 <w:szCs w:val="19"/>
-                <w:lang w:val="vi-VN"/>
-              </w:rPr>
-              <w:t>"LastName"</w:t>
-            </w:r>
-            <w:r>
-              <w:rPr>
-                <w:rFonts w:ascii="Consolas" w:hAnsi="Consolas" w:cs="Consolas"/>
-                <w:color w:val="000000"/>
-                <w:sz w:val="19"/>
-                <w:szCs w:val="19"/>
+                <w:highlight w:val="white"/>
+                <w:lang w:val="vi-VN"/>
+              </w:rPr>
+              <w:t>"Error"</w:t>
+            </w:r>
+            <w:r>
+              <w:rPr>
+                <w:rFonts w:ascii="Consolas" w:hAnsi="Consolas" w:cs="Consolas"/>
+                <w:color w:val="000000"/>
+                <w:sz w:val="19"/>
+                <w:szCs w:val="19"/>
+                <w:highlight w:val="white"/>
                 <w:lang w:val="vi-VN"/>
               </w:rPr>
               <w:t xml:space="preserve">: </w:t>
@@ -2029,9 +2307,31 @@
                 <w:color w:val="A31515"/>
                 <w:sz w:val="19"/>
                 <w:szCs w:val="19"/>
-                <w:lang w:val="vi-VN"/>
-              </w:rPr>
-              <w:t>""</w:t>
+                <w:highlight w:val="white"/>
+                <w:lang w:val="vi-VN"/>
+              </w:rPr>
+              <w:t>"</w:t>
+            </w:r>
+            <w:r>
+              <w:rPr>
+                <w:rFonts w:ascii="Consolas" w:hAnsi="Consolas" w:cs="Consolas"/>
+                <w:color w:val="A31515"/>
+                <w:sz w:val="19"/>
+                <w:szCs w:val="19"/>
+                <w:highlight w:val="white"/>
+              </w:rPr>
+              <w:t>W001</w:t>
+            </w:r>
+            <w:r>
+              <w:rPr>
+                <w:rFonts w:ascii="Consolas" w:hAnsi="Consolas" w:cs="Consolas"/>
+                <w:color w:val="A31515"/>
+                <w:sz w:val="19"/>
+                <w:szCs w:val="19"/>
+                <w:highlight w:val="white"/>
+                <w:lang w:val="vi-VN"/>
+              </w:rPr>
+              <w:t>"</w:t>
             </w:r>
           </w:p>
           <w:p>
@@ -2044,20 +2344,83 @@
                 <w:color w:val="000000"/>
                 <w:sz w:val="19"/>
                 <w:szCs w:val="19"/>
-                <w:lang w:val="vi-VN"/>
-              </w:rPr>
-            </w:pPr>
-            <w:r>
-              <w:rPr>
-                <w:rFonts w:ascii="Consolas" w:hAnsi="Consolas" w:cs="Consolas"/>
-                <w:color w:val="000000"/>
-                <w:sz w:val="19"/>
-                <w:szCs w:val="19"/>
-                <w:lang w:val="vi-VN"/>
-              </w:rPr>
-              <w:t xml:space="preserve">  },</w:t>
-            </w:r>
-          </w:p>
+                <w:highlight w:val="white"/>
+                <w:lang w:val="vi-VN"/>
+              </w:rPr>
+            </w:pPr>
+            <w:r>
+              <w:rPr>
+                <w:rFonts w:ascii="Consolas" w:hAnsi="Consolas" w:cs="Consolas"/>
+                <w:color w:val="000000"/>
+                <w:sz w:val="19"/>
+                <w:szCs w:val="19"/>
+                <w:highlight w:val="white"/>
+                <w:lang w:val="vi-VN"/>
+              </w:rPr>
+              <w:t>}</w:t>
+            </w:r>
+          </w:p>
+        </w:tc>
+      </w:tr>
+      <w:tr>
+        <w:tc>
+          <w:tcPr>
+            <w:tcW w:w="1701" w:type="dxa"/>
+            <w:shd w:val="clear" w:color="auto" w:fill="auto"/>
+            <w:vAlign w:val="center"/>
+          </w:tcPr>
+          <w:p>
+            <w:pPr>
+              <w:pStyle w:val="ListParagraph"/>
+              <w:ind w:left="0"/>
+              <w:jc w:val="center"/>
+              <w:rPr>
+                <w:rFonts w:ascii="Times New Roman" w:hAnsi="Times New Roman" w:cs="Times New Roman"/>
+                <w:b/>
+                <w:color w:val="FF0000"/>
+                <w:sz w:val="20"/>
+                <w:szCs w:val="20"/>
+              </w:rPr>
+            </w:pPr>
+            <w:r>
+              <w:rPr>
+                <w:rFonts w:ascii="Times New Roman" w:hAnsi="Times New Roman" w:cs="Times New Roman"/>
+                <w:b/>
+                <w:color w:val="FF0000"/>
+                <w:sz w:val="20"/>
+                <w:szCs w:val="20"/>
+              </w:rPr>
+              <w:t>403</w:t>
+            </w:r>
+          </w:p>
+          <w:p>
+            <w:pPr>
+              <w:pStyle w:val="ListParagraph"/>
+              <w:ind w:left="0"/>
+              <w:rPr>
+                <w:rFonts w:ascii="Times New Roman" w:hAnsi="Times New Roman" w:cs="Times New Roman"/>
+                <w:color w:val="000000" w:themeColor="text1"/>
+                <w:sz w:val="20"/>
+                <w:szCs w:val="20"/>
+              </w:rPr>
+            </w:pPr>
+            <w:r>
+              <w:rPr>
+                <w:rFonts w:ascii="Times New Roman" w:hAnsi="Times New Roman" w:cs="Times New Roman"/>
+                <w:color w:val="000000" w:themeColor="text1"/>
+                <w:sz w:val="20"/>
+                <w:szCs w:val="20"/>
+              </w:rPr>
+              <w:t>Account is not allowed to access the function.</w:t>
+            </w:r>
+          </w:p>
+        </w:tc>
+        <w:tc>
+          <w:tcPr>
+            <w:tcW w:w="9214" w:type="dxa"/>
+            <w:shd w:val="clear" w:color="auto" w:fill="auto"/>
+            <w:vAlign w:val="center"/>
+          </w:tcPr>
           <w:p>
             <w:pPr>
               <w:autoSpaceDE w:val="0"/>
@@ -2068,38 +2431,20 @@
                 <w:color w:val="000000"/>
                 <w:sz w:val="19"/>
                 <w:szCs w:val="19"/>
-                <w:lang w:val="vi-VN"/>
-              </w:rPr>
-            </w:pPr>
-            <w:r>
-              <w:rPr>
-                <w:rFonts w:ascii="Consolas" w:hAnsi="Consolas" w:cs="Consolas"/>
-                <w:color w:val="000000"/>
-                <w:sz w:val="19"/>
-                <w:szCs w:val="19"/>
-                <w:lang w:val="vi-VN"/>
-              </w:rPr>
-              <w:t xml:space="preserve">  </w:t>
-            </w:r>
-            <w:r>
-              <w:rPr>
-                <w:rFonts w:ascii="Consolas" w:hAnsi="Consolas" w:cs="Consolas"/>
-                <w:color w:val="2E75B6"/>
-                <w:sz w:val="19"/>
-                <w:szCs w:val="19"/>
-                <w:lang w:val="vi-VN"/>
-              </w:rPr>
-              <w:t>"Value"</w:t>
-            </w:r>
-            <w:r>
-              <w:rPr>
-                <w:rFonts w:ascii="Consolas" w:hAnsi="Consolas" w:cs="Consolas"/>
-                <w:color w:val="000000"/>
-                <w:sz w:val="19"/>
-                <w:szCs w:val="19"/>
-                <w:lang w:val="vi-VN"/>
-              </w:rPr>
-              <w:t>: 0,</w:t>
+                <w:highlight w:val="white"/>
+                <w:lang w:val="vi-VN"/>
+              </w:rPr>
+            </w:pPr>
+            <w:r>
+              <w:rPr>
+                <w:rFonts w:ascii="Consolas" w:hAnsi="Consolas" w:cs="Consolas"/>
+                <w:color w:val="000000"/>
+                <w:sz w:val="19"/>
+                <w:szCs w:val="19"/>
+                <w:highlight w:val="white"/>
+                <w:lang w:val="vi-VN"/>
+              </w:rPr>
+              <w:t>{</w:t>
             </w:r>
           </w:p>
           <w:p>
@@ -2112,15 +2457,17 @@
                 <w:color w:val="000000"/>
                 <w:sz w:val="19"/>
                 <w:szCs w:val="19"/>
-                <w:lang w:val="vi-VN"/>
-              </w:rPr>
-            </w:pPr>
-            <w:r>
-              <w:rPr>
-                <w:rFonts w:ascii="Consolas" w:hAnsi="Consolas" w:cs="Consolas"/>
-                <w:color w:val="000000"/>
-                <w:sz w:val="19"/>
-                <w:szCs w:val="19"/>
+                <w:highlight w:val="white"/>
+                <w:lang w:val="vi-VN"/>
+              </w:rPr>
+            </w:pPr>
+            <w:r>
+              <w:rPr>
+                <w:rFonts w:ascii="Consolas" w:hAnsi="Consolas" w:cs="Consolas"/>
+                <w:color w:val="000000"/>
+                <w:sz w:val="19"/>
+                <w:szCs w:val="19"/>
+                <w:highlight w:val="white"/>
                 <w:lang w:val="vi-VN"/>
               </w:rPr>
               <w:t xml:space="preserve">  </w:t>
@@ -2131,16 +2478,18 @@
                 <w:color w:val="2E75B6"/>
                 <w:sz w:val="19"/>
                 <w:szCs w:val="19"/>
-                <w:lang w:val="vi-VN"/>
-              </w:rPr>
-              <w:t>"Comment"</w:t>
-            </w:r>
-            <w:r>
-              <w:rPr>
-                <w:rFonts w:ascii="Consolas" w:hAnsi="Consolas" w:cs="Consolas"/>
-                <w:color w:val="000000"/>
-                <w:sz w:val="19"/>
-                <w:szCs w:val="19"/>
+                <w:highlight w:val="white"/>
+                <w:lang w:val="vi-VN"/>
+              </w:rPr>
+              <w:t>"Error"</w:t>
+            </w:r>
+            <w:r>
+              <w:rPr>
+                <w:rFonts w:ascii="Consolas" w:hAnsi="Consolas" w:cs="Consolas"/>
+                <w:color w:val="000000"/>
+                <w:sz w:val="19"/>
+                <w:szCs w:val="19"/>
+                <w:highlight w:val="white"/>
                 <w:lang w:val="vi-VN"/>
               </w:rPr>
               <w:t xml:space="preserve">: </w:t>
@@ -2151,21 +2500,125 @@
                 <w:color w:val="A31515"/>
                 <w:sz w:val="19"/>
                 <w:szCs w:val="19"/>
-                <w:lang w:val="vi-VN"/>
-              </w:rPr>
-              <w:t>""</w:t>
-            </w:r>
-            <w:r>
-              <w:rPr>
-                <w:rFonts w:ascii="Consolas" w:hAnsi="Consolas" w:cs="Consolas"/>
-                <w:color w:val="000000"/>
-                <w:sz w:val="19"/>
-                <w:szCs w:val="19"/>
-                <w:lang w:val="vi-VN"/>
-              </w:rPr>
-              <w:t>,</w:t>
-            </w:r>
-          </w:p>
+                <w:highlight w:val="white"/>
+                <w:lang w:val="vi-VN"/>
+              </w:rPr>
+              <w:t>"</w:t>
+            </w:r>
+            <w:r>
+              <w:rPr>
+                <w:rFonts w:ascii="Consolas" w:hAnsi="Consolas" w:cs="Consolas"/>
+                <w:color w:val="A31515"/>
+                <w:sz w:val="19"/>
+                <w:szCs w:val="19"/>
+                <w:highlight w:val="white"/>
+              </w:rPr>
+              <w:t>W013</w:t>
+            </w:r>
+            <w:r>
+              <w:rPr>
+                <w:rFonts w:ascii="Consolas" w:hAnsi="Consolas" w:cs="Consolas"/>
+                <w:color w:val="A31515"/>
+                <w:sz w:val="19"/>
+                <w:szCs w:val="19"/>
+                <w:highlight w:val="white"/>
+                <w:lang w:val="vi-VN"/>
+              </w:rPr>
+              <w:t>"</w:t>
+            </w:r>
+          </w:p>
+          <w:p>
+            <w:pPr>
+              <w:rPr>
+                <w:rStyle w:val="sbrace"/>
+                <w:rFonts w:ascii="Times New Roman" w:hAnsi="Times New Roman" w:cs="Times New Roman"/>
+                <w:color w:val="000000" w:themeColor="text1"/>
+                <w:sz w:val="20"/>
+                <w:szCs w:val="20"/>
+              </w:rPr>
+            </w:pPr>
+            <w:r>
+              <w:rPr>
+                <w:rFonts w:ascii="Consolas" w:hAnsi="Consolas" w:cs="Consolas"/>
+                <w:color w:val="000000"/>
+                <w:sz w:val="19"/>
+                <w:szCs w:val="19"/>
+                <w:highlight w:val="white"/>
+                <w:lang w:val="vi-VN"/>
+              </w:rPr>
+              <w:t>}</w:t>
+            </w:r>
+          </w:p>
+        </w:tc>
+      </w:tr>
+      <w:tr>
+        <w:tc>
+          <w:tcPr>
+            <w:tcW w:w="1701" w:type="dxa"/>
+            <w:shd w:val="clear" w:color="auto" w:fill="auto"/>
+            <w:vAlign w:val="center"/>
+          </w:tcPr>
+          <w:p>
+            <w:pPr>
+              <w:pStyle w:val="ListParagraph"/>
+              <w:ind w:left="0"/>
+              <w:jc w:val="center"/>
+              <w:rPr>
+                <w:rFonts w:ascii="Times New Roman" w:hAnsi="Times New Roman" w:cs="Times New Roman"/>
+                <w:b/>
+                <w:color w:val="FF0000"/>
+                <w:sz w:val="20"/>
+                <w:szCs w:val="20"/>
+              </w:rPr>
+            </w:pPr>
+            <w:r>
+              <w:rPr>
+                <w:rFonts w:ascii="Times New Roman" w:hAnsi="Times New Roman" w:cs="Times New Roman"/>
+                <w:b/>
+                <w:color w:val="FF0000"/>
+                <w:sz w:val="20"/>
+                <w:szCs w:val="20"/>
+              </w:rPr>
+              <w:t>403</w:t>
+            </w:r>
+          </w:p>
+          <w:p>
+            <w:pPr>
+              <w:pStyle w:val="ListParagraph"/>
+              <w:ind w:left="0"/>
+              <w:rPr>
+                <w:rFonts w:ascii="Times New Roman" w:hAnsi="Times New Roman" w:cs="Times New Roman"/>
+                <w:color w:val="000000" w:themeColor="text1"/>
+                <w:sz w:val="20"/>
+                <w:szCs w:val="20"/>
+              </w:rPr>
+            </w:pPr>
+            <w:r>
+              <w:rPr>
+                <w:rFonts w:ascii="Times New Roman" w:hAnsi="Times New Roman" w:cs="Times New Roman"/>
+                <w:color w:val="000000" w:themeColor="text1"/>
+                <w:sz w:val="20"/>
+                <w:szCs w:val="20"/>
+              </w:rPr>
+              <w:t>Rater and the rated doesn’t have any relationships</w:t>
+            </w:r>
+            <w:r>
+              <w:rPr>
+                <w:rFonts w:ascii="Times New Roman" w:hAnsi="Times New Roman" w:cs="Times New Roman"/>
+                <w:color w:val="000000" w:themeColor="text1"/>
+                <w:sz w:val="20"/>
+                <w:szCs w:val="20"/>
+              </w:rPr>
+              <w:t>.</w:t>
+            </w:r>
+          </w:p>
+        </w:tc>
+        <w:tc>
+          <w:tcPr>
+            <w:tcW w:w="9214" w:type="dxa"/>
+            <w:shd w:val="clear" w:color="auto" w:fill="auto"/>
+            <w:vAlign w:val="center"/>
+          </w:tcPr>
           <w:p>
             <w:pPr>
               <w:autoSpaceDE w:val="0"/>
@@ -2187,27 +2640,7 @@
                 <w:szCs w:val="19"/>
                 <w:lang w:val="vi-VN"/>
               </w:rPr>
-              <w:t xml:space="preserve">  </w:t>
-            </w:r>
-            <w:r>
-              <w:rPr>
-                <w:rFonts w:ascii="Consolas" w:hAnsi="Consolas" w:cs="Consolas"/>
-                <w:color w:val="2E75B6"/>
-                <w:sz w:val="19"/>
-                <w:szCs w:val="19"/>
-                <w:lang w:val="vi-VN"/>
-              </w:rPr>
-              <w:t>"Created"</w:t>
-            </w:r>
-            <w:r>
-              <w:rPr>
-                <w:rFonts w:ascii="Consolas" w:hAnsi="Consolas" w:cs="Consolas"/>
-                <w:color w:val="000000"/>
-                <w:sz w:val="19"/>
-                <w:szCs w:val="19"/>
-                <w:lang w:val="vi-VN"/>
-              </w:rPr>
-              <w:t>: 0,</w:t>
+              <w:t>{</w:t>
             </w:r>
           </w:p>
           <w:p>
@@ -2241,25 +2674,52 @@
                 <w:szCs w:val="19"/>
                 <w:lang w:val="vi-VN"/>
               </w:rPr>
-              <w:t>"LastModified"</w:t>
-            </w:r>
-            <w:r>
-              <w:rPr>
-                <w:rFonts w:ascii="Consolas" w:hAnsi="Consolas" w:cs="Consolas"/>
-                <w:color w:val="000000"/>
-                <w:sz w:val="19"/>
-                <w:szCs w:val="19"/>
-                <w:lang w:val="vi-VN"/>
-              </w:rPr>
-              <w:t>: 0</w:t>
-            </w:r>
-          </w:p>
-          <w:p>
-            <w:pPr>
-              <w:autoSpaceDE w:val="0"/>
-              <w:autoSpaceDN w:val="0"/>
-              <w:adjustRightInd w:val="0"/>
-              <w:rPr>
+              <w:t>"Error"</w:t>
+            </w:r>
+            <w:r>
+              <w:rPr>
+                <w:rFonts w:ascii="Consolas" w:hAnsi="Consolas" w:cs="Consolas"/>
+                <w:color w:val="000000"/>
+                <w:sz w:val="19"/>
+                <w:szCs w:val="19"/>
+                <w:lang w:val="vi-VN"/>
+              </w:rPr>
+              <w:t xml:space="preserve">: </w:t>
+            </w:r>
+            <w:r>
+              <w:rPr>
+                <w:rFonts w:ascii="Consolas" w:hAnsi="Consolas" w:cs="Consolas"/>
+                <w:color w:val="A31515"/>
+                <w:sz w:val="19"/>
+                <w:szCs w:val="19"/>
+                <w:lang w:val="vi-VN"/>
+              </w:rPr>
+              <w:t>"</w:t>
+            </w:r>
+            <w:r>
+              <w:rPr>
+                <w:rFonts w:ascii="Consolas" w:hAnsi="Consolas" w:cs="Consolas"/>
+                <w:color w:val="A31515"/>
+                <w:sz w:val="19"/>
+                <w:szCs w:val="19"/>
+              </w:rPr>
+              <w:t>W019</w:t>
+            </w:r>
+            <w:r>
+              <w:rPr>
+                <w:rFonts w:ascii="Consolas" w:hAnsi="Consolas" w:cs="Consolas"/>
+                <w:color w:val="A31515"/>
+                <w:sz w:val="19"/>
+                <w:szCs w:val="19"/>
+                <w:lang w:val="vi-VN"/>
+              </w:rPr>
+              <w:t>"</w:t>
+            </w:r>
+          </w:p>
+          <w:p>
+            <w:pPr>
+              <w:rPr>
+                <w:rStyle w:val="sbrace"/>
                 <w:rFonts w:ascii="Times New Roman" w:hAnsi="Times New Roman" w:cs="Times New Roman"/>
                 <w:color w:val="000000" w:themeColor="text1"/>
                 <w:sz w:val="20"/>
@@ -2307,28 +2767,39 @@
                 <w:sz w:val="20"/>
                 <w:szCs w:val="20"/>
               </w:rPr>
-              <w:t>400</w:t>
-            </w:r>
-          </w:p>
-          <w:p>
-            <w:pPr>
-              <w:pStyle w:val="ListParagraph"/>
-              <w:ind w:left="0"/>
-              <w:rPr>
-                <w:rFonts w:ascii="Times New Roman" w:hAnsi="Times New Roman" w:cs="Times New Roman"/>
-                <w:color w:val="000000" w:themeColor="text1"/>
-                <w:sz w:val="20"/>
-                <w:szCs w:val="20"/>
-              </w:rPr>
-            </w:pPr>
-            <w:r>
-              <w:rPr>
-                <w:rFonts w:ascii="Times New Roman" w:hAnsi="Times New Roman" w:cs="Times New Roman"/>
-                <w:color w:val="000000" w:themeColor="text1"/>
-                <w:sz w:val="20"/>
-                <w:szCs w:val="20"/>
-              </w:rPr>
-              <w:t>Request paramters are invalid.</w:t>
+              <w:t>500</w:t>
+            </w:r>
+          </w:p>
+          <w:p>
+            <w:pPr>
+              <w:pStyle w:val="ListParagraph"/>
+              <w:ind w:left="0"/>
+              <w:rPr>
+                <w:rFonts w:ascii="Times New Roman" w:hAnsi="Times New Roman" w:cs="Times New Roman"/>
+                <w:b/>
+                <w:color w:val="FF0000"/>
+                <w:sz w:val="20"/>
+                <w:szCs w:val="20"/>
+              </w:rPr>
+            </w:pPr>
+            <w:r>
+              <w:rPr>
+                <w:rFonts w:ascii="Times New Roman" w:hAnsi="Times New Roman" w:cs="Times New Roman"/>
+                <w:color w:val="000000" w:themeColor="text1"/>
+                <w:sz w:val="20"/>
+                <w:szCs w:val="20"/>
+              </w:rPr>
+              <w:lastRenderedPageBreak/>
+              <w:t>Internal server error</w:t>
+            </w:r>
+            <w:r>
+              <w:rPr>
+                <w:rFonts w:ascii="Times New Roman" w:hAnsi="Times New Roman" w:cs="Times New Roman"/>
+                <w:color w:val="000000" w:themeColor="text1"/>
+                <w:sz w:val="20"/>
+                <w:szCs w:val="20"/>
+              </w:rPr>
+              <w:t>.</w:t>
             </w:r>
           </w:p>
         </w:tc>
@@ -2336,1354 +2807,6 @@
           <w:tcPr>
             <w:tcW w:w="9214" w:type="dxa"/>
             <w:shd w:val="clear" w:color="auto" w:fill="auto"/>
-            <w:vAlign w:val="center"/>
-          </w:tcPr>
-          <w:p>
-            <w:pPr>
-              <w:autoSpaceDE w:val="0"/>
-              <w:autoSpaceDN w:val="0"/>
-              <w:adjustRightInd w:val="0"/>
-              <w:rPr>
-                <w:rFonts w:ascii="Consolas" w:hAnsi="Consolas" w:cs="Consolas"/>
-                <w:color w:val="000000"/>
-                <w:sz w:val="19"/>
-                <w:szCs w:val="19"/>
-                <w:lang w:val="vi-VN"/>
-              </w:rPr>
-            </w:pPr>
-            <w:r>
-              <w:rPr>
-                <w:rFonts w:ascii="Consolas" w:hAnsi="Consolas" w:cs="Consolas"/>
-                <w:color w:val="000000"/>
-                <w:sz w:val="19"/>
-                <w:szCs w:val="19"/>
-                <w:lang w:val="vi-VN"/>
-              </w:rPr>
-              <w:t>{</w:t>
-            </w:r>
-          </w:p>
-          <w:p>
-            <w:pPr>
-              <w:autoSpaceDE w:val="0"/>
-              <w:autoSpaceDN w:val="0"/>
-              <w:adjustRightInd w:val="0"/>
-              <w:rPr>
-                <w:rFonts w:ascii="Consolas" w:hAnsi="Consolas" w:cs="Consolas"/>
-                <w:color w:val="000000"/>
-                <w:sz w:val="19"/>
-                <w:szCs w:val="19"/>
-                <w:lang w:val="vi-VN"/>
-              </w:rPr>
-            </w:pPr>
-            <w:r>
-              <w:rPr>
-                <w:rFonts w:ascii="Consolas" w:hAnsi="Consolas" w:cs="Consolas"/>
-                <w:color w:val="000000"/>
-                <w:sz w:val="19"/>
-                <w:szCs w:val="19"/>
-                <w:lang w:val="vi-VN"/>
-              </w:rPr>
-              <w:t xml:space="preserve">  </w:t>
-            </w:r>
-            <w:r>
-              <w:rPr>
-                <w:rFonts w:ascii="Consolas" w:hAnsi="Consolas" w:cs="Consolas"/>
-                <w:color w:val="2E75B6"/>
-                <w:sz w:val="19"/>
-                <w:szCs w:val="19"/>
-                <w:lang w:val="vi-VN"/>
-              </w:rPr>
-              <w:t>"Errors"</w:t>
-            </w:r>
-            <w:r>
-              <w:rPr>
-                <w:rFonts w:ascii="Consolas" w:hAnsi="Consolas" w:cs="Consolas"/>
-                <w:color w:val="000000"/>
-                <w:sz w:val="19"/>
-                <w:szCs w:val="19"/>
-                <w:lang w:val="vi-VN"/>
-              </w:rPr>
-              <w:t>: [</w:t>
-            </w:r>
-            <w:r>
-              <w:rPr>
-                <w:rFonts w:ascii="Consolas" w:hAnsi="Consolas" w:cs="Consolas"/>
-                <w:color w:val="A31515"/>
-                <w:sz w:val="19"/>
-                <w:szCs w:val="19"/>
-                <w:lang w:val="vi-VN"/>
-              </w:rPr>
-              <w:t>""</w:t>
-            </w:r>
-            <w:r>
-              <w:rPr>
-                <w:rFonts w:ascii="Consolas" w:hAnsi="Consolas" w:cs="Consolas"/>
-                <w:color w:val="000000"/>
-                <w:sz w:val="19"/>
-                <w:szCs w:val="19"/>
-                <w:lang w:val="vi-VN"/>
-              </w:rPr>
-              <w:t xml:space="preserve">, </w:t>
-            </w:r>
-            <w:r>
-              <w:rPr>
-                <w:rFonts w:ascii="Consolas" w:hAnsi="Consolas" w:cs="Consolas"/>
-                <w:color w:val="A31515"/>
-                <w:sz w:val="19"/>
-                <w:szCs w:val="19"/>
-                <w:lang w:val="vi-VN"/>
-              </w:rPr>
-              <w:t>""</w:t>
-            </w:r>
-            <w:r>
-              <w:rPr>
-                <w:rFonts w:ascii="Consolas" w:hAnsi="Consolas" w:cs="Consolas"/>
-                <w:color w:val="000000"/>
-                <w:sz w:val="19"/>
-                <w:szCs w:val="19"/>
-                <w:lang w:val="vi-VN"/>
-              </w:rPr>
-              <w:t xml:space="preserve">, </w:t>
-            </w:r>
-            <w:r>
-              <w:rPr>
-                <w:rFonts w:ascii="Consolas" w:hAnsi="Consolas" w:cs="Consolas"/>
-                <w:color w:val="A31515"/>
-                <w:sz w:val="19"/>
-                <w:szCs w:val="19"/>
-                <w:lang w:val="vi-VN"/>
-              </w:rPr>
-              <w:t>""</w:t>
-            </w:r>
-            <w:r>
-              <w:rPr>
-                <w:rFonts w:ascii="Consolas" w:hAnsi="Consolas" w:cs="Consolas"/>
-                <w:color w:val="000000"/>
-                <w:sz w:val="19"/>
-                <w:szCs w:val="19"/>
-                <w:lang w:val="vi-VN"/>
-              </w:rPr>
-              <w:t>]</w:t>
-            </w:r>
-          </w:p>
-          <w:p>
-            <w:pPr>
-              <w:rPr>
-                <w:rStyle w:val="sbrace"/>
-                <w:rFonts w:ascii="Times New Roman" w:hAnsi="Times New Roman" w:cs="Times New Roman"/>
-                <w:color w:val="000000" w:themeColor="text1"/>
-                <w:sz w:val="20"/>
-                <w:szCs w:val="20"/>
-              </w:rPr>
-            </w:pPr>
-            <w:r>
-              <w:rPr>
-                <w:rFonts w:ascii="Consolas" w:hAnsi="Consolas" w:cs="Consolas"/>
-                <w:color w:val="000000"/>
-                <w:sz w:val="19"/>
-                <w:szCs w:val="19"/>
-                <w:lang w:val="vi-VN"/>
-              </w:rPr>
-              <w:t>}</w:t>
-            </w:r>
-          </w:p>
-        </w:tc>
-      </w:tr>
-      <w:tr>
-        <w:tc>
-          <w:tcPr>
-            <w:tcW w:w="1701" w:type="dxa"/>
-            <w:shd w:val="clear" w:color="auto" w:fill="auto"/>
-            <w:vAlign w:val="center"/>
-          </w:tcPr>
-          <w:p>
-            <w:pPr>
-              <w:pStyle w:val="ListParagraph"/>
-              <w:ind w:left="0"/>
-              <w:jc w:val="center"/>
-              <w:rPr>
-                <w:rFonts w:ascii="Times New Roman" w:hAnsi="Times New Roman" w:cs="Times New Roman"/>
-                <w:b/>
-                <w:color w:val="FF0000"/>
-                <w:sz w:val="20"/>
-                <w:szCs w:val="20"/>
-              </w:rPr>
-            </w:pPr>
-            <w:r>
-              <w:rPr>
-                <w:rFonts w:ascii="Times New Roman" w:hAnsi="Times New Roman" w:cs="Times New Roman"/>
-                <w:b/>
-                <w:color w:val="FF0000"/>
-                <w:sz w:val="20"/>
-                <w:szCs w:val="20"/>
-              </w:rPr>
-              <w:t>401</w:t>
-            </w:r>
-          </w:p>
-          <w:p>
-            <w:pPr>
-              <w:pStyle w:val="ListParagraph"/>
-              <w:ind w:left="0"/>
-              <w:rPr>
-                <w:rFonts w:ascii="Times New Roman" w:hAnsi="Times New Roman" w:cs="Times New Roman"/>
-                <w:color w:val="000000" w:themeColor="text1"/>
-                <w:sz w:val="20"/>
-                <w:szCs w:val="20"/>
-              </w:rPr>
-            </w:pPr>
-            <w:r>
-              <w:rPr>
-                <w:rFonts w:ascii="Times New Roman" w:hAnsi="Times New Roman" w:cs="Times New Roman"/>
-                <w:color w:val="000000" w:themeColor="text1"/>
-                <w:sz w:val="20"/>
-                <w:szCs w:val="20"/>
-              </w:rPr>
-              <w:t>No email or password contained in request header. Front-end should redirect user to login page.</w:t>
-            </w:r>
-          </w:p>
-        </w:tc>
-        <w:tc>
-          <w:tcPr>
-            <w:tcW w:w="9214" w:type="dxa"/>
-            <w:shd w:val="clear" w:color="auto" w:fill="auto"/>
-            <w:vAlign w:val="center"/>
-          </w:tcPr>
-          <w:p>
-            <w:pPr>
-              <w:autoSpaceDE w:val="0"/>
-              <w:autoSpaceDN w:val="0"/>
-              <w:adjustRightInd w:val="0"/>
-              <w:rPr>
-                <w:rFonts w:ascii="Consolas" w:hAnsi="Consolas" w:cs="Consolas"/>
-                <w:color w:val="000000"/>
-                <w:sz w:val="19"/>
-                <w:szCs w:val="19"/>
-                <w:highlight w:val="white"/>
-                <w:lang w:val="vi-VN"/>
-              </w:rPr>
-            </w:pPr>
-            <w:r>
-              <w:rPr>
-                <w:rFonts w:ascii="Consolas" w:hAnsi="Consolas" w:cs="Consolas"/>
-                <w:color w:val="000000"/>
-                <w:sz w:val="19"/>
-                <w:szCs w:val="19"/>
-                <w:highlight w:val="white"/>
-                <w:lang w:val="vi-VN"/>
-              </w:rPr>
-              <w:t>{</w:t>
-            </w:r>
-          </w:p>
-          <w:p>
-            <w:pPr>
-              <w:autoSpaceDE w:val="0"/>
-              <w:autoSpaceDN w:val="0"/>
-              <w:adjustRightInd w:val="0"/>
-              <w:rPr>
-                <w:rFonts w:ascii="Consolas" w:hAnsi="Consolas" w:cs="Consolas"/>
-                <w:color w:val="000000"/>
-                <w:sz w:val="19"/>
-                <w:szCs w:val="19"/>
-                <w:highlight w:val="white"/>
-                <w:lang w:val="vi-VN"/>
-              </w:rPr>
-            </w:pPr>
-            <w:r>
-              <w:rPr>
-                <w:rFonts w:ascii="Consolas" w:hAnsi="Consolas" w:cs="Consolas"/>
-                <w:color w:val="000000"/>
-                <w:sz w:val="19"/>
-                <w:szCs w:val="19"/>
-                <w:highlight w:val="white"/>
-                <w:lang w:val="vi-VN"/>
-              </w:rPr>
-              <w:t xml:space="preserve">  </w:t>
-            </w:r>
-            <w:r>
-              <w:rPr>
-                <w:rFonts w:ascii="Consolas" w:hAnsi="Consolas" w:cs="Consolas"/>
-                <w:color w:val="2E75B6"/>
-                <w:sz w:val="19"/>
-                <w:szCs w:val="19"/>
-                <w:highlight w:val="white"/>
-                <w:lang w:val="vi-VN"/>
-              </w:rPr>
-              <w:t>"Error"</w:t>
-            </w:r>
-            <w:r>
-              <w:rPr>
-                <w:rFonts w:ascii="Consolas" w:hAnsi="Consolas" w:cs="Consolas"/>
-                <w:color w:val="000000"/>
-                <w:sz w:val="19"/>
-                <w:szCs w:val="19"/>
-                <w:highlight w:val="white"/>
-                <w:lang w:val="vi-VN"/>
-              </w:rPr>
-              <w:t xml:space="preserve">: </w:t>
-            </w:r>
-            <w:r>
-              <w:rPr>
-                <w:rFonts w:ascii="Consolas" w:hAnsi="Consolas" w:cs="Consolas"/>
-                <w:color w:val="A31515"/>
-                <w:sz w:val="19"/>
-                <w:szCs w:val="19"/>
-                <w:highlight w:val="white"/>
-                <w:lang w:val="vi-VN"/>
-              </w:rPr>
-              <w:t>"W012"</w:t>
-            </w:r>
-          </w:p>
-          <w:p>
-            <w:pPr>
-              <w:rPr>
-                <w:rStyle w:val="sbrace"/>
-                <w:rFonts w:ascii="Times New Roman" w:hAnsi="Times New Roman" w:cs="Times New Roman"/>
-                <w:color w:val="000000" w:themeColor="text1"/>
-                <w:sz w:val="20"/>
-                <w:szCs w:val="20"/>
-              </w:rPr>
-            </w:pPr>
-            <w:r>
-              <w:rPr>
-                <w:rFonts w:ascii="Consolas" w:hAnsi="Consolas" w:cs="Consolas"/>
-                <w:color w:val="000000"/>
-                <w:sz w:val="19"/>
-                <w:szCs w:val="19"/>
-                <w:highlight w:val="white"/>
-                <w:lang w:val="vi-VN"/>
-              </w:rPr>
-              <w:t>}</w:t>
-            </w:r>
-          </w:p>
-        </w:tc>
-      </w:tr>
-      <w:tr>
-        <w:tc>
-          <w:tcPr>
-            <w:tcW w:w="1701" w:type="dxa"/>
-            <w:shd w:val="clear" w:color="auto" w:fill="auto"/>
-            <w:vAlign w:val="center"/>
-          </w:tcPr>
-          <w:p>
-            <w:pPr>
-              <w:pStyle w:val="ListParagraph"/>
-              <w:ind w:left="0"/>
-              <w:jc w:val="center"/>
-              <w:rPr>
-                <w:rFonts w:ascii="Times New Roman" w:hAnsi="Times New Roman" w:cs="Times New Roman"/>
-                <w:b/>
-                <w:color w:val="FF0000"/>
-                <w:sz w:val="20"/>
-                <w:szCs w:val="20"/>
-              </w:rPr>
-            </w:pPr>
-            <w:r>
-              <w:rPr>
-                <w:rFonts w:ascii="Times New Roman" w:hAnsi="Times New Roman" w:cs="Times New Roman"/>
-                <w:b/>
-                <w:color w:val="FF0000"/>
-                <w:sz w:val="20"/>
-                <w:szCs w:val="20"/>
-              </w:rPr>
-              <w:t>401</w:t>
-            </w:r>
-          </w:p>
-          <w:p>
-            <w:pPr>
-              <w:pStyle w:val="ListParagraph"/>
-              <w:ind w:left="0"/>
-              <w:rPr>
-                <w:rFonts w:ascii="Times New Roman" w:hAnsi="Times New Roman" w:cs="Times New Roman"/>
-                <w:color w:val="000000" w:themeColor="text1"/>
-                <w:sz w:val="20"/>
-                <w:szCs w:val="20"/>
-              </w:rPr>
-            </w:pPr>
-            <w:r>
-              <w:rPr>
-                <w:rFonts w:ascii="Times New Roman" w:hAnsi="Times New Roman" w:cs="Times New Roman"/>
-                <w:color w:val="000000" w:themeColor="text1"/>
-                <w:sz w:val="20"/>
-                <w:szCs w:val="20"/>
-              </w:rPr>
-              <w:lastRenderedPageBreak/>
-              <w:t>Account has been disabled.</w:t>
-            </w:r>
-          </w:p>
-        </w:tc>
-        <w:tc>
-          <w:tcPr>
-            <w:tcW w:w="9214" w:type="dxa"/>
-            <w:shd w:val="clear" w:color="auto" w:fill="auto"/>
-            <w:vAlign w:val="center"/>
-          </w:tcPr>
-          <w:p>
-            <w:pPr>
-              <w:autoSpaceDE w:val="0"/>
-              <w:autoSpaceDN w:val="0"/>
-              <w:adjustRightInd w:val="0"/>
-              <w:rPr>
-                <w:rFonts w:ascii="Consolas" w:hAnsi="Consolas" w:cs="Consolas"/>
-                <w:color w:val="000000"/>
-                <w:sz w:val="19"/>
-                <w:szCs w:val="19"/>
-                <w:highlight w:val="white"/>
-                <w:lang w:val="vi-VN"/>
-              </w:rPr>
-            </w:pPr>
-            <w:r>
-              <w:rPr>
-                <w:rFonts w:ascii="Consolas" w:hAnsi="Consolas" w:cs="Consolas"/>
-                <w:color w:val="000000"/>
-                <w:sz w:val="19"/>
-                <w:szCs w:val="19"/>
-                <w:highlight w:val="white"/>
-                <w:lang w:val="vi-VN"/>
-              </w:rPr>
-              <w:lastRenderedPageBreak/>
-              <w:t>{</w:t>
-            </w:r>
-          </w:p>
-          <w:p>
-            <w:pPr>
-              <w:autoSpaceDE w:val="0"/>
-              <w:autoSpaceDN w:val="0"/>
-              <w:adjustRightInd w:val="0"/>
-              <w:rPr>
-                <w:rFonts w:ascii="Consolas" w:hAnsi="Consolas" w:cs="Consolas"/>
-                <w:color w:val="000000"/>
-                <w:sz w:val="19"/>
-                <w:szCs w:val="19"/>
-                <w:highlight w:val="white"/>
-                <w:lang w:val="vi-VN"/>
-              </w:rPr>
-            </w:pPr>
-            <w:r>
-              <w:rPr>
-                <w:rFonts w:ascii="Consolas" w:hAnsi="Consolas" w:cs="Consolas"/>
-                <w:color w:val="000000"/>
-                <w:sz w:val="19"/>
-                <w:szCs w:val="19"/>
-                <w:highlight w:val="white"/>
-                <w:lang w:val="vi-VN"/>
-              </w:rPr>
-              <w:lastRenderedPageBreak/>
-              <w:t xml:space="preserve">  </w:t>
-            </w:r>
-            <w:r>
-              <w:rPr>
-                <w:rFonts w:ascii="Consolas" w:hAnsi="Consolas" w:cs="Consolas"/>
-                <w:color w:val="2E75B6"/>
-                <w:sz w:val="19"/>
-                <w:szCs w:val="19"/>
-                <w:highlight w:val="white"/>
-                <w:lang w:val="vi-VN"/>
-              </w:rPr>
-              <w:t>"Error"</w:t>
-            </w:r>
-            <w:r>
-              <w:rPr>
-                <w:rFonts w:ascii="Consolas" w:hAnsi="Consolas" w:cs="Consolas"/>
-                <w:color w:val="000000"/>
-                <w:sz w:val="19"/>
-                <w:szCs w:val="19"/>
-                <w:highlight w:val="white"/>
-                <w:lang w:val="vi-VN"/>
-              </w:rPr>
-              <w:t xml:space="preserve">: </w:t>
-            </w:r>
-            <w:r>
-              <w:rPr>
-                <w:rFonts w:ascii="Consolas" w:hAnsi="Consolas" w:cs="Consolas"/>
-                <w:color w:val="A31515"/>
-                <w:sz w:val="19"/>
-                <w:szCs w:val="19"/>
-                <w:highlight w:val="white"/>
-                <w:lang w:val="vi-VN"/>
-              </w:rPr>
-              <w:t>"</w:t>
-            </w:r>
-            <w:r>
-              <w:rPr>
-                <w:rFonts w:ascii="Consolas" w:hAnsi="Consolas" w:cs="Consolas"/>
-                <w:color w:val="A31515"/>
-                <w:sz w:val="19"/>
-                <w:szCs w:val="19"/>
-                <w:highlight w:val="white"/>
-              </w:rPr>
-              <w:t>W002</w:t>
-            </w:r>
-            <w:r>
-              <w:rPr>
-                <w:rFonts w:ascii="Consolas" w:hAnsi="Consolas" w:cs="Consolas"/>
-                <w:color w:val="A31515"/>
-                <w:sz w:val="19"/>
-                <w:szCs w:val="19"/>
-                <w:highlight w:val="white"/>
-                <w:lang w:val="vi-VN"/>
-              </w:rPr>
-              <w:t>"</w:t>
-            </w:r>
-          </w:p>
-          <w:p>
-            <w:pPr>
-              <w:autoSpaceDE w:val="0"/>
-              <w:autoSpaceDN w:val="0"/>
-              <w:adjustRightInd w:val="0"/>
-              <w:rPr>
-                <w:rFonts w:ascii="Consolas" w:hAnsi="Consolas" w:cs="Consolas"/>
-                <w:color w:val="000000"/>
-                <w:sz w:val="19"/>
-                <w:szCs w:val="19"/>
-                <w:highlight w:val="white"/>
-                <w:lang w:val="vi-VN"/>
-              </w:rPr>
-            </w:pPr>
-            <w:r>
-              <w:rPr>
-                <w:rFonts w:ascii="Consolas" w:hAnsi="Consolas" w:cs="Consolas"/>
-                <w:color w:val="000000"/>
-                <w:sz w:val="19"/>
-                <w:szCs w:val="19"/>
-                <w:highlight w:val="white"/>
-                <w:lang w:val="vi-VN"/>
-              </w:rPr>
-              <w:t>}</w:t>
-            </w:r>
-          </w:p>
-        </w:tc>
-      </w:tr>
-      <w:tr>
-        <w:tc>
-          <w:tcPr>
-            <w:tcW w:w="1701" w:type="dxa"/>
-            <w:shd w:val="clear" w:color="auto" w:fill="auto"/>
-            <w:vAlign w:val="center"/>
-          </w:tcPr>
-          <w:p>
-            <w:pPr>
-              <w:pStyle w:val="ListParagraph"/>
-              <w:ind w:left="0"/>
-              <w:jc w:val="center"/>
-              <w:rPr>
-                <w:rFonts w:ascii="Times New Roman" w:hAnsi="Times New Roman" w:cs="Times New Roman"/>
-                <w:b/>
-                <w:color w:val="FF0000"/>
-                <w:sz w:val="20"/>
-                <w:szCs w:val="20"/>
-              </w:rPr>
-            </w:pPr>
-            <w:r>
-              <w:rPr>
-                <w:rFonts w:ascii="Times New Roman" w:hAnsi="Times New Roman" w:cs="Times New Roman"/>
-                <w:b/>
-                <w:color w:val="FF0000"/>
-                <w:sz w:val="20"/>
-                <w:szCs w:val="20"/>
-              </w:rPr>
-              <w:lastRenderedPageBreak/>
-              <w:t>401</w:t>
-            </w:r>
-          </w:p>
-          <w:p>
-            <w:pPr>
-              <w:pStyle w:val="ListParagraph"/>
-              <w:ind w:left="0"/>
-              <w:rPr>
-                <w:rFonts w:ascii="Times New Roman" w:hAnsi="Times New Roman" w:cs="Times New Roman"/>
-                <w:color w:val="000000" w:themeColor="text1"/>
-                <w:sz w:val="20"/>
-                <w:szCs w:val="20"/>
-              </w:rPr>
-            </w:pPr>
-            <w:r>
-              <w:rPr>
-                <w:rFonts w:ascii="Times New Roman" w:hAnsi="Times New Roman" w:cs="Times New Roman"/>
-                <w:color w:val="000000" w:themeColor="text1"/>
-                <w:sz w:val="20"/>
-                <w:szCs w:val="20"/>
-              </w:rPr>
-              <w:t>Account is pending</w:t>
-            </w:r>
-            <w:r>
-              <w:rPr>
-                <w:rFonts w:ascii="Times New Roman" w:hAnsi="Times New Roman" w:cs="Times New Roman"/>
-                <w:color w:val="000000" w:themeColor="text1"/>
-                <w:sz w:val="20"/>
-                <w:szCs w:val="20"/>
-              </w:rPr>
-              <w:t>.</w:t>
-            </w:r>
-          </w:p>
-        </w:tc>
-        <w:tc>
-          <w:tcPr>
-            <w:tcW w:w="9214" w:type="dxa"/>
-            <w:shd w:val="clear" w:color="auto" w:fill="auto"/>
-            <w:vAlign w:val="center"/>
-          </w:tcPr>
-          <w:p>
-            <w:pPr>
-              <w:autoSpaceDE w:val="0"/>
-              <w:autoSpaceDN w:val="0"/>
-              <w:adjustRightInd w:val="0"/>
-              <w:rPr>
-                <w:rFonts w:ascii="Consolas" w:hAnsi="Consolas" w:cs="Consolas"/>
-                <w:color w:val="000000"/>
-                <w:sz w:val="19"/>
-                <w:szCs w:val="19"/>
-                <w:highlight w:val="white"/>
-                <w:lang w:val="vi-VN"/>
-              </w:rPr>
-            </w:pPr>
-            <w:r>
-              <w:rPr>
-                <w:rFonts w:ascii="Consolas" w:hAnsi="Consolas" w:cs="Consolas"/>
-                <w:color w:val="000000"/>
-                <w:sz w:val="19"/>
-                <w:szCs w:val="19"/>
-                <w:highlight w:val="white"/>
-                <w:lang w:val="vi-VN"/>
-              </w:rPr>
-              <w:t>{</w:t>
-            </w:r>
-          </w:p>
-          <w:p>
-            <w:pPr>
-              <w:autoSpaceDE w:val="0"/>
-              <w:autoSpaceDN w:val="0"/>
-              <w:adjustRightInd w:val="0"/>
-              <w:rPr>
-                <w:rFonts w:ascii="Consolas" w:hAnsi="Consolas" w:cs="Consolas"/>
-                <w:color w:val="000000"/>
-                <w:sz w:val="19"/>
-                <w:szCs w:val="19"/>
-                <w:highlight w:val="white"/>
-                <w:lang w:val="vi-VN"/>
-              </w:rPr>
-            </w:pPr>
-            <w:r>
-              <w:rPr>
-                <w:rFonts w:ascii="Consolas" w:hAnsi="Consolas" w:cs="Consolas"/>
-                <w:color w:val="000000"/>
-                <w:sz w:val="19"/>
-                <w:szCs w:val="19"/>
-                <w:highlight w:val="white"/>
-                <w:lang w:val="vi-VN"/>
-              </w:rPr>
-              <w:t xml:space="preserve">  </w:t>
-            </w:r>
-            <w:r>
-              <w:rPr>
-                <w:rFonts w:ascii="Consolas" w:hAnsi="Consolas" w:cs="Consolas"/>
-                <w:color w:val="2E75B6"/>
-                <w:sz w:val="19"/>
-                <w:szCs w:val="19"/>
-                <w:highlight w:val="white"/>
-                <w:lang w:val="vi-VN"/>
-              </w:rPr>
-              <w:t>"Error"</w:t>
-            </w:r>
-            <w:r>
-              <w:rPr>
-                <w:rFonts w:ascii="Consolas" w:hAnsi="Consolas" w:cs="Consolas"/>
-                <w:color w:val="000000"/>
-                <w:sz w:val="19"/>
-                <w:szCs w:val="19"/>
-                <w:highlight w:val="white"/>
-                <w:lang w:val="vi-VN"/>
-              </w:rPr>
-              <w:t xml:space="preserve">: </w:t>
-            </w:r>
-            <w:r>
-              <w:rPr>
-                <w:rFonts w:ascii="Consolas" w:hAnsi="Consolas" w:cs="Consolas"/>
-                <w:color w:val="A31515"/>
-                <w:sz w:val="19"/>
-                <w:szCs w:val="19"/>
-                <w:highlight w:val="white"/>
-                <w:lang w:val="vi-VN"/>
-              </w:rPr>
-              <w:t>"</w:t>
-            </w:r>
-            <w:r>
-              <w:rPr>
-                <w:rFonts w:ascii="Consolas" w:hAnsi="Consolas" w:cs="Consolas"/>
-                <w:color w:val="A31515"/>
-                <w:sz w:val="19"/>
-                <w:szCs w:val="19"/>
-                <w:highlight w:val="white"/>
-              </w:rPr>
-              <w:t>W001</w:t>
-            </w:r>
-            <w:r>
-              <w:rPr>
-                <w:rFonts w:ascii="Consolas" w:hAnsi="Consolas" w:cs="Consolas"/>
-                <w:color w:val="A31515"/>
-                <w:sz w:val="19"/>
-                <w:szCs w:val="19"/>
-                <w:highlight w:val="white"/>
-                <w:lang w:val="vi-VN"/>
-              </w:rPr>
-              <w:t>"</w:t>
-            </w:r>
-          </w:p>
-          <w:p>
-            <w:pPr>
-              <w:autoSpaceDE w:val="0"/>
-              <w:autoSpaceDN w:val="0"/>
-              <w:adjustRightInd w:val="0"/>
-              <w:rPr>
-                <w:rFonts w:ascii="Consolas" w:hAnsi="Consolas" w:cs="Consolas"/>
-                <w:color w:val="000000"/>
-                <w:sz w:val="19"/>
-                <w:szCs w:val="19"/>
-                <w:highlight w:val="white"/>
-                <w:lang w:val="vi-VN"/>
-              </w:rPr>
-            </w:pPr>
-            <w:r>
-              <w:rPr>
-                <w:rFonts w:ascii="Consolas" w:hAnsi="Consolas" w:cs="Consolas"/>
-                <w:color w:val="000000"/>
-                <w:sz w:val="19"/>
-                <w:szCs w:val="19"/>
-                <w:highlight w:val="white"/>
-                <w:lang w:val="vi-VN"/>
-              </w:rPr>
-              <w:t>}</w:t>
-            </w:r>
-          </w:p>
-        </w:tc>
-      </w:tr>
-      <w:tr>
-        <w:tc>
-          <w:tcPr>
-            <w:tcW w:w="1701" w:type="dxa"/>
-            <w:shd w:val="clear" w:color="auto" w:fill="auto"/>
-            <w:vAlign w:val="center"/>
-          </w:tcPr>
-          <w:p>
-            <w:pPr>
-              <w:pStyle w:val="ListParagraph"/>
-              <w:ind w:left="0"/>
-              <w:jc w:val="center"/>
-              <w:rPr>
-                <w:rFonts w:ascii="Times New Roman" w:hAnsi="Times New Roman" w:cs="Times New Roman"/>
-                <w:b/>
-                <w:color w:val="FF0000"/>
-                <w:sz w:val="20"/>
-                <w:szCs w:val="20"/>
-              </w:rPr>
-            </w:pPr>
-            <w:r>
-              <w:rPr>
-                <w:rFonts w:ascii="Times New Roman" w:hAnsi="Times New Roman" w:cs="Times New Roman"/>
-                <w:b/>
-                <w:color w:val="FF0000"/>
-                <w:sz w:val="20"/>
-                <w:szCs w:val="20"/>
-              </w:rPr>
-              <w:t>403</w:t>
-            </w:r>
-          </w:p>
-          <w:p>
-            <w:pPr>
-              <w:pStyle w:val="ListParagraph"/>
-              <w:ind w:left="0"/>
-              <w:rPr>
-                <w:rFonts w:ascii="Times New Roman" w:hAnsi="Times New Roman" w:cs="Times New Roman"/>
-                <w:color w:val="000000" w:themeColor="text1"/>
-                <w:sz w:val="20"/>
-                <w:szCs w:val="20"/>
-              </w:rPr>
-            </w:pPr>
-            <w:r>
-              <w:rPr>
-                <w:rFonts w:ascii="Times New Roman" w:hAnsi="Times New Roman" w:cs="Times New Roman"/>
-                <w:color w:val="000000" w:themeColor="text1"/>
-                <w:sz w:val="20"/>
-                <w:szCs w:val="20"/>
-              </w:rPr>
-              <w:t>Account is not allowed to access the function.</w:t>
-            </w:r>
-          </w:p>
-        </w:tc>
-        <w:tc>
-          <w:tcPr>
-            <w:tcW w:w="9214" w:type="dxa"/>
-            <w:shd w:val="clear" w:color="auto" w:fill="auto"/>
-            <w:vAlign w:val="center"/>
-          </w:tcPr>
-          <w:p>
-            <w:pPr>
-              <w:autoSpaceDE w:val="0"/>
-              <w:autoSpaceDN w:val="0"/>
-              <w:adjustRightInd w:val="0"/>
-              <w:rPr>
-                <w:rFonts w:ascii="Consolas" w:hAnsi="Consolas" w:cs="Consolas"/>
-                <w:color w:val="000000"/>
-                <w:sz w:val="19"/>
-                <w:szCs w:val="19"/>
-                <w:highlight w:val="white"/>
-                <w:lang w:val="vi-VN"/>
-              </w:rPr>
-            </w:pPr>
-            <w:r>
-              <w:rPr>
-                <w:rFonts w:ascii="Consolas" w:hAnsi="Consolas" w:cs="Consolas"/>
-                <w:color w:val="000000"/>
-                <w:sz w:val="19"/>
-                <w:szCs w:val="19"/>
-                <w:highlight w:val="white"/>
-                <w:lang w:val="vi-VN"/>
-              </w:rPr>
-              <w:t>{</w:t>
-            </w:r>
-          </w:p>
-          <w:p>
-            <w:pPr>
-              <w:autoSpaceDE w:val="0"/>
-              <w:autoSpaceDN w:val="0"/>
-              <w:adjustRightInd w:val="0"/>
-              <w:rPr>
-                <w:rFonts w:ascii="Consolas" w:hAnsi="Consolas" w:cs="Consolas"/>
-                <w:color w:val="000000"/>
-                <w:sz w:val="19"/>
-                <w:szCs w:val="19"/>
-                <w:highlight w:val="white"/>
-                <w:lang w:val="vi-VN"/>
-              </w:rPr>
-            </w:pPr>
-            <w:r>
-              <w:rPr>
-                <w:rFonts w:ascii="Consolas" w:hAnsi="Consolas" w:cs="Consolas"/>
-                <w:color w:val="000000"/>
-                <w:sz w:val="19"/>
-                <w:szCs w:val="19"/>
-                <w:highlight w:val="white"/>
-                <w:lang w:val="vi-VN"/>
-              </w:rPr>
-              <w:t xml:space="preserve">  </w:t>
-            </w:r>
-            <w:r>
-              <w:rPr>
-                <w:rFonts w:ascii="Consolas" w:hAnsi="Consolas" w:cs="Consolas"/>
-                <w:color w:val="2E75B6"/>
-                <w:sz w:val="19"/>
-                <w:szCs w:val="19"/>
-                <w:highlight w:val="white"/>
-                <w:lang w:val="vi-VN"/>
-              </w:rPr>
-              <w:t>"Error"</w:t>
-            </w:r>
-            <w:r>
-              <w:rPr>
-                <w:rFonts w:ascii="Consolas" w:hAnsi="Consolas" w:cs="Consolas"/>
-                <w:color w:val="000000"/>
-                <w:sz w:val="19"/>
-                <w:szCs w:val="19"/>
-                <w:highlight w:val="white"/>
-                <w:lang w:val="vi-VN"/>
-              </w:rPr>
-              <w:t xml:space="preserve">: </w:t>
-            </w:r>
-            <w:r>
-              <w:rPr>
-                <w:rFonts w:ascii="Consolas" w:hAnsi="Consolas" w:cs="Consolas"/>
-                <w:color w:val="A31515"/>
-                <w:sz w:val="19"/>
-                <w:szCs w:val="19"/>
-                <w:highlight w:val="white"/>
-                <w:lang w:val="vi-VN"/>
-              </w:rPr>
-              <w:t>"</w:t>
-            </w:r>
-            <w:r>
-              <w:rPr>
-                <w:rFonts w:ascii="Consolas" w:hAnsi="Consolas" w:cs="Consolas"/>
-                <w:color w:val="A31515"/>
-                <w:sz w:val="19"/>
-                <w:szCs w:val="19"/>
-                <w:highlight w:val="white"/>
-              </w:rPr>
-              <w:t>W013</w:t>
-            </w:r>
-            <w:r>
-              <w:rPr>
-                <w:rFonts w:ascii="Consolas" w:hAnsi="Consolas" w:cs="Consolas"/>
-                <w:color w:val="A31515"/>
-                <w:sz w:val="19"/>
-                <w:szCs w:val="19"/>
-                <w:highlight w:val="white"/>
-                <w:lang w:val="vi-VN"/>
-              </w:rPr>
-              <w:t>"</w:t>
-            </w:r>
-          </w:p>
-          <w:p>
-            <w:pPr>
-              <w:rPr>
-                <w:rStyle w:val="sbrace"/>
-                <w:rFonts w:ascii="Times New Roman" w:hAnsi="Times New Roman" w:cs="Times New Roman"/>
-                <w:color w:val="000000" w:themeColor="text1"/>
-                <w:sz w:val="20"/>
-                <w:szCs w:val="20"/>
-              </w:rPr>
-            </w:pPr>
-            <w:r>
-              <w:rPr>
-                <w:rFonts w:ascii="Consolas" w:hAnsi="Consolas" w:cs="Consolas"/>
-                <w:color w:val="000000"/>
-                <w:sz w:val="19"/>
-                <w:szCs w:val="19"/>
-                <w:highlight w:val="white"/>
-                <w:lang w:val="vi-VN"/>
-              </w:rPr>
-              <w:t>}</w:t>
-            </w:r>
-          </w:p>
-        </w:tc>
-      </w:tr>
-      <w:tr>
-        <w:tc>
-          <w:tcPr>
-            <w:tcW w:w="1701" w:type="dxa"/>
-            <w:shd w:val="clear" w:color="auto" w:fill="FFFF00"/>
-            <w:vAlign w:val="center"/>
-          </w:tcPr>
-          <w:p>
-            <w:pPr>
-              <w:pStyle w:val="ListParagraph"/>
-              <w:ind w:left="0"/>
-              <w:jc w:val="center"/>
-              <w:rPr>
-                <w:rFonts w:ascii="Times New Roman" w:hAnsi="Times New Roman" w:cs="Times New Roman"/>
-                <w:b/>
-                <w:color w:val="FF0000"/>
-                <w:sz w:val="20"/>
-                <w:szCs w:val="20"/>
-              </w:rPr>
-            </w:pPr>
-            <w:r>
-              <w:rPr>
-                <w:rFonts w:ascii="Times New Roman" w:hAnsi="Times New Roman" w:cs="Times New Roman"/>
-                <w:b/>
-                <w:color w:val="FF0000"/>
-                <w:sz w:val="20"/>
-                <w:szCs w:val="20"/>
-              </w:rPr>
-              <w:t>403</w:t>
-            </w:r>
-          </w:p>
-          <w:p>
-            <w:pPr>
-              <w:pStyle w:val="ListParagraph"/>
-              <w:ind w:left="0"/>
-              <w:rPr>
-                <w:rFonts w:ascii="Times New Roman" w:hAnsi="Times New Roman" w:cs="Times New Roman"/>
-                <w:color w:val="000000" w:themeColor="text1"/>
-                <w:sz w:val="20"/>
-                <w:szCs w:val="20"/>
-              </w:rPr>
-            </w:pPr>
-            <w:r>
-              <w:rPr>
-                <w:rFonts w:ascii="Times New Roman" w:hAnsi="Times New Roman" w:cs="Times New Roman"/>
-                <w:color w:val="000000" w:themeColor="text1"/>
-                <w:sz w:val="20"/>
-                <w:szCs w:val="20"/>
-              </w:rPr>
-              <w:t>Rater and the rated doesn’t have any relationships</w:t>
-            </w:r>
-            <w:r>
-              <w:rPr>
-                <w:rFonts w:ascii="Times New Roman" w:hAnsi="Times New Roman" w:cs="Times New Roman"/>
-                <w:color w:val="000000" w:themeColor="text1"/>
-                <w:sz w:val="20"/>
-                <w:szCs w:val="20"/>
-              </w:rPr>
-              <w:t>.</w:t>
-            </w:r>
-          </w:p>
-        </w:tc>
-        <w:tc>
-          <w:tcPr>
-            <w:tcW w:w="9214" w:type="dxa"/>
-            <w:shd w:val="clear" w:color="auto" w:fill="FFFF00"/>
-            <w:vAlign w:val="center"/>
-          </w:tcPr>
-          <w:p>
-            <w:pPr>
-              <w:autoSpaceDE w:val="0"/>
-              <w:autoSpaceDN w:val="0"/>
-              <w:adjustRightInd w:val="0"/>
-              <w:rPr>
-                <w:rFonts w:ascii="Consolas" w:hAnsi="Consolas" w:cs="Consolas"/>
-                <w:color w:val="000000"/>
-                <w:sz w:val="19"/>
-                <w:szCs w:val="19"/>
-                <w:lang w:val="vi-VN"/>
-              </w:rPr>
-            </w:pPr>
-            <w:r>
-              <w:rPr>
-                <w:rFonts w:ascii="Consolas" w:hAnsi="Consolas" w:cs="Consolas"/>
-                <w:color w:val="000000"/>
-                <w:sz w:val="19"/>
-                <w:szCs w:val="19"/>
-                <w:lang w:val="vi-VN"/>
-              </w:rPr>
-              <w:t>{</w:t>
-            </w:r>
-          </w:p>
-          <w:p>
-            <w:pPr>
-              <w:autoSpaceDE w:val="0"/>
-              <w:autoSpaceDN w:val="0"/>
-              <w:adjustRightInd w:val="0"/>
-              <w:rPr>
-                <w:rFonts w:ascii="Consolas" w:hAnsi="Consolas" w:cs="Consolas"/>
-                <w:color w:val="000000"/>
-                <w:sz w:val="19"/>
-                <w:szCs w:val="19"/>
-                <w:lang w:val="vi-VN"/>
-              </w:rPr>
-            </w:pPr>
-            <w:r>
-              <w:rPr>
-                <w:rFonts w:ascii="Consolas" w:hAnsi="Consolas" w:cs="Consolas"/>
-                <w:color w:val="000000"/>
-                <w:sz w:val="19"/>
-                <w:szCs w:val="19"/>
-                <w:lang w:val="vi-VN"/>
-              </w:rPr>
-              <w:t xml:space="preserve">  </w:t>
-            </w:r>
-            <w:r>
-              <w:rPr>
-                <w:rFonts w:ascii="Consolas" w:hAnsi="Consolas" w:cs="Consolas"/>
-                <w:color w:val="2E75B6"/>
-                <w:sz w:val="19"/>
-                <w:szCs w:val="19"/>
-                <w:lang w:val="vi-VN"/>
-              </w:rPr>
-              <w:t>"Error"</w:t>
-            </w:r>
-            <w:r>
-              <w:rPr>
-                <w:rFonts w:ascii="Consolas" w:hAnsi="Consolas" w:cs="Consolas"/>
-                <w:color w:val="000000"/>
-                <w:sz w:val="19"/>
-                <w:szCs w:val="19"/>
-                <w:lang w:val="vi-VN"/>
-              </w:rPr>
-              <w:t xml:space="preserve">: </w:t>
-            </w:r>
-            <w:r>
-              <w:rPr>
-                <w:rFonts w:ascii="Consolas" w:hAnsi="Consolas" w:cs="Consolas"/>
-                <w:color w:val="A31515"/>
-                <w:sz w:val="19"/>
-                <w:szCs w:val="19"/>
-                <w:lang w:val="vi-VN"/>
-              </w:rPr>
-              <w:t>"</w:t>
-            </w:r>
-            <w:r>
-              <w:rPr>
-                <w:rFonts w:ascii="Consolas" w:hAnsi="Consolas" w:cs="Consolas"/>
-                <w:color w:val="A31515"/>
-                <w:sz w:val="19"/>
-                <w:szCs w:val="19"/>
-              </w:rPr>
-              <w:t>W019</w:t>
-            </w:r>
-            <w:r>
-              <w:rPr>
-                <w:rFonts w:ascii="Consolas" w:hAnsi="Consolas" w:cs="Consolas"/>
-                <w:color w:val="A31515"/>
-                <w:sz w:val="19"/>
-                <w:szCs w:val="19"/>
-                <w:lang w:val="vi-VN"/>
-              </w:rPr>
-              <w:t>"</w:t>
-            </w:r>
-          </w:p>
-          <w:p>
-            <w:pPr>
-              <w:rPr>
-                <w:rStyle w:val="sbrace"/>
-                <w:rFonts w:ascii="Times New Roman" w:hAnsi="Times New Roman" w:cs="Times New Roman"/>
-                <w:color w:val="000000" w:themeColor="text1"/>
-                <w:sz w:val="20"/>
-                <w:szCs w:val="20"/>
-              </w:rPr>
-            </w:pPr>
-            <w:r>
-              <w:rPr>
-                <w:rFonts w:ascii="Consolas" w:hAnsi="Consolas" w:cs="Consolas"/>
-                <w:color w:val="000000"/>
-                <w:sz w:val="19"/>
-                <w:szCs w:val="19"/>
-                <w:lang w:val="vi-VN"/>
-              </w:rPr>
-              <w:t>}</w:t>
-            </w:r>
-          </w:p>
-        </w:tc>
-      </w:tr>
-      <w:tr>
-        <w:tc>
-          <w:tcPr>
-            <w:tcW w:w="1701" w:type="dxa"/>
-            <w:shd w:val="clear" w:color="auto" w:fill="FFFF00"/>
-            <w:vAlign w:val="center"/>
-          </w:tcPr>
-          <w:p>
-            <w:pPr>
-              <w:pStyle w:val="ListParagraph"/>
-              <w:ind w:left="0"/>
-              <w:jc w:val="center"/>
-              <w:rPr>
-                <w:rFonts w:ascii="Times New Roman" w:hAnsi="Times New Roman" w:cs="Times New Roman"/>
-                <w:b/>
-                <w:color w:val="FF0000"/>
-                <w:sz w:val="20"/>
-                <w:szCs w:val="20"/>
-              </w:rPr>
-            </w:pPr>
-            <w:r>
-              <w:rPr>
-                <w:rFonts w:ascii="Times New Roman" w:hAnsi="Times New Roman" w:cs="Times New Roman"/>
-                <w:b/>
-                <w:color w:val="FF0000"/>
-                <w:sz w:val="20"/>
-                <w:szCs w:val="20"/>
-              </w:rPr>
-              <w:t>404</w:t>
-            </w:r>
-          </w:p>
-          <w:p>
-            <w:pPr>
-              <w:pStyle w:val="ListParagraph"/>
-              <w:ind w:left="0"/>
-              <w:rPr>
-                <w:rFonts w:ascii="Times New Roman" w:hAnsi="Times New Roman" w:cs="Times New Roman"/>
-                <w:b/>
-                <w:color w:val="FF0000"/>
-                <w:sz w:val="20"/>
-                <w:szCs w:val="20"/>
-              </w:rPr>
-            </w:pPr>
-            <w:r>
-              <w:rPr>
-                <w:rFonts w:ascii="Times New Roman" w:hAnsi="Times New Roman" w:cs="Times New Roman"/>
-                <w:color w:val="000000" w:themeColor="text1"/>
-                <w:sz w:val="20"/>
-                <w:szCs w:val="20"/>
-              </w:rPr>
-              <w:t>The person who is rated is not found.</w:t>
-            </w:r>
-          </w:p>
-        </w:tc>
-        <w:tc>
-          <w:tcPr>
-            <w:tcW w:w="9214" w:type="dxa"/>
-            <w:shd w:val="clear" w:color="auto" w:fill="FFFF00"/>
-            <w:vAlign w:val="center"/>
-          </w:tcPr>
-          <w:p>
-            <w:pPr>
-              <w:autoSpaceDE w:val="0"/>
-              <w:autoSpaceDN w:val="0"/>
-              <w:adjustRightInd w:val="0"/>
-              <w:rPr>
-                <w:rFonts w:ascii="Consolas" w:hAnsi="Consolas" w:cs="Consolas"/>
-                <w:color w:val="000000"/>
-                <w:sz w:val="19"/>
-                <w:szCs w:val="19"/>
-                <w:lang w:val="vi-VN"/>
-              </w:rPr>
-            </w:pPr>
-            <w:r>
-              <w:rPr>
-                <w:rFonts w:ascii="Consolas" w:hAnsi="Consolas" w:cs="Consolas"/>
-                <w:color w:val="000000"/>
-                <w:sz w:val="19"/>
-                <w:szCs w:val="19"/>
-                <w:lang w:val="vi-VN"/>
-              </w:rPr>
-              <w:t>{</w:t>
-            </w:r>
-          </w:p>
-          <w:p>
-            <w:pPr>
-              <w:autoSpaceDE w:val="0"/>
-              <w:autoSpaceDN w:val="0"/>
-              <w:adjustRightInd w:val="0"/>
-              <w:rPr>
-                <w:rFonts w:ascii="Consolas" w:hAnsi="Consolas" w:cs="Consolas"/>
-                <w:color w:val="000000"/>
-                <w:sz w:val="19"/>
-                <w:szCs w:val="19"/>
-                <w:lang w:val="vi-VN"/>
-              </w:rPr>
-            </w:pPr>
-            <w:r>
-              <w:rPr>
-                <w:rFonts w:ascii="Consolas" w:hAnsi="Consolas" w:cs="Consolas"/>
-                <w:color w:val="000000"/>
-                <w:sz w:val="19"/>
-                <w:szCs w:val="19"/>
-                <w:lang w:val="vi-VN"/>
-              </w:rPr>
-              <w:t xml:space="preserve">  </w:t>
-            </w:r>
-            <w:r>
-              <w:rPr>
-                <w:rFonts w:ascii="Consolas" w:hAnsi="Consolas" w:cs="Consolas"/>
-                <w:color w:val="2E75B6"/>
-                <w:sz w:val="19"/>
-                <w:szCs w:val="19"/>
-                <w:lang w:val="vi-VN"/>
-              </w:rPr>
-              <w:t>"Error"</w:t>
-            </w:r>
-            <w:r>
-              <w:rPr>
-                <w:rFonts w:ascii="Consolas" w:hAnsi="Consolas" w:cs="Consolas"/>
-                <w:color w:val="000000"/>
-                <w:sz w:val="19"/>
-                <w:szCs w:val="19"/>
-                <w:lang w:val="vi-VN"/>
-              </w:rPr>
-              <w:t xml:space="preserve">: </w:t>
-            </w:r>
-            <w:r>
-              <w:rPr>
-                <w:rFonts w:ascii="Consolas" w:hAnsi="Consolas" w:cs="Consolas"/>
-                <w:color w:val="A31515"/>
-                <w:sz w:val="19"/>
-                <w:szCs w:val="19"/>
-                <w:lang w:val="vi-VN"/>
-              </w:rPr>
-              <w:t>"</w:t>
-            </w:r>
-            <w:r>
-              <w:rPr>
-                <w:rFonts w:ascii="Consolas" w:hAnsi="Consolas" w:cs="Consolas"/>
-                <w:color w:val="A31515"/>
-                <w:sz w:val="19"/>
-                <w:szCs w:val="19"/>
-              </w:rPr>
-              <w:t>W027</w:t>
-            </w:r>
-            <w:r>
-              <w:rPr>
-                <w:rFonts w:ascii="Consolas" w:hAnsi="Consolas" w:cs="Consolas"/>
-                <w:color w:val="A31515"/>
-                <w:sz w:val="19"/>
-                <w:szCs w:val="19"/>
-                <w:lang w:val="vi-VN"/>
-              </w:rPr>
-              <w:t>"</w:t>
-            </w:r>
-          </w:p>
-          <w:p>
-            <w:pPr>
-              <w:autoSpaceDE w:val="0"/>
-              <w:autoSpaceDN w:val="0"/>
-              <w:adjustRightInd w:val="0"/>
-              <w:rPr>
-                <w:rFonts w:ascii="Consolas" w:hAnsi="Consolas" w:cs="Consolas"/>
-                <w:color w:val="000000"/>
-                <w:sz w:val="19"/>
-                <w:szCs w:val="19"/>
-                <w:highlight w:val="white"/>
-                <w:lang w:val="vi-VN"/>
-              </w:rPr>
-            </w:pPr>
-            <w:r>
-              <w:rPr>
-                <w:rFonts w:ascii="Consolas" w:hAnsi="Consolas" w:cs="Consolas"/>
-                <w:color w:val="000000"/>
-                <w:sz w:val="19"/>
-                <w:szCs w:val="19"/>
-                <w:lang w:val="vi-VN"/>
-              </w:rPr>
-              <w:t>}</w:t>
-            </w:r>
-          </w:p>
-        </w:tc>
-      </w:tr>
-      <w:tr>
-        <w:tc>
-          <w:tcPr>
-            <w:tcW w:w="1701" w:type="dxa"/>
-            <w:shd w:val="clear" w:color="auto" w:fill="FFFF00"/>
-            <w:vAlign w:val="center"/>
-          </w:tcPr>
-          <w:p>
-            <w:pPr>
-              <w:pStyle w:val="ListParagraph"/>
-              <w:ind w:left="0"/>
-              <w:jc w:val="center"/>
-              <w:rPr>
-                <w:rFonts w:ascii="Times New Roman" w:hAnsi="Times New Roman" w:cs="Times New Roman"/>
-                <w:b/>
-                <w:color w:val="FF0000"/>
-                <w:sz w:val="20"/>
-                <w:szCs w:val="20"/>
-              </w:rPr>
-            </w:pPr>
-            <w:r>
-              <w:rPr>
-                <w:rFonts w:ascii="Times New Roman" w:hAnsi="Times New Roman" w:cs="Times New Roman"/>
-                <w:b/>
-                <w:color w:val="FF0000"/>
-                <w:sz w:val="20"/>
-                <w:szCs w:val="20"/>
-              </w:rPr>
-              <w:t>500</w:t>
-            </w:r>
-          </w:p>
-          <w:p>
-            <w:pPr>
-              <w:pStyle w:val="ListParagraph"/>
-              <w:ind w:left="0"/>
-              <w:rPr>
-                <w:rFonts w:ascii="Times New Roman" w:hAnsi="Times New Roman" w:cs="Times New Roman"/>
-                <w:b/>
-                <w:color w:val="FF0000"/>
-                <w:sz w:val="20"/>
-                <w:szCs w:val="20"/>
-              </w:rPr>
-            </w:pPr>
-            <w:r>
-              <w:rPr>
-                <w:rFonts w:ascii="Times New Roman" w:hAnsi="Times New Roman" w:cs="Times New Roman"/>
-                <w:color w:val="000000" w:themeColor="text1"/>
-                <w:sz w:val="20"/>
-                <w:szCs w:val="20"/>
-              </w:rPr>
-              <w:t>Internal server error</w:t>
-            </w:r>
-            <w:r>
-              <w:rPr>
-                <w:rFonts w:ascii="Times New Roman" w:hAnsi="Times New Roman" w:cs="Times New Roman"/>
-                <w:color w:val="000000" w:themeColor="text1"/>
-                <w:sz w:val="20"/>
-                <w:szCs w:val="20"/>
-              </w:rPr>
-              <w:t>.</w:t>
-            </w:r>
-          </w:p>
-        </w:tc>
-        <w:tc>
-          <w:tcPr>
-            <w:tcW w:w="9214" w:type="dxa"/>
-            <w:shd w:val="clear" w:color="auto" w:fill="FFFF00"/>
             <w:vAlign w:val="center"/>
           </w:tcPr>
           <w:p>
@@ -3711,6 +2834,136 @@
           <w:color w:val="000000" w:themeColor="text1"/>
           <w:sz w:val="20"/>
           <w:szCs w:val="20"/>
+        </w:rPr>
+      </w:pPr>
+    </w:p>
+    <w:p>
+      <w:pPr>
+        <w:rPr>
+          <w:rFonts w:ascii="Times New Roman" w:hAnsi="Times New Roman" w:cs="Times New Roman"/>
+          <w:color w:val="000000" w:themeColor="text1"/>
+          <w:sz w:val="28"/>
+          <w:szCs w:val="28"/>
+        </w:rPr>
+      </w:pPr>
+    </w:p>
+    <w:p>
+      <w:pPr>
+        <w:rPr>
+          <w:rFonts w:ascii="Times New Roman" w:hAnsi="Times New Roman" w:cs="Times New Roman"/>
+          <w:color w:val="000000" w:themeColor="text1"/>
+          <w:sz w:val="28"/>
+          <w:szCs w:val="28"/>
+        </w:rPr>
+      </w:pPr>
+    </w:p>
+    <w:p>
+      <w:pPr>
+        <w:rPr>
+          <w:rFonts w:ascii="Times New Roman" w:hAnsi="Times New Roman" w:cs="Times New Roman"/>
+          <w:color w:val="000000" w:themeColor="text1"/>
+          <w:sz w:val="28"/>
+          <w:szCs w:val="28"/>
+        </w:rPr>
+      </w:pPr>
+    </w:p>
+    <w:p>
+      <w:pPr>
+        <w:rPr>
+          <w:rFonts w:ascii="Times New Roman" w:hAnsi="Times New Roman" w:cs="Times New Roman"/>
+          <w:color w:val="000000" w:themeColor="text1"/>
+          <w:sz w:val="28"/>
+          <w:szCs w:val="28"/>
+        </w:rPr>
+      </w:pPr>
+    </w:p>
+    <w:p>
+      <w:pPr>
+        <w:rPr>
+          <w:rFonts w:ascii="Times New Roman" w:hAnsi="Times New Roman" w:cs="Times New Roman"/>
+          <w:color w:val="000000" w:themeColor="text1"/>
+          <w:sz w:val="28"/>
+          <w:szCs w:val="28"/>
+        </w:rPr>
+      </w:pPr>
+    </w:p>
+    <w:p>
+      <w:pPr>
+        <w:rPr>
+          <w:rFonts w:ascii="Times New Roman" w:hAnsi="Times New Roman" w:cs="Times New Roman"/>
+          <w:color w:val="000000" w:themeColor="text1"/>
+          <w:sz w:val="28"/>
+          <w:szCs w:val="28"/>
+        </w:rPr>
+      </w:pPr>
+    </w:p>
+    <w:p>
+      <w:pPr>
+        <w:rPr>
+          <w:rFonts w:ascii="Times New Roman" w:hAnsi="Times New Roman" w:cs="Times New Roman"/>
+          <w:color w:val="000000" w:themeColor="text1"/>
+          <w:sz w:val="28"/>
+          <w:szCs w:val="28"/>
+        </w:rPr>
+      </w:pPr>
+    </w:p>
+    <w:p>
+      <w:pPr>
+        <w:rPr>
+          <w:rFonts w:ascii="Times New Roman" w:hAnsi="Times New Roman" w:cs="Times New Roman"/>
+          <w:color w:val="000000" w:themeColor="text1"/>
+          <w:sz w:val="28"/>
+          <w:szCs w:val="28"/>
+        </w:rPr>
+      </w:pPr>
+    </w:p>
+    <w:p>
+      <w:pPr>
+        <w:rPr>
+          <w:rFonts w:ascii="Times New Roman" w:hAnsi="Times New Roman" w:cs="Times New Roman"/>
+          <w:color w:val="000000" w:themeColor="text1"/>
+          <w:sz w:val="28"/>
+          <w:szCs w:val="28"/>
+        </w:rPr>
+      </w:pPr>
+    </w:p>
+    <w:p>
+      <w:pPr>
+        <w:rPr>
+          <w:rFonts w:ascii="Times New Roman" w:hAnsi="Times New Roman" w:cs="Times New Roman"/>
+          <w:color w:val="000000" w:themeColor="text1"/>
+          <w:sz w:val="28"/>
+          <w:szCs w:val="28"/>
+        </w:rPr>
+      </w:pPr>
+    </w:p>
+    <w:p>
+      <w:pPr>
+        <w:rPr>
+          <w:rFonts w:ascii="Times New Roman" w:hAnsi="Times New Roman" w:cs="Times New Roman"/>
+          <w:color w:val="000000" w:themeColor="text1"/>
+          <w:sz w:val="28"/>
+          <w:szCs w:val="28"/>
+        </w:rPr>
+      </w:pPr>
+    </w:p>
+    <w:p>
+      <w:pPr>
+        <w:rPr>
+          <w:rFonts w:ascii="Times New Roman" w:hAnsi="Times New Roman" w:cs="Times New Roman"/>
+          <w:color w:val="000000" w:themeColor="text1"/>
+          <w:sz w:val="28"/>
+          <w:szCs w:val="28"/>
+        </w:rPr>
+      </w:pPr>
+    </w:p>
+    <w:p>
+      <w:pPr>
+        <w:rPr>
+          <w:rFonts w:ascii="Times New Roman" w:hAnsi="Times New Roman" w:cs="Times New Roman"/>
+          <w:color w:val="000000" w:themeColor="text1"/>
+          <w:sz w:val="28"/>
+          <w:szCs w:val="28"/>
         </w:rPr>
       </w:pPr>
     </w:p>
@@ -4696,7 +3949,7 @@
         <w:tc>
           <w:tcPr>
             <w:tcW w:w="1701" w:type="dxa"/>
-            <w:shd w:val="clear" w:color="auto" w:fill="FFFF00"/>
+            <w:shd w:val="clear" w:color="auto" w:fill="auto"/>
             <w:vAlign w:val="center"/>
           </w:tcPr>
           <w:p>
@@ -4725,7 +3978,7 @@
         <w:tc>
           <w:tcPr>
             <w:tcW w:w="1276" w:type="dxa"/>
-            <w:shd w:val="clear" w:color="auto" w:fill="FFFF00"/>
+            <w:shd w:val="clear" w:color="auto" w:fill="auto"/>
             <w:vAlign w:val="center"/>
           </w:tcPr>
           <w:p>
@@ -4755,7 +4008,7 @@
         <w:tc>
           <w:tcPr>
             <w:tcW w:w="1134" w:type="dxa"/>
-            <w:shd w:val="clear" w:color="auto" w:fill="FFFF00"/>
+            <w:shd w:val="clear" w:color="auto" w:fill="auto"/>
             <w:vAlign w:val="center"/>
           </w:tcPr>
           <w:p>
@@ -4784,7 +4037,7 @@
         <w:tc>
           <w:tcPr>
             <w:tcW w:w="6804" w:type="dxa"/>
-            <w:shd w:val="clear" w:color="auto" w:fill="FFFF00"/>
+            <w:shd w:val="clear" w:color="auto" w:fill="auto"/>
           </w:tcPr>
           <w:p>
             <w:pPr>
@@ -4811,7 +4064,7 @@
         <w:tc>
           <w:tcPr>
             <w:tcW w:w="1701" w:type="dxa"/>
-            <w:shd w:val="clear" w:color="auto" w:fill="FFFF00"/>
+            <w:shd w:val="clear" w:color="auto" w:fill="auto"/>
             <w:vAlign w:val="center"/>
           </w:tcPr>
           <w:p>
@@ -4840,7 +4093,7 @@
         <w:tc>
           <w:tcPr>
             <w:tcW w:w="1276" w:type="dxa"/>
-            <w:shd w:val="clear" w:color="auto" w:fill="FFFF00"/>
+            <w:shd w:val="clear" w:color="auto" w:fill="auto"/>
             <w:vAlign w:val="center"/>
           </w:tcPr>
           <w:p>
@@ -4870,7 +4123,7 @@
         <w:tc>
           <w:tcPr>
             <w:tcW w:w="1134" w:type="dxa"/>
-            <w:shd w:val="clear" w:color="auto" w:fill="FFFF00"/>
+            <w:shd w:val="clear" w:color="auto" w:fill="auto"/>
             <w:vAlign w:val="center"/>
           </w:tcPr>
           <w:p>
@@ -4899,7 +4152,7 @@
         <w:tc>
           <w:tcPr>
             <w:tcW w:w="6804" w:type="dxa"/>
-            <w:shd w:val="clear" w:color="auto" w:fill="FFFF00"/>
+            <w:shd w:val="clear" w:color="auto" w:fill="auto"/>
           </w:tcPr>
           <w:p>
             <w:pPr>
@@ -6280,6 +5533,131 @@
               </w:rPr>
               <w:t>: 0</w:t>
             </w:r>
+            <w:r>
+              <w:rPr>
+                <w:rFonts w:ascii="Times New Roman" w:hAnsi="Times New Roman" w:cs="Times New Roman"/>
+                <w:b/>
+                <w:color w:val="000000" w:themeColor="text1"/>
+                <w:sz w:val="20"/>
+                <w:szCs w:val="20"/>
+              </w:rPr>
+              <w:t xml:space="preserve"> (default)</w:t>
+            </w:r>
+          </w:p>
+        </w:tc>
+      </w:tr>
+      <w:tr>
+        <w:tc>
+          <w:tcPr>
+            <w:tcW w:w="1701" w:type="dxa"/>
+            <w:shd w:val="clear" w:color="auto" w:fill="auto"/>
+            <w:vAlign w:val="center"/>
+          </w:tcPr>
+          <w:p>
+            <w:pPr>
+              <w:pStyle w:val="ListParagraph"/>
+              <w:ind w:left="0"/>
+              <w:jc w:val="center"/>
+              <w:rPr>
+                <w:rFonts w:ascii="Times New Roman" w:hAnsi="Times New Roman" w:cs="Times New Roman"/>
+                <w:color w:val="000000" w:themeColor="text1"/>
+                <w:sz w:val="20"/>
+                <w:szCs w:val="20"/>
+              </w:rPr>
+            </w:pPr>
+            <w:r>
+              <w:rPr>
+                <w:rFonts w:ascii="Times New Roman" w:hAnsi="Times New Roman" w:cs="Times New Roman"/>
+                <w:color w:val="000000" w:themeColor="text1"/>
+                <w:sz w:val="20"/>
+                <w:szCs w:val="20"/>
+              </w:rPr>
+              <w:t>BODY</w:t>
+            </w:r>
+          </w:p>
+        </w:tc>
+        <w:tc>
+          <w:tcPr>
+            <w:tcW w:w="1276" w:type="dxa"/>
+            <w:shd w:val="clear" w:color="auto" w:fill="auto"/>
+            <w:vAlign w:val="center"/>
+          </w:tcPr>
+          <w:p>
+            <w:pPr>
+              <w:pStyle w:val="ListParagraph"/>
+              <w:ind w:left="0"/>
+              <w:rPr>
+                <w:rFonts w:ascii="Times New Roman" w:hAnsi="Times New Roman" w:cs="Times New Roman"/>
+                <w:b/>
+                <w:color w:val="000000" w:themeColor="text1"/>
+                <w:sz w:val="20"/>
+                <w:szCs w:val="20"/>
+              </w:rPr>
+            </w:pPr>
+            <w:r>
+              <w:rPr>
+                <w:rFonts w:ascii="Times New Roman" w:hAnsi="Times New Roman" w:cs="Times New Roman"/>
+                <w:b/>
+                <w:color w:val="000000" w:themeColor="text1"/>
+                <w:sz w:val="20"/>
+                <w:szCs w:val="20"/>
+              </w:rPr>
+              <w:t>Records</w:t>
+            </w:r>
+          </w:p>
+        </w:tc>
+        <w:tc>
+          <w:tcPr>
+            <w:tcW w:w="1134" w:type="dxa"/>
+            <w:shd w:val="clear" w:color="auto" w:fill="auto"/>
+            <w:vAlign w:val="center"/>
+          </w:tcPr>
+          <w:p>
+            <w:pPr>
+              <w:pStyle w:val="ListParagraph"/>
+              <w:ind w:left="0"/>
+              <w:jc w:val="center"/>
+              <w:rPr>
+                <w:rFonts w:ascii="Times New Roman" w:hAnsi="Times New Roman" w:cs="Times New Roman"/>
+                <w:color w:val="000000" w:themeColor="text1"/>
+                <w:sz w:val="20"/>
+                <w:szCs w:val="20"/>
+              </w:rPr>
+            </w:pPr>
+            <w:r>
+              <w:rPr>
+                <w:rFonts w:ascii="Times New Roman" w:hAnsi="Times New Roman" w:cs="Times New Roman"/>
+                <w:color w:val="000000" w:themeColor="text1"/>
+                <w:sz w:val="20"/>
+                <w:szCs w:val="20"/>
+              </w:rPr>
+              <w:t>int</w:t>
+            </w:r>
+          </w:p>
+        </w:tc>
+        <w:tc>
+          <w:tcPr>
+            <w:tcW w:w="6804" w:type="dxa"/>
+            <w:shd w:val="clear" w:color="auto" w:fill="auto"/>
+          </w:tcPr>
+          <w:p>
+            <w:pPr>
+              <w:rPr>
+                <w:rFonts w:ascii="Times New Roman" w:hAnsi="Times New Roman" w:cs="Times New Roman"/>
+                <w:color w:val="000000" w:themeColor="text1"/>
+                <w:sz w:val="20"/>
+                <w:szCs w:val="20"/>
+              </w:rPr>
+            </w:pPr>
+            <w:r>
+              <w:rPr>
+                <w:rFonts w:ascii="Times New Roman" w:hAnsi="Times New Roman" w:cs="Times New Roman"/>
+                <w:color w:val="000000" w:themeColor="text1"/>
+                <w:sz w:val="20"/>
+                <w:szCs w:val="20"/>
+              </w:rPr>
+              <w:t>Number of records a page</w:t>
+            </w:r>
           </w:p>
           <w:p>
             <w:pPr>
@@ -6303,131 +5681,16 @@
                 <w:sz w:val="20"/>
                 <w:szCs w:val="20"/>
               </w:rPr>
-              <w:t>Default</w:t>
-            </w:r>
-            <w:r>
-              <w:rPr>
-                <w:rFonts w:ascii="Times New Roman" w:hAnsi="Times New Roman" w:cs="Times New Roman"/>
-                <w:color w:val="000000" w:themeColor="text1"/>
-                <w:sz w:val="20"/>
-                <w:szCs w:val="20"/>
-              </w:rPr>
-              <w:t>: 0</w:t>
-            </w:r>
-          </w:p>
-        </w:tc>
-      </w:tr>
-      <w:tr>
-        <w:tc>
-          <w:tcPr>
-            <w:tcW w:w="1701" w:type="dxa"/>
-            <w:shd w:val="clear" w:color="auto" w:fill="auto"/>
-            <w:vAlign w:val="center"/>
-          </w:tcPr>
-          <w:p>
-            <w:pPr>
-              <w:pStyle w:val="ListParagraph"/>
-              <w:ind w:left="0"/>
-              <w:jc w:val="center"/>
-              <w:rPr>
-                <w:rFonts w:ascii="Times New Roman" w:hAnsi="Times New Roman" w:cs="Times New Roman"/>
-                <w:color w:val="000000" w:themeColor="text1"/>
-                <w:sz w:val="20"/>
-                <w:szCs w:val="20"/>
-              </w:rPr>
-            </w:pPr>
-            <w:r>
-              <w:rPr>
-                <w:rFonts w:ascii="Times New Roman" w:hAnsi="Times New Roman" w:cs="Times New Roman"/>
-                <w:color w:val="000000" w:themeColor="text1"/>
-                <w:sz w:val="20"/>
-                <w:szCs w:val="20"/>
-              </w:rPr>
-              <w:t>BODY</w:t>
-            </w:r>
-          </w:p>
-        </w:tc>
-        <w:tc>
-          <w:tcPr>
-            <w:tcW w:w="1276" w:type="dxa"/>
-            <w:shd w:val="clear" w:color="auto" w:fill="auto"/>
-            <w:vAlign w:val="center"/>
-          </w:tcPr>
-          <w:p>
-            <w:pPr>
-              <w:pStyle w:val="ListParagraph"/>
-              <w:ind w:left="0"/>
-              <w:rPr>
-                <w:rFonts w:ascii="Times New Roman" w:hAnsi="Times New Roman" w:cs="Times New Roman"/>
-                <w:b/>
-                <w:color w:val="000000" w:themeColor="text1"/>
-                <w:sz w:val="20"/>
-                <w:szCs w:val="20"/>
-              </w:rPr>
-            </w:pPr>
-            <w:r>
-              <w:rPr>
-                <w:rFonts w:ascii="Times New Roman" w:hAnsi="Times New Roman" w:cs="Times New Roman"/>
-                <w:b/>
-                <w:color w:val="000000" w:themeColor="text1"/>
-                <w:sz w:val="20"/>
-                <w:szCs w:val="20"/>
-              </w:rPr>
-              <w:t>Records</w:t>
-            </w:r>
-          </w:p>
-        </w:tc>
-        <w:tc>
-          <w:tcPr>
-            <w:tcW w:w="1134" w:type="dxa"/>
-            <w:shd w:val="clear" w:color="auto" w:fill="auto"/>
-            <w:vAlign w:val="center"/>
-          </w:tcPr>
-          <w:p>
-            <w:pPr>
-              <w:pStyle w:val="ListParagraph"/>
-              <w:ind w:left="0"/>
-              <w:jc w:val="center"/>
-              <w:rPr>
-                <w:rFonts w:ascii="Times New Roman" w:hAnsi="Times New Roman" w:cs="Times New Roman"/>
-                <w:color w:val="000000" w:themeColor="text1"/>
-                <w:sz w:val="20"/>
-                <w:szCs w:val="20"/>
-              </w:rPr>
-            </w:pPr>
-            <w:r>
-              <w:rPr>
-                <w:rFonts w:ascii="Times New Roman" w:hAnsi="Times New Roman" w:cs="Times New Roman"/>
-                <w:color w:val="000000" w:themeColor="text1"/>
-                <w:sz w:val="20"/>
-                <w:szCs w:val="20"/>
-              </w:rPr>
-              <w:t>int</w:t>
-            </w:r>
-          </w:p>
-        </w:tc>
-        <w:tc>
-          <w:tcPr>
-            <w:tcW w:w="6804" w:type="dxa"/>
-            <w:shd w:val="clear" w:color="auto" w:fill="auto"/>
-          </w:tcPr>
-          <w:p>
-            <w:pPr>
-              <w:rPr>
-                <w:rFonts w:ascii="Times New Roman" w:hAnsi="Times New Roman" w:cs="Times New Roman"/>
-                <w:color w:val="000000" w:themeColor="text1"/>
-                <w:sz w:val="20"/>
-                <w:szCs w:val="20"/>
-              </w:rPr>
-            </w:pPr>
-            <w:r>
-              <w:rPr>
-                <w:rFonts w:ascii="Times New Roman" w:hAnsi="Times New Roman" w:cs="Times New Roman"/>
-                <w:color w:val="000000" w:themeColor="text1"/>
-                <w:sz w:val="20"/>
-                <w:szCs w:val="20"/>
-              </w:rPr>
-              <w:t>Number of records a page</w:t>
+              <w:t>Min</w:t>
+            </w:r>
+            <w:r>
+              <w:rPr>
+                <w:rFonts w:ascii="Times New Roman" w:hAnsi="Times New Roman" w:cs="Times New Roman"/>
+                <w:color w:val="000000" w:themeColor="text1"/>
+                <w:sz w:val="20"/>
+                <w:szCs w:val="20"/>
+              </w:rPr>
+              <w:t>: 1</w:t>
             </w:r>
           </w:p>
           <w:p>
@@ -6452,16 +5715,35 @@
                 <w:sz w:val="20"/>
                 <w:szCs w:val="20"/>
               </w:rPr>
-              <w:t>Min</w:t>
-            </w:r>
-            <w:r>
-              <w:rPr>
-                <w:rFonts w:ascii="Times New Roman" w:hAnsi="Times New Roman" w:cs="Times New Roman"/>
-                <w:color w:val="000000" w:themeColor="text1"/>
-                <w:sz w:val="20"/>
-                <w:szCs w:val="20"/>
-              </w:rPr>
-              <w:t>: 1</w:t>
+              <w:t>Max</w:t>
+            </w:r>
+            <w:r>
+              <w:rPr>
+                <w:rFonts w:ascii="Times New Roman" w:hAnsi="Times New Roman" w:cs="Times New Roman"/>
+                <w:color w:val="000000" w:themeColor="text1"/>
+                <w:sz w:val="20"/>
+                <w:szCs w:val="20"/>
+              </w:rPr>
+              <w:t>:</w:t>
+            </w:r>
+            <w:r>
+              <w:rPr>
+                <w:rFonts w:ascii="Times New Roman" w:hAnsi="Times New Roman" w:cs="Times New Roman"/>
+                <w:color w:val="000000" w:themeColor="text1"/>
+                <w:sz w:val="20"/>
+                <w:szCs w:val="20"/>
+              </w:rPr>
+              <w:t xml:space="preserve"> 20 </w:t>
+            </w:r>
+            <w:r>
+              <w:rPr>
+                <w:rFonts w:ascii="Times New Roman" w:hAnsi="Times New Roman" w:cs="Times New Roman"/>
+                <w:b/>
+                <w:color w:val="000000" w:themeColor="text1"/>
+                <w:sz w:val="20"/>
+                <w:szCs w:val="20"/>
+              </w:rPr>
+              <w:t>(default)</w:t>
             </w:r>
           </w:p>
           <w:p>
@@ -6486,35 +5768,7 @@
                 <w:sz w:val="20"/>
                 <w:szCs w:val="20"/>
               </w:rPr>
-              <w:t>Max</w:t>
-            </w:r>
-            <w:r>
-              <w:rPr>
-                <w:rFonts w:ascii="Times New Roman" w:hAnsi="Times New Roman" w:cs="Times New Roman"/>
-                <w:color w:val="000000" w:themeColor="text1"/>
-                <w:sz w:val="20"/>
-                <w:szCs w:val="20"/>
-              </w:rPr>
-              <w:t>:</w:t>
-            </w:r>
-            <w:r>
-              <w:rPr>
-                <w:rFonts w:ascii="Times New Roman" w:hAnsi="Times New Roman" w:cs="Times New Roman"/>
-                <w:color w:val="000000" w:themeColor="text1"/>
-                <w:sz w:val="20"/>
-                <w:szCs w:val="20"/>
-              </w:rPr>
-              <w:t xml:space="preserve"> 20 </w:t>
-            </w:r>
-            <w:r>
-              <w:rPr>
-                <w:rFonts w:ascii="Times New Roman" w:hAnsi="Times New Roman" w:cs="Times New Roman"/>
-                <w:b/>
-                <w:color w:val="000000" w:themeColor="text1"/>
-                <w:sz w:val="20"/>
-                <w:szCs w:val="20"/>
-              </w:rPr>
-              <w:t>(default)</w:t>
+              <w:t>Null (all)</w:t>
             </w:r>
           </w:p>
         </w:tc>
@@ -7075,8 +6329,6 @@
               </w:rPr>
               <w:t>: 0,</w:t>
             </w:r>
-            <w:bookmarkStart w:id="0" w:name="_GoBack"/>
-            <w:bookmarkEnd w:id="0"/>
           </w:p>
           <w:p>
             <w:pPr>
@@ -8712,7 +7964,7 @@
         <w:tc>
           <w:tcPr>
             <w:tcW w:w="1701" w:type="dxa"/>
-            <w:shd w:val="clear" w:color="auto" w:fill="FFFF00"/>
+            <w:shd w:val="clear" w:color="auto" w:fill="auto"/>
             <w:vAlign w:val="center"/>
           </w:tcPr>
           <w:p>
@@ -8728,6 +7980,7 @@
                 <w:szCs w:val="20"/>
               </w:rPr>
             </w:pPr>
+            <w:bookmarkStart w:id="0" w:name="_GoBack"/>
             <w:r>
               <w:rPr>
                 <w:rFonts w:ascii="Times New Roman" w:hAnsi="Times New Roman" w:cs="Times New Roman"/>
@@ -8773,7 +8026,7 @@
         <w:tc>
           <w:tcPr>
             <w:tcW w:w="9214" w:type="dxa"/>
-            <w:shd w:val="clear" w:color="auto" w:fill="FFFF00"/>
+            <w:shd w:val="clear" w:color="auto" w:fill="auto"/>
             <w:vAlign w:val="center"/>
           </w:tcPr>
           <w:p>
@@ -8789,6 +8042,7 @@
           </w:p>
         </w:tc>
       </w:tr>
+      <w:bookmarkEnd w:id="0"/>
     </w:tbl>
     <w:p>
       <w:pPr>

</xml_diff>